<commit_message>
first draft of the report
</commit_message>
<xml_diff>
--- a/10104067_DIQ_Report_00.docx
+++ b/10104067_DIQ_Report_00.docx
@@ -10,6 +10,7 @@
           <w:i/>
           <w:color w:val="2F5496" w:themeColor="accent1" w:themeShade="BF"/>
           <w:sz w:val="40"/>
+          <w:lang w:val="en-US"/>
         </w:rPr>
       </w:pPr>
       <w:r>
@@ -39,14 +40,8 @@
       <w:pPr>
         <w:pStyle w:val="Titolo2"/>
         <w:jc w:val="center"/>
-        <w:rPr>
-          <w:lang w:val="en-US"/>
-        </w:rPr>
-      </w:pPr>
-      <w:r>
-        <w:rPr>
-          <w:lang w:val="en-US"/>
-        </w:rPr>
+      </w:pPr>
+      <w:r>
         <w:t>Dataset: 1</w:t>
       </w:r>
     </w:p>
@@ -54,72 +49,161 @@
       <w:pPr>
         <w:pStyle w:val="Titolo7"/>
         <w:jc w:val="center"/>
-        <w:rPr>
-          <w:lang w:val="en-US"/>
-        </w:rPr>
-      </w:pPr>
-      <w:r>
-        <w:rPr>
-          <w:lang w:val="en-US"/>
-        </w:rPr>
+      </w:pPr>
+      <w:r>
         <w:t>Luca Mattana –</w:t>
       </w:r>
       <w:r>
-        <w:rPr>
-          <w:lang w:val="en-US"/>
-        </w:rPr>
-        <w:t xml:space="preserve"> </w:t>
-      </w:r>
-      <w:r>
-        <w:rPr>
-          <w:lang w:val="en-US"/>
-        </w:rPr>
-        <w:t>ID Person</w:t>
-      </w:r>
-      <w:r>
-        <w:rPr>
-          <w:lang w:val="en-US"/>
-        </w:rPr>
+        <w:t xml:space="preserve"> ID </w:t>
+      </w:r>
+      <w:proofErr w:type="spellStart"/>
+      <w:r>
+        <w:t>Person</w:t>
+      </w:r>
+      <w:proofErr w:type="spellEnd"/>
+      <w:r>
         <w:t xml:space="preserve">: </w:t>
       </w:r>
       <w:r>
-        <w:rPr>
-          <w:lang w:val="en-US"/>
-        </w:rPr>
         <w:t>10104067</w:t>
       </w:r>
     </w:p>
-    <w:p>
-      <w:pPr>
-        <w:rPr>
-          <w:lang w:val="en-US"/>
-        </w:rPr>
-      </w:pPr>
-    </w:p>
-    <w:p>
-      <w:pPr>
-        <w:rPr>
-          <w:lang w:val="en-US"/>
-        </w:rPr>
-      </w:pPr>
-    </w:p>
+    <w:p/>
+    <w:p/>
     <w:p>
       <w:pPr>
         <w:pStyle w:val="Titolo1"/>
-        <w:rPr>
-          <w:lang w:val="en-US"/>
-        </w:rPr>
-      </w:pPr>
-      <w:r>
-        <w:rPr>
-          <w:lang w:val="en-US"/>
-        </w:rPr>
-        <w:t>CoAP and MQTT Traffic Analysis</w:t>
-      </w:r>
-    </w:p>
-    <w:p>
-      <w:pPr>
-        <w:pStyle w:val="Titolo2"/>
+        <w:ind w:right="-31" w:firstLine="708"/>
+        <w:rPr>
+          <w:lang w:val="en-US"/>
+        </w:rPr>
+      </w:pPr>
+      <w:r>
+        <w:rPr>
+          <w:lang w:val="en-US"/>
+        </w:rPr>
+        <w:t>Introduction</w:t>
+      </w:r>
+    </w:p>
+    <w:p>
+      <w:pPr>
+        <w:rPr>
+          <w:lang w:val="en-US"/>
+        </w:rPr>
+      </w:pPr>
+    </w:p>
+    <w:p>
+      <w:pPr>
+        <w:ind w:left="709"/>
+        <w:jc w:val="both"/>
+        <w:rPr>
+          <w:lang w:val="en-US"/>
+        </w:rPr>
+      </w:pPr>
+      <w:r>
+        <w:rPr>
+          <w:lang w:val="en-US"/>
+        </w:rPr>
+        <w:t xml:space="preserve">This report outlines the </w:t>
+      </w:r>
+      <w:r>
+        <w:rPr>
+          <w:i/>
+          <w:iCs/>
+          <w:lang w:val="en-US"/>
+        </w:rPr>
+        <w:t>data preparation</w:t>
+      </w:r>
+      <w:r>
+        <w:rPr>
+          <w:lang w:val="en-US"/>
+        </w:rPr>
+        <w:t xml:space="preserve"> steps undertaken </w:t>
+      </w:r>
+      <w:r>
+        <w:rPr>
+          <w:lang w:val="en-US"/>
+        </w:rPr>
+        <w:t>with</w:t>
+      </w:r>
+      <w:r>
+        <w:rPr>
+          <w:lang w:val="en-US"/>
+        </w:rPr>
+        <w:t xml:space="preserve"> focus on profiling, assessing, and cleaning the </w:t>
+      </w:r>
+      <w:r>
+        <w:rPr>
+          <w:lang w:val="en-US"/>
+        </w:rPr>
+        <w:t xml:space="preserve">assigned </w:t>
+      </w:r>
+      <w:r>
+        <w:rPr>
+          <w:lang w:val="en-US"/>
+        </w:rPr>
+        <w:t>datase</w:t>
+      </w:r>
+      <w:r>
+        <w:rPr>
+          <w:lang w:val="en-US"/>
+        </w:rPr>
+        <w:t xml:space="preserve">t 1: </w:t>
+      </w:r>
+      <w:r>
+        <w:rPr>
+          <w:i/>
+          <w:iCs/>
+          <w:lang w:val="en-US"/>
+        </w:rPr>
+        <w:t>Movies</w:t>
+      </w:r>
+      <w:r>
+        <w:rPr>
+          <w:lang w:val="en-US"/>
+        </w:rPr>
+        <w:t xml:space="preserve">. This </w:t>
+      </w:r>
+      <w:r>
+        <w:rPr>
+          <w:lang w:val="en-US"/>
+        </w:rPr>
+        <w:t>project pipeline</w:t>
+      </w:r>
+      <w:r>
+        <w:rPr>
+          <w:lang w:val="en-US"/>
+        </w:rPr>
+        <w:t xml:space="preserve"> included detailed phases of </w:t>
+      </w:r>
+      <w:r>
+        <w:rPr>
+          <w:lang w:val="en-US"/>
+        </w:rPr>
+        <w:t xml:space="preserve">data quality assessment, </w:t>
+      </w:r>
+      <w:r>
+        <w:rPr>
+          <w:lang w:val="en-US"/>
+        </w:rPr>
+        <w:t>data profiling</w:t>
+      </w:r>
+      <w:r>
+        <w:rPr>
+          <w:lang w:val="en-US"/>
+        </w:rPr>
+        <w:t>, data wrangling</w:t>
+      </w:r>
+      <w:r>
+        <w:rPr>
+          <w:lang w:val="en-US"/>
+        </w:rPr>
+        <w:t xml:space="preserve"> and various cleaning operations such as data transformation, error correction, and deduplication.</w:t>
+      </w:r>
+    </w:p>
+    <w:p>
+      <w:pPr>
+        <w:jc w:val="both"/>
         <w:rPr>
           <w:lang w:val="en-US"/>
         </w:rPr>
@@ -141,17 +225,12 @@
         <w:rPr>
           <w:lang w:val="en-US"/>
         </w:rPr>
-        <w:t>CoAP</w:t>
-      </w:r>
-      <w:r>
-        <w:rPr>
-          <w:lang w:val="en-US"/>
-        </w:rPr>
-        <w:t xml:space="preserve"> </w:t>
-      </w:r>
-    </w:p>
-    <w:p>
-      <w:pPr>
+        <w:t>Data Exploration and Data Quality Assessment</w:t>
+      </w:r>
+    </w:p>
+    <w:p>
+      <w:pPr>
+        <w:ind w:left="708"/>
         <w:rPr>
           <w:lang w:val="en-US"/>
         </w:rPr>
@@ -168,7 +247,7 @@
         <w:rPr>
           <w:lang w:val="en-US"/>
         </w:rPr>
-        <w:t>1a.</w:t>
+        <w:t>1a</w:t>
       </w:r>
       <w:r>
         <w:rPr>
@@ -176,2167 +255,191 @@
         </w:rPr>
         <w:tab/>
       </w:r>
+      <w:r>
+        <w:rPr>
+          <w:lang w:val="en-US"/>
+        </w:rPr>
+        <w:t>General information on dat</w:t>
+      </w:r>
+      <w:r>
+        <w:rPr>
+          <w:lang w:val="en-US"/>
+        </w:rPr>
+        <w:t>a</w:t>
+      </w:r>
+    </w:p>
+    <w:p>
+      <w:pPr>
+        <w:rPr>
+          <w:lang w:val="en-US"/>
+        </w:rPr>
+      </w:pPr>
+      <w:r>
+        <w:rPr>
+          <w:lang w:val="en-US"/>
+        </w:rPr>
+        <w:tab/>
+      </w:r>
+    </w:p>
+    <w:p>
+      <w:pPr>
+        <w:pStyle w:val="Titolo3"/>
+        <w:rPr>
+          <w:lang w:val="en-US"/>
+        </w:rPr>
+      </w:pPr>
+      <w:r>
+        <w:rPr>
+          <w:lang w:val="en-US"/>
+        </w:rPr>
+        <w:t>1b</w:t>
+      </w:r>
+      <w:r>
+        <w:rPr>
+          <w:lang w:val="en-US"/>
+        </w:rPr>
+        <w:tab/>
+      </w:r>
+      <w:r>
+        <w:rPr>
+          <w:lang w:val="en-US"/>
+        </w:rPr>
+        <w:t>Completeness</w:t>
+      </w:r>
+    </w:p>
+    <w:p>
+      <w:pPr>
+        <w:rPr>
+          <w:lang w:val="en-US"/>
+        </w:rPr>
+      </w:pPr>
+      <w:r>
+        <w:rPr>
+          <w:lang w:val="en-US"/>
+        </w:rPr>
+        <w:tab/>
+      </w:r>
+    </w:p>
+    <w:p>
+      <w:pPr>
+        <w:pStyle w:val="Titolo3"/>
+        <w:rPr>
+          <w:lang w:val="en-US"/>
+        </w:rPr>
+      </w:pPr>
+      <w:r>
+        <w:rPr>
+          <w:lang w:val="en-US"/>
+        </w:rPr>
+        <w:t>1c</w:t>
+      </w:r>
+      <w:r>
+        <w:rPr>
+          <w:lang w:val="en-US"/>
+        </w:rPr>
+        <w:tab/>
+      </w:r>
+      <w:r>
+        <w:rPr>
+          <w:lang w:val="en-US"/>
+        </w:rPr>
+        <w:t>Accuracy</w:t>
+      </w:r>
+    </w:p>
+    <w:p>
+      <w:pPr>
+        <w:rPr>
+          <w:lang w:val="en-US"/>
+        </w:rPr>
+      </w:pPr>
+      <w:r>
+        <w:rPr>
+          <w:lang w:val="en-US"/>
+        </w:rPr>
+        <w:tab/>
+      </w:r>
+    </w:p>
+    <w:p>
+      <w:pPr>
+        <w:pStyle w:val="Titolo3"/>
+        <w:rPr>
+          <w:lang w:val="en-US"/>
+        </w:rPr>
+      </w:pPr>
+      <w:r>
+        <w:rPr>
+          <w:lang w:val="en-US"/>
+        </w:rPr>
+        <w:t>1d</w:t>
+      </w:r>
+      <w:r>
+        <w:rPr>
+          <w:lang w:val="en-US"/>
+        </w:rPr>
+        <w:tab/>
+      </w:r>
+      <w:r>
+        <w:rPr>
+          <w:lang w:val="en-US"/>
+        </w:rPr>
+        <w:t>Consistency</w:t>
+      </w:r>
+    </w:p>
+    <w:p>
+      <w:pPr>
+        <w:rPr>
+          <w:lang w:val="en-US"/>
+        </w:rPr>
+      </w:pPr>
+      <w:r>
+        <w:rPr>
+          <w:lang w:val="en-US"/>
+        </w:rPr>
+        <w:tab/>
+      </w:r>
+    </w:p>
+    <w:p>
+      <w:pPr>
+        <w:pStyle w:val="Titolo3"/>
+        <w:rPr>
+          <w:lang w:val="en-US"/>
+        </w:rPr>
+      </w:pPr>
+      <w:r>
+        <w:rPr>
+          <w:lang w:val="en-US"/>
+        </w:rPr>
+        <w:t>1e</w:t>
+      </w:r>
+      <w:r>
+        <w:rPr>
+          <w:lang w:val="en-US"/>
+        </w:rPr>
+        <w:tab/>
+      </w:r>
+      <w:r>
+        <w:rPr>
+          <w:lang w:val="en-US"/>
+        </w:rPr>
+        <w:t>Uniqueness</w:t>
+      </w:r>
+    </w:p>
+    <w:p>
+      <w:pPr>
+        <w:rPr>
+          <w:lang w:val="en-US"/>
+        </w:rPr>
+      </w:pPr>
+      <w:r>
+        <w:rPr>
+          <w:lang w:val="en-US"/>
+        </w:rPr>
+        <w:tab/>
+      </w:r>
     </w:p>
     <w:p>
       <w:pPr>
         <w:ind w:left="708"/>
-        <w:jc w:val="both"/>
-        <w:rPr>
-          <w:lang w:val="en-US"/>
-        </w:rPr>
-      </w:pPr>
-      <w:r>
-        <w:rPr>
-          <w:lang w:val="en-US"/>
-        </w:rPr>
-        <w:t xml:space="preserve">All GET </w:t>
-      </w:r>
-      <w:r>
-        <w:rPr>
-          <w:lang w:val="en-US"/>
-        </w:rPr>
-        <w:t>r</w:t>
-      </w:r>
-      <w:r>
-        <w:rPr>
-          <w:lang w:val="en-US"/>
-        </w:rPr>
-        <w:t>equest</w:t>
-      </w:r>
-      <w:r>
-        <w:rPr>
-          <w:lang w:val="en-US"/>
-        </w:rPr>
-        <w:t>s</w:t>
-      </w:r>
-      <w:r>
-        <w:rPr>
-          <w:lang w:val="en-US"/>
-        </w:rPr>
-        <w:t xml:space="preserve"> to</w:t>
-      </w:r>
-      <w:r>
-        <w:rPr>
-          <w:lang w:val="en-US"/>
-        </w:rPr>
-        <w:t xml:space="preserve"> </w:t>
-      </w:r>
-      <w:r>
-        <w:rPr>
-          <w:lang w:val="en-US"/>
-        </w:rPr>
-        <w:t xml:space="preserve">a </w:t>
-      </w:r>
-      <w:r>
-        <w:rPr>
-          <w:lang w:val="en-US"/>
-        </w:rPr>
-        <w:t>temperature resource</w:t>
-      </w:r>
-      <w:r>
-        <w:rPr>
-          <w:lang w:val="en-US"/>
-        </w:rPr>
-        <w:t xml:space="preserve"> </w:t>
-      </w:r>
-      <w:r>
-        <w:rPr>
-          <w:lang w:val="en-US"/>
-        </w:rPr>
-        <w:t xml:space="preserve">(.../temperature) </w:t>
-      </w:r>
-      <w:r>
-        <w:rPr>
-          <w:lang w:val="en-US"/>
-        </w:rPr>
-        <w:t xml:space="preserve">are from the source 127.0.0.1 to </w:t>
-      </w:r>
-      <w:r>
-        <w:rPr>
-          <w:lang w:val="en-US"/>
-        </w:rPr>
-        <w:t xml:space="preserve">the </w:t>
-      </w:r>
-      <w:r>
-        <w:rPr>
-          <w:lang w:val="en-US"/>
-        </w:rPr>
-        <w:t>destination 127.0.0.1</w:t>
-      </w:r>
-      <w:r>
-        <w:rPr>
-          <w:lang w:val="en-US"/>
-        </w:rPr>
-        <w:t xml:space="preserve"> </w:t>
-      </w:r>
-      <w:r>
-        <w:rPr>
-          <w:lang w:val="en-US"/>
-        </w:rPr>
-        <w:t>(localhost).</w:t>
-      </w:r>
-      <w:r>
-        <w:rPr>
-          <w:lang w:val="en-US"/>
-        </w:rPr>
-        <w:t xml:space="preserve"> There are 9 GET requests </w:t>
-      </w:r>
-      <w:r>
-        <w:rPr>
-          <w:lang w:val="en-US"/>
-        </w:rPr>
-        <w:t xml:space="preserve">from 8 different ports. </w:t>
-      </w:r>
-      <w:proofErr w:type="gramStart"/>
-      <w:r>
-        <w:rPr>
-          <w:lang w:val="en-US"/>
-        </w:rPr>
-        <w:t>A</w:t>
-      </w:r>
-      <w:r>
-        <w:rPr>
-          <w:lang w:val="en-US"/>
-        </w:rPr>
-        <w:t>ssuming that</w:t>
-      </w:r>
-      <w:proofErr w:type="gramEnd"/>
-      <w:r>
-        <w:rPr>
-          <w:lang w:val="en-US"/>
-        </w:rPr>
-        <w:t xml:space="preserve"> </w:t>
-      </w:r>
-      <w:r>
-        <w:rPr>
-          <w:lang w:val="en-US"/>
-        </w:rPr>
-        <w:t>each client when started opens a unique port</w:t>
-      </w:r>
-      <w:r>
-        <w:rPr>
-          <w:lang w:val="en-US"/>
-        </w:rPr>
-        <w:t xml:space="preserve">, the number of distinct </w:t>
-      </w:r>
-      <w:r>
-        <w:rPr>
-          <w:lang w:val="en-US"/>
-        </w:rPr>
-        <w:t>clients</w:t>
-      </w:r>
-      <w:r>
-        <w:rPr>
-          <w:lang w:val="en-US"/>
-        </w:rPr>
-        <w:t xml:space="preserve"> is: </w:t>
-      </w:r>
-      <w:r>
-        <w:rPr>
-          <w:lang w:val="en-US"/>
-        </w:rPr>
-        <w:tab/>
-      </w:r>
-      <w:r>
-        <w:rPr>
-          <w:b/>
-          <w:bCs/>
-          <w:lang w:val="en-US"/>
-        </w:rPr>
-        <w:t>8</w:t>
-      </w:r>
-    </w:p>
-    <w:p>
-      <w:pPr>
-        <w:ind w:left="708"/>
-        <w:jc w:val="center"/>
-        <w:rPr>
-          <w:lang w:val="en-US"/>
-        </w:rPr>
-      </w:pPr>
-      <w:r>
-        <w:rPr>
-          <w:noProof/>
-        </w:rPr>
-        <w:drawing>
-          <wp:inline distT="0" distB="0" distL="0" distR="0" wp14:anchorId="18C73676" wp14:editId="50248A55">
-            <wp:extent cx="6317855" cy="1121134"/>
-            <wp:effectExtent l="0" t="0" r="6985" b="3175"/>
-            <wp:docPr id="23" name="Immagine 23"/>
-            <wp:cNvGraphicFramePr>
-              <a:graphicFrameLocks xmlns:a="http://schemas.openxmlformats.org/drawingml/2006/main" noChangeAspect="1"/>
-            </wp:cNvGraphicFramePr>
-            <a:graphic xmlns:a="http://schemas.openxmlformats.org/drawingml/2006/main">
-              <a:graphicData uri="http://schemas.openxmlformats.org/drawingml/2006/picture">
-                <pic:pic xmlns:pic="http://schemas.openxmlformats.org/drawingml/2006/picture">
-                  <pic:nvPicPr>
-                    <pic:cNvPr id="0" name="Picture 3"/>
-                    <pic:cNvPicPr>
-                      <a:picLocks noChangeAspect="1" noChangeArrowheads="1"/>
-                    </pic:cNvPicPr>
-                  </pic:nvPicPr>
-                  <pic:blipFill>
-                    <a:blip r:embed="rId8">
-                      <a:extLst>
-                        <a:ext uri="{28A0092B-C50C-407E-A947-70E740481C1C}">
-                          <a14:useLocalDpi xmlns:a14="http://schemas.microsoft.com/office/drawing/2010/main" val="0"/>
-                        </a:ext>
-                      </a:extLst>
-                    </a:blip>
-                    <a:srcRect/>
-                    <a:stretch>
-                      <a:fillRect/>
-                    </a:stretch>
-                  </pic:blipFill>
-                  <pic:spPr bwMode="auto">
-                    <a:xfrm>
-                      <a:off x="0" y="0"/>
-                      <a:ext cx="6339016" cy="1124889"/>
-                    </a:xfrm>
-                    <a:prstGeom prst="rect">
-                      <a:avLst/>
-                    </a:prstGeom>
-                    <a:noFill/>
-                    <a:ln>
-                      <a:noFill/>
-                    </a:ln>
-                  </pic:spPr>
-                </pic:pic>
-              </a:graphicData>
-            </a:graphic>
-          </wp:inline>
-        </w:drawing>
-      </w:r>
-    </w:p>
-    <w:p>
-      <w:pPr>
-        <w:ind w:left="708"/>
-        <w:jc w:val="both"/>
-        <w:rPr>
-          <w:lang w:val="en-US"/>
-        </w:rPr>
-      </w:pPr>
-      <w:r>
-        <w:rPr>
-          <w:lang w:val="en-US"/>
-        </w:rPr>
-        <w:t xml:space="preserve">Wireshark Filter: </w:t>
-      </w:r>
-      <w:r>
-        <w:rPr>
-          <w:lang w:val="en-US"/>
-        </w:rPr>
-        <w:tab/>
-      </w:r>
-    </w:p>
-    <w:p>
-      <w:pPr>
-        <w:pStyle w:val="Paragrafoelenco"/>
-        <w:numPr>
-          <w:ilvl w:val="0"/>
-          <w:numId w:val="17"/>
-        </w:numPr>
-        <w:jc w:val="both"/>
-        <w:rPr>
-          <w:rFonts w:ascii="Courier New" w:hAnsi="Courier New" w:cs="Courier New"/>
-          <w:sz w:val="20"/>
-          <w:szCs w:val="20"/>
-          <w:lang w:val="en-US"/>
-        </w:rPr>
-      </w:pPr>
-      <w:proofErr w:type="spellStart"/>
-      <w:proofErr w:type="gramStart"/>
-      <w:r>
-        <w:rPr>
-          <w:rFonts w:ascii="Courier New" w:hAnsi="Courier New" w:cs="Courier New"/>
-          <w:sz w:val="20"/>
-          <w:szCs w:val="20"/>
-          <w:lang w:val="en-US"/>
-        </w:rPr>
-        <w:t>coap.code</w:t>
-      </w:r>
-      <w:proofErr w:type="spellEnd"/>
-      <w:proofErr w:type="gramEnd"/>
-      <w:r>
-        <w:rPr>
-          <w:rFonts w:ascii="Courier New" w:hAnsi="Courier New" w:cs="Courier New"/>
-          <w:sz w:val="20"/>
-          <w:szCs w:val="20"/>
-          <w:lang w:val="en-US"/>
-        </w:rPr>
-        <w:t xml:space="preserve">==1 and </w:t>
-      </w:r>
-      <w:proofErr w:type="spellStart"/>
-      <w:r>
-        <w:rPr>
-          <w:rFonts w:ascii="Courier New" w:hAnsi="Courier New" w:cs="Courier New"/>
-          <w:sz w:val="20"/>
-          <w:szCs w:val="20"/>
-          <w:lang w:val="en-US"/>
-        </w:rPr>
-        <w:t>coap.opt.uri_path</w:t>
-      </w:r>
-      <w:proofErr w:type="spellEnd"/>
-      <w:r>
-        <w:rPr>
-          <w:rFonts w:ascii="Courier New" w:hAnsi="Courier New" w:cs="Courier New"/>
-          <w:sz w:val="20"/>
-          <w:szCs w:val="20"/>
-          <w:lang w:val="en-US"/>
-        </w:rPr>
-        <w:t>=="\temperature"</w:t>
-      </w:r>
-    </w:p>
-    <w:p>
-      <w:pPr>
-        <w:pStyle w:val="Titolo3"/>
-        <w:rPr>
-          <w:lang w:val="en-US"/>
-        </w:rPr>
-      </w:pPr>
-      <w:r>
-        <w:rPr>
-          <w:lang w:val="en-US"/>
-        </w:rPr>
-        <w:t>1b.</w:t>
-      </w:r>
-      <w:r>
-        <w:rPr>
-          <w:lang w:val="en-US"/>
-        </w:rPr>
-        <w:tab/>
-      </w:r>
-    </w:p>
-    <w:p>
-      <w:pPr>
-        <w:ind w:left="705"/>
-        <w:jc w:val="both"/>
-        <w:rPr>
-          <w:lang w:val="en-US"/>
-        </w:rPr>
-      </w:pPr>
-      <w:r>
-        <w:rPr>
-          <w:lang w:val="en-US"/>
-        </w:rPr>
-        <w:t xml:space="preserve">Considering the assumption above, the </w:t>
-      </w:r>
-      <w:r>
-        <w:rPr>
-          <w:lang w:val="en-US"/>
-        </w:rPr>
-        <w:t>table below shows t</w:t>
-      </w:r>
-      <w:r>
-        <w:rPr>
-          <w:lang w:val="en-US"/>
-        </w:rPr>
-        <w:t xml:space="preserve">he MID </w:t>
-      </w:r>
-      <w:r>
-        <w:rPr>
-          <w:lang w:val="en-US"/>
-        </w:rPr>
-        <w:t xml:space="preserve">and </w:t>
-      </w:r>
-      <w:r>
-        <w:rPr>
-          <w:lang w:val="en-US"/>
-        </w:rPr>
-        <w:t>the longest</w:t>
-      </w:r>
-      <w:r>
-        <w:rPr>
-          <w:lang w:val="en-US"/>
-        </w:rPr>
-        <w:t xml:space="preserve"> </w:t>
-      </w:r>
-      <w:r>
-        <w:rPr>
-          <w:lang w:val="en-US"/>
-        </w:rPr>
-        <w:t>CoAP response</w:t>
-      </w:r>
-      <w:r>
-        <w:rPr>
-          <w:lang w:val="en-US"/>
-        </w:rPr>
-        <w:t xml:space="preserve"> </w:t>
-      </w:r>
-      <w:r>
-        <w:rPr>
-          <w:lang w:val="en-US"/>
-        </w:rPr>
-        <w:t xml:space="preserve">for </w:t>
-      </w:r>
-      <w:r>
-        <w:rPr>
-          <w:lang w:val="en-US"/>
-        </w:rPr>
-        <w:t>each client</w:t>
-      </w:r>
-      <w:r>
-        <w:rPr>
-          <w:lang w:val="en-US"/>
-        </w:rPr>
-        <w:t xml:space="preserve"> found in 1a.</w:t>
-      </w:r>
-    </w:p>
-    <w:p>
-      <w:pPr>
-        <w:ind w:left="705"/>
-        <w:jc w:val="both"/>
-        <w:rPr>
-          <w:lang w:val="en-US"/>
-        </w:rPr>
-      </w:pPr>
-      <w:r>
-        <w:rPr>
-          <w:lang w:val="en-US"/>
-        </w:rPr>
-        <w:t xml:space="preserve"> </w:t>
-      </w:r>
-      <w:r>
-        <w:rPr>
-          <w:lang w:val="en-US"/>
-        </w:rPr>
-        <w:tab/>
-      </w:r>
-    </w:p>
-    <w:tbl>
-      <w:tblPr>
-        <w:tblW w:w="3240" w:type="dxa"/>
-        <w:jc w:val="center"/>
-        <w:tblCellMar>
-          <w:left w:w="70" w:type="dxa"/>
-          <w:right w:w="70" w:type="dxa"/>
-        </w:tblCellMar>
-        <w:tblLook w:val="04A0" w:firstRow="1" w:lastRow="0" w:firstColumn="1" w:lastColumn="0" w:noHBand="0" w:noVBand="1"/>
-      </w:tblPr>
-      <w:tblGrid>
-        <w:gridCol w:w="480"/>
-        <w:gridCol w:w="1480"/>
-        <w:gridCol w:w="669"/>
-        <w:gridCol w:w="647"/>
-      </w:tblGrid>
-      <w:tr>
-        <w:trPr>
-          <w:trHeight w:val="300"/>
-          <w:jc w:val="center"/>
-        </w:trPr>
-        <w:tc>
-          <w:tcPr>
-            <w:tcW w:w="480" w:type="dxa"/>
-            <w:tcBorders>
-              <w:top w:val="single" w:sz="4" w:space="0" w:color="4472C4"/>
-              <w:left w:val="single" w:sz="4" w:space="0" w:color="4472C4"/>
-              <w:bottom w:val="nil"/>
-              <w:right w:val="nil"/>
-            </w:tcBorders>
-            <w:shd w:val="clear" w:color="4472C4" w:fill="4472C4"/>
-            <w:noWrap/>
-            <w:vAlign w:val="center"/>
-            <w:hideMark/>
-          </w:tcPr>
-          <w:p>
-            <w:pPr>
-              <w:spacing w:after="0" w:line="240" w:lineRule="auto"/>
-              <w:jc w:val="center"/>
-              <w:rPr>
-                <w:rFonts w:ascii="Calibri" w:eastAsia="Times New Roman" w:hAnsi="Calibri" w:cs="Times New Roman"/>
-                <w:b/>
-                <w:bCs/>
-                <w:color w:val="FFFFFF"/>
-                <w:lang w:eastAsia="it-IT"/>
-              </w:rPr>
-            </w:pPr>
-            <w:r>
-              <w:rPr>
-                <w:rFonts w:ascii="Calibri" w:eastAsia="Times New Roman" w:hAnsi="Calibri" w:cs="Times New Roman"/>
-                <w:b/>
-                <w:bCs/>
-                <w:color w:val="FFFFFF"/>
-                <w:lang w:eastAsia="it-IT"/>
-              </w:rPr>
-              <w:t>#</w:t>
-            </w:r>
-          </w:p>
-        </w:tc>
-        <w:tc>
-          <w:tcPr>
-            <w:tcW w:w="1480" w:type="dxa"/>
-            <w:tcBorders>
-              <w:top w:val="single" w:sz="4" w:space="0" w:color="4472C4"/>
-              <w:left w:val="nil"/>
-              <w:bottom w:val="nil"/>
-              <w:right w:val="nil"/>
-            </w:tcBorders>
-            <w:shd w:val="clear" w:color="4472C4" w:fill="4472C4"/>
-            <w:noWrap/>
-            <w:vAlign w:val="center"/>
-            <w:hideMark/>
-          </w:tcPr>
-          <w:p>
-            <w:pPr>
-              <w:spacing w:after="0" w:line="240" w:lineRule="auto"/>
-              <w:jc w:val="center"/>
-              <w:rPr>
-                <w:rFonts w:ascii="Calibri" w:eastAsia="Times New Roman" w:hAnsi="Calibri" w:cs="Times New Roman"/>
-                <w:b/>
-                <w:bCs/>
-                <w:color w:val="FFFFFF"/>
-                <w:sz w:val="20"/>
-                <w:szCs w:val="20"/>
-                <w:lang w:eastAsia="it-IT"/>
-              </w:rPr>
-            </w:pPr>
-            <w:proofErr w:type="spellStart"/>
-            <w:r>
-              <w:rPr>
-                <w:rFonts w:ascii="Calibri" w:eastAsia="Times New Roman" w:hAnsi="Calibri" w:cs="Times New Roman"/>
-                <w:b/>
-                <w:bCs/>
-                <w:color w:val="FFFFFF"/>
-                <w:sz w:val="20"/>
-                <w:szCs w:val="20"/>
-                <w:lang w:eastAsia="it-IT"/>
-              </w:rPr>
-              <w:t>src</w:t>
-            </w:r>
-            <w:proofErr w:type="spellEnd"/>
-            <w:r>
-              <w:rPr>
-                <w:rFonts w:ascii="Calibri" w:eastAsia="Times New Roman" w:hAnsi="Calibri" w:cs="Times New Roman"/>
-                <w:b/>
-                <w:bCs/>
-                <w:color w:val="FFFFFF"/>
-                <w:sz w:val="20"/>
-                <w:szCs w:val="20"/>
-                <w:lang w:eastAsia="it-IT"/>
-              </w:rPr>
-              <w:t xml:space="preserve"> port (client)</w:t>
-            </w:r>
-          </w:p>
-        </w:tc>
-        <w:tc>
-          <w:tcPr>
-            <w:tcW w:w="640" w:type="dxa"/>
-            <w:tcBorders>
-              <w:top w:val="single" w:sz="4" w:space="0" w:color="4472C4"/>
-              <w:left w:val="nil"/>
-              <w:bottom w:val="nil"/>
-              <w:right w:val="nil"/>
-            </w:tcBorders>
-            <w:shd w:val="clear" w:color="4472C4" w:fill="4472C4"/>
-            <w:noWrap/>
-            <w:vAlign w:val="center"/>
-            <w:hideMark/>
-          </w:tcPr>
-          <w:p>
-            <w:pPr>
-              <w:spacing w:after="0" w:line="240" w:lineRule="auto"/>
-              <w:jc w:val="center"/>
-              <w:rPr>
-                <w:rFonts w:ascii="Calibri" w:eastAsia="Times New Roman" w:hAnsi="Calibri" w:cs="Times New Roman"/>
-                <w:b/>
-                <w:bCs/>
-                <w:color w:val="FFFFFF"/>
-                <w:sz w:val="20"/>
-                <w:szCs w:val="20"/>
-                <w:lang w:eastAsia="it-IT"/>
-              </w:rPr>
-            </w:pPr>
-            <w:proofErr w:type="spellStart"/>
-            <w:r>
-              <w:rPr>
-                <w:rFonts w:ascii="Calibri" w:eastAsia="Times New Roman" w:hAnsi="Calibri" w:cs="Times New Roman"/>
-                <w:b/>
-                <w:bCs/>
-                <w:color w:val="FFFFFF"/>
-                <w:sz w:val="20"/>
-                <w:szCs w:val="20"/>
-                <w:lang w:eastAsia="it-IT"/>
-              </w:rPr>
-              <w:t>lenght</w:t>
-            </w:r>
-            <w:proofErr w:type="spellEnd"/>
-          </w:p>
-        </w:tc>
-        <w:tc>
-          <w:tcPr>
-            <w:tcW w:w="640" w:type="dxa"/>
-            <w:tcBorders>
-              <w:top w:val="single" w:sz="4" w:space="0" w:color="4472C4"/>
-              <w:left w:val="nil"/>
-              <w:bottom w:val="nil"/>
-              <w:right w:val="single" w:sz="4" w:space="0" w:color="4472C4"/>
-            </w:tcBorders>
-            <w:shd w:val="clear" w:color="4472C4" w:fill="4472C4"/>
-            <w:noWrap/>
-            <w:vAlign w:val="center"/>
-            <w:hideMark/>
-          </w:tcPr>
-          <w:p>
-            <w:pPr>
-              <w:spacing w:after="0" w:line="240" w:lineRule="auto"/>
-              <w:jc w:val="center"/>
-              <w:rPr>
-                <w:rFonts w:ascii="Calibri" w:eastAsia="Times New Roman" w:hAnsi="Calibri" w:cs="Times New Roman"/>
-                <w:b/>
-                <w:bCs/>
-                <w:color w:val="FFFFFF"/>
-                <w:sz w:val="20"/>
-                <w:szCs w:val="20"/>
-                <w:lang w:eastAsia="it-IT"/>
-              </w:rPr>
-            </w:pPr>
-            <w:r>
-              <w:rPr>
-                <w:rFonts w:ascii="Calibri" w:eastAsia="Times New Roman" w:hAnsi="Calibri" w:cs="Times New Roman"/>
-                <w:b/>
-                <w:bCs/>
-                <w:color w:val="FFFFFF"/>
-                <w:sz w:val="20"/>
-                <w:szCs w:val="20"/>
-                <w:lang w:eastAsia="it-IT"/>
-              </w:rPr>
-              <w:t>MID</w:t>
-            </w:r>
-          </w:p>
-        </w:tc>
-      </w:tr>
-      <w:tr>
-        <w:trPr>
-          <w:trHeight w:val="300"/>
-          <w:jc w:val="center"/>
-        </w:trPr>
-        <w:tc>
-          <w:tcPr>
-            <w:tcW w:w="480" w:type="dxa"/>
-            <w:tcBorders>
-              <w:top w:val="single" w:sz="4" w:space="0" w:color="4472C4"/>
-              <w:left w:val="single" w:sz="4" w:space="0" w:color="4472C4"/>
-              <w:bottom w:val="nil"/>
-              <w:right w:val="nil"/>
-            </w:tcBorders>
-            <w:shd w:val="clear" w:color="auto" w:fill="auto"/>
-            <w:noWrap/>
-            <w:vAlign w:val="center"/>
-            <w:hideMark/>
-          </w:tcPr>
-          <w:p>
-            <w:pPr>
-              <w:spacing w:after="0" w:line="240" w:lineRule="auto"/>
-              <w:jc w:val="center"/>
-              <w:rPr>
-                <w:rFonts w:ascii="Calibri" w:eastAsia="Times New Roman" w:hAnsi="Calibri" w:cs="Times New Roman"/>
-                <w:color w:val="000000"/>
-                <w:sz w:val="20"/>
-                <w:szCs w:val="20"/>
-                <w:lang w:eastAsia="it-IT"/>
-              </w:rPr>
-            </w:pPr>
-            <w:r>
-              <w:rPr>
-                <w:rFonts w:ascii="Calibri" w:eastAsia="Times New Roman" w:hAnsi="Calibri" w:cs="Times New Roman"/>
-                <w:color w:val="000000"/>
-                <w:sz w:val="20"/>
-                <w:szCs w:val="20"/>
-                <w:lang w:eastAsia="it-IT"/>
-              </w:rPr>
-              <w:t>1</w:t>
-            </w:r>
-          </w:p>
-        </w:tc>
-        <w:tc>
-          <w:tcPr>
-            <w:tcW w:w="1480" w:type="dxa"/>
-            <w:tcBorders>
-              <w:top w:val="single" w:sz="4" w:space="0" w:color="4472C4"/>
-              <w:left w:val="nil"/>
-              <w:bottom w:val="nil"/>
-              <w:right w:val="nil"/>
-            </w:tcBorders>
-            <w:shd w:val="clear" w:color="auto" w:fill="auto"/>
-            <w:noWrap/>
-            <w:vAlign w:val="center"/>
-            <w:hideMark/>
-          </w:tcPr>
-          <w:p>
-            <w:pPr>
-              <w:spacing w:after="0" w:line="240" w:lineRule="auto"/>
-              <w:jc w:val="right"/>
-              <w:rPr>
-                <w:rFonts w:ascii="Calibri" w:eastAsia="Times New Roman" w:hAnsi="Calibri" w:cs="Times New Roman"/>
-                <w:color w:val="000000"/>
-                <w:sz w:val="20"/>
-                <w:szCs w:val="20"/>
-                <w:lang w:eastAsia="it-IT"/>
-              </w:rPr>
-            </w:pPr>
-            <w:r>
-              <w:rPr>
-                <w:rFonts w:ascii="Calibri" w:eastAsia="Times New Roman" w:hAnsi="Calibri" w:cs="Times New Roman"/>
-                <w:color w:val="000000"/>
-                <w:sz w:val="20"/>
-                <w:szCs w:val="20"/>
-                <w:lang w:eastAsia="it-IT"/>
-              </w:rPr>
-              <w:t>55898</w:t>
-            </w:r>
-          </w:p>
-        </w:tc>
-        <w:tc>
-          <w:tcPr>
-            <w:tcW w:w="640" w:type="dxa"/>
-            <w:tcBorders>
-              <w:top w:val="single" w:sz="4" w:space="0" w:color="4472C4"/>
-              <w:left w:val="nil"/>
-              <w:bottom w:val="nil"/>
-              <w:right w:val="nil"/>
-            </w:tcBorders>
-            <w:shd w:val="clear" w:color="auto" w:fill="auto"/>
-            <w:noWrap/>
-            <w:vAlign w:val="center"/>
-            <w:hideMark/>
-          </w:tcPr>
-          <w:p>
-            <w:pPr>
-              <w:spacing w:after="0" w:line="240" w:lineRule="auto"/>
-              <w:jc w:val="right"/>
-              <w:rPr>
-                <w:rFonts w:ascii="Calibri" w:eastAsia="Times New Roman" w:hAnsi="Calibri" w:cs="Times New Roman"/>
-                <w:color w:val="000000"/>
-                <w:sz w:val="20"/>
-                <w:szCs w:val="20"/>
-                <w:lang w:eastAsia="it-IT"/>
-              </w:rPr>
-            </w:pPr>
-            <w:r>
-              <w:rPr>
-                <w:rFonts w:ascii="Calibri" w:eastAsia="Times New Roman" w:hAnsi="Calibri" w:cs="Times New Roman"/>
-                <w:color w:val="000000"/>
-                <w:sz w:val="20"/>
-                <w:szCs w:val="20"/>
-                <w:lang w:eastAsia="it-IT"/>
-              </w:rPr>
-              <w:t>62</w:t>
-            </w:r>
-          </w:p>
-        </w:tc>
-        <w:tc>
-          <w:tcPr>
-            <w:tcW w:w="640" w:type="dxa"/>
-            <w:tcBorders>
-              <w:top w:val="single" w:sz="4" w:space="0" w:color="4472C4"/>
-              <w:left w:val="nil"/>
-              <w:bottom w:val="nil"/>
-              <w:right w:val="single" w:sz="4" w:space="0" w:color="4472C4"/>
-            </w:tcBorders>
-            <w:shd w:val="clear" w:color="auto" w:fill="auto"/>
-            <w:noWrap/>
-            <w:vAlign w:val="center"/>
-            <w:hideMark/>
-          </w:tcPr>
-          <w:p>
-            <w:pPr>
-              <w:spacing w:after="0" w:line="240" w:lineRule="auto"/>
-              <w:jc w:val="right"/>
-              <w:rPr>
-                <w:rFonts w:ascii="Calibri" w:eastAsia="Times New Roman" w:hAnsi="Calibri" w:cs="Times New Roman"/>
-                <w:color w:val="000000"/>
-                <w:sz w:val="20"/>
-                <w:szCs w:val="20"/>
-                <w:lang w:eastAsia="it-IT"/>
-              </w:rPr>
-            </w:pPr>
-            <w:r>
-              <w:rPr>
-                <w:rFonts w:ascii="Calibri" w:eastAsia="Times New Roman" w:hAnsi="Calibri" w:cs="Times New Roman"/>
-                <w:color w:val="000000"/>
-                <w:sz w:val="20"/>
-                <w:szCs w:val="20"/>
-                <w:lang w:eastAsia="it-IT"/>
-              </w:rPr>
-              <w:t>25</w:t>
-            </w:r>
-          </w:p>
-        </w:tc>
-      </w:tr>
-      <w:tr>
-        <w:trPr>
-          <w:trHeight w:val="300"/>
-          <w:jc w:val="center"/>
-        </w:trPr>
-        <w:tc>
-          <w:tcPr>
-            <w:tcW w:w="480" w:type="dxa"/>
-            <w:tcBorders>
-              <w:top w:val="single" w:sz="4" w:space="0" w:color="4472C4"/>
-              <w:left w:val="single" w:sz="4" w:space="0" w:color="4472C4"/>
-              <w:bottom w:val="nil"/>
-              <w:right w:val="nil"/>
-            </w:tcBorders>
-            <w:shd w:val="clear" w:color="auto" w:fill="auto"/>
-            <w:noWrap/>
-            <w:vAlign w:val="center"/>
-            <w:hideMark/>
-          </w:tcPr>
-          <w:p>
-            <w:pPr>
-              <w:spacing w:after="0" w:line="240" w:lineRule="auto"/>
-              <w:jc w:val="center"/>
-              <w:rPr>
-                <w:rFonts w:ascii="Calibri" w:eastAsia="Times New Roman" w:hAnsi="Calibri" w:cs="Times New Roman"/>
-                <w:color w:val="000000"/>
-                <w:sz w:val="20"/>
-                <w:szCs w:val="20"/>
-                <w:lang w:eastAsia="it-IT"/>
-              </w:rPr>
-            </w:pPr>
-            <w:r>
-              <w:rPr>
-                <w:rFonts w:ascii="Calibri" w:eastAsia="Times New Roman" w:hAnsi="Calibri" w:cs="Times New Roman"/>
-                <w:color w:val="000000"/>
-                <w:sz w:val="20"/>
-                <w:szCs w:val="20"/>
-                <w:lang w:eastAsia="it-IT"/>
-              </w:rPr>
-              <w:t>2</w:t>
-            </w:r>
-          </w:p>
-        </w:tc>
-        <w:tc>
-          <w:tcPr>
-            <w:tcW w:w="1480" w:type="dxa"/>
-            <w:tcBorders>
-              <w:top w:val="single" w:sz="4" w:space="0" w:color="4472C4"/>
-              <w:left w:val="nil"/>
-              <w:bottom w:val="nil"/>
-              <w:right w:val="nil"/>
-            </w:tcBorders>
-            <w:shd w:val="clear" w:color="auto" w:fill="auto"/>
-            <w:noWrap/>
-            <w:vAlign w:val="center"/>
-            <w:hideMark/>
-          </w:tcPr>
-          <w:p>
-            <w:pPr>
-              <w:spacing w:after="0" w:line="240" w:lineRule="auto"/>
-              <w:jc w:val="right"/>
-              <w:rPr>
-                <w:rFonts w:ascii="Calibri" w:eastAsia="Times New Roman" w:hAnsi="Calibri" w:cs="Times New Roman"/>
-                <w:color w:val="000000"/>
-                <w:sz w:val="20"/>
-                <w:szCs w:val="20"/>
-                <w:lang w:eastAsia="it-IT"/>
-              </w:rPr>
-            </w:pPr>
-            <w:r>
-              <w:rPr>
-                <w:rFonts w:ascii="Calibri" w:eastAsia="Times New Roman" w:hAnsi="Calibri" w:cs="Times New Roman"/>
-                <w:color w:val="000000"/>
-                <w:sz w:val="20"/>
-                <w:szCs w:val="20"/>
-                <w:lang w:eastAsia="it-IT"/>
-              </w:rPr>
-              <w:t>33677</w:t>
-            </w:r>
-          </w:p>
-        </w:tc>
-        <w:tc>
-          <w:tcPr>
-            <w:tcW w:w="640" w:type="dxa"/>
-            <w:tcBorders>
-              <w:top w:val="single" w:sz="4" w:space="0" w:color="4472C4"/>
-              <w:left w:val="nil"/>
-              <w:bottom w:val="nil"/>
-              <w:right w:val="nil"/>
-            </w:tcBorders>
-            <w:shd w:val="clear" w:color="auto" w:fill="auto"/>
-            <w:noWrap/>
-            <w:vAlign w:val="center"/>
-            <w:hideMark/>
-          </w:tcPr>
-          <w:p>
-            <w:pPr>
-              <w:spacing w:after="0" w:line="240" w:lineRule="auto"/>
-              <w:jc w:val="right"/>
-              <w:rPr>
-                <w:rFonts w:ascii="Calibri" w:eastAsia="Times New Roman" w:hAnsi="Calibri" w:cs="Times New Roman"/>
-                <w:color w:val="000000"/>
-                <w:sz w:val="20"/>
-                <w:szCs w:val="20"/>
-                <w:lang w:eastAsia="it-IT"/>
-              </w:rPr>
-            </w:pPr>
-            <w:r>
-              <w:rPr>
-                <w:rFonts w:ascii="Calibri" w:eastAsia="Times New Roman" w:hAnsi="Calibri" w:cs="Times New Roman"/>
-                <w:color w:val="000000"/>
-                <w:sz w:val="20"/>
-                <w:szCs w:val="20"/>
-                <w:lang w:eastAsia="it-IT"/>
-              </w:rPr>
-              <w:t>62</w:t>
-            </w:r>
-          </w:p>
-        </w:tc>
-        <w:tc>
-          <w:tcPr>
-            <w:tcW w:w="640" w:type="dxa"/>
-            <w:tcBorders>
-              <w:top w:val="single" w:sz="4" w:space="0" w:color="4472C4"/>
-              <w:left w:val="nil"/>
-              <w:bottom w:val="nil"/>
-              <w:right w:val="single" w:sz="4" w:space="0" w:color="4472C4"/>
-            </w:tcBorders>
-            <w:shd w:val="clear" w:color="auto" w:fill="auto"/>
-            <w:noWrap/>
-            <w:vAlign w:val="center"/>
-            <w:hideMark/>
-          </w:tcPr>
-          <w:p>
-            <w:pPr>
-              <w:spacing w:after="0" w:line="240" w:lineRule="auto"/>
-              <w:jc w:val="right"/>
-              <w:rPr>
-                <w:rFonts w:ascii="Calibri" w:eastAsia="Times New Roman" w:hAnsi="Calibri" w:cs="Times New Roman"/>
-                <w:color w:val="000000"/>
-                <w:sz w:val="20"/>
-                <w:szCs w:val="20"/>
-                <w:lang w:eastAsia="it-IT"/>
-              </w:rPr>
-            </w:pPr>
-            <w:r>
-              <w:rPr>
-                <w:rFonts w:ascii="Calibri" w:eastAsia="Times New Roman" w:hAnsi="Calibri" w:cs="Times New Roman"/>
-                <w:color w:val="000000"/>
-                <w:sz w:val="20"/>
-                <w:szCs w:val="20"/>
-                <w:lang w:eastAsia="it-IT"/>
-              </w:rPr>
-              <w:t>26</w:t>
-            </w:r>
-          </w:p>
-        </w:tc>
-      </w:tr>
-      <w:tr>
-        <w:trPr>
-          <w:trHeight w:val="300"/>
-          <w:jc w:val="center"/>
-        </w:trPr>
-        <w:tc>
-          <w:tcPr>
-            <w:tcW w:w="480" w:type="dxa"/>
-            <w:tcBorders>
-              <w:top w:val="single" w:sz="4" w:space="0" w:color="4472C4"/>
-              <w:left w:val="single" w:sz="4" w:space="0" w:color="4472C4"/>
-              <w:bottom w:val="nil"/>
-              <w:right w:val="nil"/>
-            </w:tcBorders>
-            <w:shd w:val="clear" w:color="auto" w:fill="auto"/>
-            <w:noWrap/>
-            <w:vAlign w:val="center"/>
-            <w:hideMark/>
-          </w:tcPr>
-          <w:p>
-            <w:pPr>
-              <w:spacing w:after="0" w:line="240" w:lineRule="auto"/>
-              <w:jc w:val="center"/>
-              <w:rPr>
-                <w:rFonts w:ascii="Calibri" w:eastAsia="Times New Roman" w:hAnsi="Calibri" w:cs="Times New Roman"/>
-                <w:color w:val="000000"/>
-                <w:sz w:val="20"/>
-                <w:szCs w:val="20"/>
-                <w:lang w:eastAsia="it-IT"/>
-              </w:rPr>
-            </w:pPr>
-            <w:r>
-              <w:rPr>
-                <w:rFonts w:ascii="Calibri" w:eastAsia="Times New Roman" w:hAnsi="Calibri" w:cs="Times New Roman"/>
-                <w:color w:val="000000"/>
-                <w:sz w:val="20"/>
-                <w:szCs w:val="20"/>
-                <w:lang w:eastAsia="it-IT"/>
-              </w:rPr>
-              <w:t>3</w:t>
-            </w:r>
-          </w:p>
-        </w:tc>
-        <w:tc>
-          <w:tcPr>
-            <w:tcW w:w="1480" w:type="dxa"/>
-            <w:tcBorders>
-              <w:top w:val="single" w:sz="4" w:space="0" w:color="4472C4"/>
-              <w:left w:val="nil"/>
-              <w:bottom w:val="nil"/>
-              <w:right w:val="nil"/>
-            </w:tcBorders>
-            <w:shd w:val="clear" w:color="auto" w:fill="auto"/>
-            <w:noWrap/>
-            <w:vAlign w:val="center"/>
-            <w:hideMark/>
-          </w:tcPr>
-          <w:p>
-            <w:pPr>
-              <w:spacing w:after="0" w:line="240" w:lineRule="auto"/>
-              <w:jc w:val="right"/>
-              <w:rPr>
-                <w:rFonts w:ascii="Calibri" w:eastAsia="Times New Roman" w:hAnsi="Calibri" w:cs="Times New Roman"/>
-                <w:color w:val="000000"/>
-                <w:sz w:val="20"/>
-                <w:szCs w:val="20"/>
-                <w:lang w:eastAsia="it-IT"/>
-              </w:rPr>
-            </w:pPr>
-            <w:r>
-              <w:rPr>
-                <w:rFonts w:ascii="Calibri" w:eastAsia="Times New Roman" w:hAnsi="Calibri" w:cs="Times New Roman"/>
-                <w:color w:val="000000"/>
-                <w:sz w:val="20"/>
-                <w:szCs w:val="20"/>
-                <w:lang w:eastAsia="it-IT"/>
-              </w:rPr>
-              <w:t>51812</w:t>
-            </w:r>
-          </w:p>
-        </w:tc>
-        <w:tc>
-          <w:tcPr>
-            <w:tcW w:w="640" w:type="dxa"/>
-            <w:tcBorders>
-              <w:top w:val="single" w:sz="4" w:space="0" w:color="4472C4"/>
-              <w:left w:val="nil"/>
-              <w:bottom w:val="nil"/>
-              <w:right w:val="nil"/>
-            </w:tcBorders>
-            <w:shd w:val="clear" w:color="auto" w:fill="auto"/>
-            <w:noWrap/>
-            <w:vAlign w:val="center"/>
-            <w:hideMark/>
-          </w:tcPr>
-          <w:p>
-            <w:pPr>
-              <w:spacing w:after="0" w:line="240" w:lineRule="auto"/>
-              <w:jc w:val="right"/>
-              <w:rPr>
-                <w:rFonts w:ascii="Calibri" w:eastAsia="Times New Roman" w:hAnsi="Calibri" w:cs="Times New Roman"/>
-                <w:color w:val="000000"/>
-                <w:sz w:val="20"/>
-                <w:szCs w:val="20"/>
-                <w:lang w:eastAsia="it-IT"/>
-              </w:rPr>
-            </w:pPr>
-            <w:r>
-              <w:rPr>
-                <w:rFonts w:ascii="Calibri" w:eastAsia="Times New Roman" w:hAnsi="Calibri" w:cs="Times New Roman"/>
-                <w:color w:val="000000"/>
-                <w:sz w:val="20"/>
-                <w:szCs w:val="20"/>
-                <w:lang w:eastAsia="it-IT"/>
-              </w:rPr>
-              <w:t>119</w:t>
-            </w:r>
-          </w:p>
-        </w:tc>
-        <w:tc>
-          <w:tcPr>
-            <w:tcW w:w="640" w:type="dxa"/>
-            <w:tcBorders>
-              <w:top w:val="single" w:sz="4" w:space="0" w:color="4472C4"/>
-              <w:left w:val="nil"/>
-              <w:bottom w:val="nil"/>
-              <w:right w:val="single" w:sz="4" w:space="0" w:color="4472C4"/>
-            </w:tcBorders>
-            <w:shd w:val="clear" w:color="auto" w:fill="auto"/>
-            <w:noWrap/>
-            <w:vAlign w:val="center"/>
-            <w:hideMark/>
-          </w:tcPr>
-          <w:p>
-            <w:pPr>
-              <w:spacing w:after="0" w:line="240" w:lineRule="auto"/>
-              <w:jc w:val="right"/>
-              <w:rPr>
-                <w:rFonts w:ascii="Calibri" w:eastAsia="Times New Roman" w:hAnsi="Calibri" w:cs="Times New Roman"/>
-                <w:color w:val="000000"/>
-                <w:sz w:val="20"/>
-                <w:szCs w:val="20"/>
-                <w:lang w:eastAsia="it-IT"/>
-              </w:rPr>
-            </w:pPr>
-            <w:r>
-              <w:rPr>
-                <w:rFonts w:ascii="Calibri" w:eastAsia="Times New Roman" w:hAnsi="Calibri" w:cs="Times New Roman"/>
-                <w:color w:val="000000"/>
-                <w:sz w:val="20"/>
-                <w:szCs w:val="20"/>
-                <w:lang w:eastAsia="it-IT"/>
-              </w:rPr>
-              <w:t>29</w:t>
-            </w:r>
-          </w:p>
-        </w:tc>
-      </w:tr>
-      <w:tr>
-        <w:trPr>
-          <w:trHeight w:val="300"/>
-          <w:jc w:val="center"/>
-        </w:trPr>
-        <w:tc>
-          <w:tcPr>
-            <w:tcW w:w="480" w:type="dxa"/>
-            <w:tcBorders>
-              <w:top w:val="single" w:sz="4" w:space="0" w:color="4472C4"/>
-              <w:left w:val="single" w:sz="4" w:space="0" w:color="4472C4"/>
-              <w:bottom w:val="nil"/>
-              <w:right w:val="nil"/>
-            </w:tcBorders>
-            <w:shd w:val="clear" w:color="auto" w:fill="auto"/>
-            <w:noWrap/>
-            <w:vAlign w:val="center"/>
-            <w:hideMark/>
-          </w:tcPr>
-          <w:p>
-            <w:pPr>
-              <w:spacing w:after="0" w:line="240" w:lineRule="auto"/>
-              <w:jc w:val="center"/>
-              <w:rPr>
-                <w:rFonts w:ascii="Calibri" w:eastAsia="Times New Roman" w:hAnsi="Calibri" w:cs="Times New Roman"/>
-                <w:color w:val="000000"/>
-                <w:sz w:val="20"/>
-                <w:szCs w:val="20"/>
-                <w:lang w:eastAsia="it-IT"/>
-              </w:rPr>
-            </w:pPr>
-            <w:r>
-              <w:rPr>
-                <w:rFonts w:ascii="Calibri" w:eastAsia="Times New Roman" w:hAnsi="Calibri" w:cs="Times New Roman"/>
-                <w:color w:val="000000"/>
-                <w:sz w:val="20"/>
-                <w:szCs w:val="20"/>
-                <w:lang w:eastAsia="it-IT"/>
-              </w:rPr>
-              <w:t>4</w:t>
-            </w:r>
-          </w:p>
-        </w:tc>
-        <w:tc>
-          <w:tcPr>
-            <w:tcW w:w="1480" w:type="dxa"/>
-            <w:tcBorders>
-              <w:top w:val="single" w:sz="4" w:space="0" w:color="4472C4"/>
-              <w:left w:val="nil"/>
-              <w:bottom w:val="nil"/>
-              <w:right w:val="nil"/>
-            </w:tcBorders>
-            <w:shd w:val="clear" w:color="auto" w:fill="auto"/>
-            <w:noWrap/>
-            <w:vAlign w:val="center"/>
-            <w:hideMark/>
-          </w:tcPr>
-          <w:p>
-            <w:pPr>
-              <w:spacing w:after="0" w:line="240" w:lineRule="auto"/>
-              <w:jc w:val="right"/>
-              <w:rPr>
-                <w:rFonts w:ascii="Calibri" w:eastAsia="Times New Roman" w:hAnsi="Calibri" w:cs="Times New Roman"/>
-                <w:color w:val="000000"/>
-                <w:sz w:val="20"/>
-                <w:szCs w:val="20"/>
-                <w:lang w:eastAsia="it-IT"/>
-              </w:rPr>
-            </w:pPr>
-            <w:r>
-              <w:rPr>
-                <w:rFonts w:ascii="Calibri" w:eastAsia="Times New Roman" w:hAnsi="Calibri" w:cs="Times New Roman"/>
-                <w:color w:val="000000"/>
-                <w:sz w:val="20"/>
-                <w:szCs w:val="20"/>
-                <w:lang w:eastAsia="it-IT"/>
-              </w:rPr>
-              <w:t>48049</w:t>
-            </w:r>
-          </w:p>
-        </w:tc>
-        <w:tc>
-          <w:tcPr>
-            <w:tcW w:w="640" w:type="dxa"/>
-            <w:tcBorders>
-              <w:top w:val="single" w:sz="4" w:space="0" w:color="4472C4"/>
-              <w:left w:val="nil"/>
-              <w:bottom w:val="nil"/>
-              <w:right w:val="nil"/>
-            </w:tcBorders>
-            <w:shd w:val="clear" w:color="auto" w:fill="auto"/>
-            <w:noWrap/>
-            <w:vAlign w:val="center"/>
-            <w:hideMark/>
-          </w:tcPr>
-          <w:p>
-            <w:pPr>
-              <w:spacing w:after="0" w:line="240" w:lineRule="auto"/>
-              <w:jc w:val="right"/>
-              <w:rPr>
-                <w:rFonts w:ascii="Calibri" w:eastAsia="Times New Roman" w:hAnsi="Calibri" w:cs="Times New Roman"/>
-                <w:color w:val="000000"/>
-                <w:sz w:val="20"/>
-                <w:szCs w:val="20"/>
-                <w:lang w:eastAsia="it-IT"/>
-              </w:rPr>
-            </w:pPr>
-            <w:r>
-              <w:rPr>
-                <w:rFonts w:ascii="Calibri" w:eastAsia="Times New Roman" w:hAnsi="Calibri" w:cs="Times New Roman"/>
-                <w:color w:val="000000"/>
-                <w:sz w:val="20"/>
-                <w:szCs w:val="20"/>
-                <w:lang w:eastAsia="it-IT"/>
-              </w:rPr>
-              <w:t>189</w:t>
-            </w:r>
-          </w:p>
-        </w:tc>
-        <w:tc>
-          <w:tcPr>
-            <w:tcW w:w="640" w:type="dxa"/>
-            <w:tcBorders>
-              <w:top w:val="single" w:sz="4" w:space="0" w:color="4472C4"/>
-              <w:left w:val="nil"/>
-              <w:bottom w:val="nil"/>
-              <w:right w:val="single" w:sz="4" w:space="0" w:color="4472C4"/>
-            </w:tcBorders>
-            <w:shd w:val="clear" w:color="auto" w:fill="auto"/>
-            <w:noWrap/>
-            <w:vAlign w:val="center"/>
-            <w:hideMark/>
-          </w:tcPr>
-          <w:p>
-            <w:pPr>
-              <w:spacing w:after="0" w:line="240" w:lineRule="auto"/>
-              <w:jc w:val="right"/>
-              <w:rPr>
-                <w:rFonts w:ascii="Calibri" w:eastAsia="Times New Roman" w:hAnsi="Calibri" w:cs="Times New Roman"/>
-                <w:color w:val="000000"/>
-                <w:sz w:val="20"/>
-                <w:szCs w:val="20"/>
-                <w:lang w:eastAsia="it-IT"/>
-              </w:rPr>
-            </w:pPr>
-            <w:r>
-              <w:rPr>
-                <w:rFonts w:ascii="Calibri" w:eastAsia="Times New Roman" w:hAnsi="Calibri" w:cs="Times New Roman"/>
-                <w:color w:val="000000"/>
-                <w:sz w:val="20"/>
-                <w:szCs w:val="20"/>
-                <w:lang w:eastAsia="it-IT"/>
-              </w:rPr>
-              <w:t>10589</w:t>
-            </w:r>
-          </w:p>
-        </w:tc>
-      </w:tr>
-      <w:tr>
-        <w:trPr>
-          <w:trHeight w:val="300"/>
-          <w:jc w:val="center"/>
-        </w:trPr>
-        <w:tc>
-          <w:tcPr>
-            <w:tcW w:w="480" w:type="dxa"/>
-            <w:tcBorders>
-              <w:top w:val="single" w:sz="4" w:space="0" w:color="4472C4"/>
-              <w:left w:val="single" w:sz="4" w:space="0" w:color="4472C4"/>
-              <w:bottom w:val="nil"/>
-              <w:right w:val="nil"/>
-            </w:tcBorders>
-            <w:shd w:val="clear" w:color="auto" w:fill="auto"/>
-            <w:noWrap/>
-            <w:vAlign w:val="center"/>
-            <w:hideMark/>
-          </w:tcPr>
-          <w:p>
-            <w:pPr>
-              <w:spacing w:after="0" w:line="240" w:lineRule="auto"/>
-              <w:jc w:val="center"/>
-              <w:rPr>
-                <w:rFonts w:ascii="Calibri" w:eastAsia="Times New Roman" w:hAnsi="Calibri" w:cs="Times New Roman"/>
-                <w:color w:val="000000"/>
-                <w:sz w:val="20"/>
-                <w:szCs w:val="20"/>
-                <w:lang w:eastAsia="it-IT"/>
-              </w:rPr>
-            </w:pPr>
-            <w:r>
-              <w:rPr>
-                <w:rFonts w:ascii="Calibri" w:eastAsia="Times New Roman" w:hAnsi="Calibri" w:cs="Times New Roman"/>
-                <w:color w:val="000000"/>
-                <w:sz w:val="20"/>
-                <w:szCs w:val="20"/>
-                <w:lang w:eastAsia="it-IT"/>
-              </w:rPr>
-              <w:t>5</w:t>
-            </w:r>
-          </w:p>
-        </w:tc>
-        <w:tc>
-          <w:tcPr>
-            <w:tcW w:w="1480" w:type="dxa"/>
-            <w:tcBorders>
-              <w:top w:val="single" w:sz="4" w:space="0" w:color="4472C4"/>
-              <w:left w:val="nil"/>
-              <w:bottom w:val="nil"/>
-              <w:right w:val="nil"/>
-            </w:tcBorders>
-            <w:shd w:val="clear" w:color="auto" w:fill="auto"/>
-            <w:noWrap/>
-            <w:vAlign w:val="center"/>
-            <w:hideMark/>
-          </w:tcPr>
-          <w:p>
-            <w:pPr>
-              <w:spacing w:after="0" w:line="240" w:lineRule="auto"/>
-              <w:jc w:val="right"/>
-              <w:rPr>
-                <w:rFonts w:ascii="Calibri" w:eastAsia="Times New Roman" w:hAnsi="Calibri" w:cs="Times New Roman"/>
-                <w:color w:val="000000"/>
-                <w:sz w:val="20"/>
-                <w:szCs w:val="20"/>
-                <w:lang w:eastAsia="it-IT"/>
-              </w:rPr>
-            </w:pPr>
-            <w:r>
-              <w:rPr>
-                <w:rFonts w:ascii="Calibri" w:eastAsia="Times New Roman" w:hAnsi="Calibri" w:cs="Times New Roman"/>
-                <w:color w:val="000000"/>
-                <w:sz w:val="20"/>
-                <w:szCs w:val="20"/>
-                <w:lang w:eastAsia="it-IT"/>
-              </w:rPr>
-              <w:t>52276</w:t>
-            </w:r>
-          </w:p>
-        </w:tc>
-        <w:tc>
-          <w:tcPr>
-            <w:tcW w:w="640" w:type="dxa"/>
-            <w:tcBorders>
-              <w:top w:val="single" w:sz="4" w:space="0" w:color="4472C4"/>
-              <w:left w:val="nil"/>
-              <w:bottom w:val="nil"/>
-              <w:right w:val="nil"/>
-            </w:tcBorders>
-            <w:shd w:val="clear" w:color="auto" w:fill="auto"/>
-            <w:noWrap/>
-            <w:vAlign w:val="center"/>
-            <w:hideMark/>
-          </w:tcPr>
-          <w:p>
-            <w:pPr>
-              <w:spacing w:after="0" w:line="240" w:lineRule="auto"/>
-              <w:jc w:val="right"/>
-              <w:rPr>
-                <w:rFonts w:ascii="Calibri" w:eastAsia="Times New Roman" w:hAnsi="Calibri" w:cs="Times New Roman"/>
-                <w:color w:val="000000"/>
-                <w:sz w:val="20"/>
-                <w:szCs w:val="20"/>
-                <w:lang w:eastAsia="it-IT"/>
-              </w:rPr>
-            </w:pPr>
-            <w:r>
-              <w:rPr>
-                <w:rFonts w:ascii="Calibri" w:eastAsia="Times New Roman" w:hAnsi="Calibri" w:cs="Times New Roman"/>
-                <w:color w:val="000000"/>
-                <w:sz w:val="20"/>
-                <w:szCs w:val="20"/>
-                <w:lang w:eastAsia="it-IT"/>
-              </w:rPr>
-              <w:t>62</w:t>
-            </w:r>
-          </w:p>
-        </w:tc>
-        <w:tc>
-          <w:tcPr>
-            <w:tcW w:w="640" w:type="dxa"/>
-            <w:tcBorders>
-              <w:top w:val="single" w:sz="4" w:space="0" w:color="4472C4"/>
-              <w:left w:val="nil"/>
-              <w:bottom w:val="nil"/>
-              <w:right w:val="single" w:sz="4" w:space="0" w:color="4472C4"/>
-            </w:tcBorders>
-            <w:shd w:val="clear" w:color="auto" w:fill="auto"/>
-            <w:noWrap/>
-            <w:vAlign w:val="center"/>
-            <w:hideMark/>
-          </w:tcPr>
-          <w:p>
-            <w:pPr>
-              <w:spacing w:after="0" w:line="240" w:lineRule="auto"/>
-              <w:jc w:val="right"/>
-              <w:rPr>
-                <w:rFonts w:ascii="Calibri" w:eastAsia="Times New Roman" w:hAnsi="Calibri" w:cs="Times New Roman"/>
-                <w:color w:val="000000"/>
-                <w:sz w:val="20"/>
-                <w:szCs w:val="20"/>
-                <w:lang w:eastAsia="it-IT"/>
-              </w:rPr>
-            </w:pPr>
-            <w:r>
-              <w:rPr>
-                <w:rFonts w:ascii="Calibri" w:eastAsia="Times New Roman" w:hAnsi="Calibri" w:cs="Times New Roman"/>
-                <w:color w:val="000000"/>
-                <w:sz w:val="20"/>
-                <w:szCs w:val="20"/>
-                <w:lang w:eastAsia="it-IT"/>
-              </w:rPr>
-              <w:t>7365</w:t>
-            </w:r>
-          </w:p>
-        </w:tc>
-      </w:tr>
-      <w:tr>
-        <w:trPr>
-          <w:trHeight w:val="300"/>
-          <w:jc w:val="center"/>
-        </w:trPr>
-        <w:tc>
-          <w:tcPr>
-            <w:tcW w:w="480" w:type="dxa"/>
-            <w:tcBorders>
-              <w:top w:val="single" w:sz="4" w:space="0" w:color="4472C4"/>
-              <w:left w:val="single" w:sz="4" w:space="0" w:color="4472C4"/>
-              <w:bottom w:val="nil"/>
-              <w:right w:val="nil"/>
-            </w:tcBorders>
-            <w:shd w:val="clear" w:color="auto" w:fill="auto"/>
-            <w:noWrap/>
-            <w:vAlign w:val="center"/>
-            <w:hideMark/>
-          </w:tcPr>
-          <w:p>
-            <w:pPr>
-              <w:spacing w:after="0" w:line="240" w:lineRule="auto"/>
-              <w:jc w:val="center"/>
-              <w:rPr>
-                <w:rFonts w:ascii="Calibri" w:eastAsia="Times New Roman" w:hAnsi="Calibri" w:cs="Times New Roman"/>
-                <w:color w:val="000000"/>
-                <w:sz w:val="20"/>
-                <w:szCs w:val="20"/>
-                <w:lang w:eastAsia="it-IT"/>
-              </w:rPr>
-            </w:pPr>
-            <w:r>
-              <w:rPr>
-                <w:rFonts w:ascii="Calibri" w:eastAsia="Times New Roman" w:hAnsi="Calibri" w:cs="Times New Roman"/>
-                <w:color w:val="000000"/>
-                <w:sz w:val="20"/>
-                <w:szCs w:val="20"/>
-                <w:lang w:eastAsia="it-IT"/>
-              </w:rPr>
-              <w:t>6</w:t>
-            </w:r>
-          </w:p>
-        </w:tc>
-        <w:tc>
-          <w:tcPr>
-            <w:tcW w:w="1480" w:type="dxa"/>
-            <w:tcBorders>
-              <w:top w:val="single" w:sz="4" w:space="0" w:color="4472C4"/>
-              <w:left w:val="nil"/>
-              <w:bottom w:val="nil"/>
-              <w:right w:val="nil"/>
-            </w:tcBorders>
-            <w:shd w:val="clear" w:color="auto" w:fill="auto"/>
-            <w:noWrap/>
-            <w:vAlign w:val="center"/>
-            <w:hideMark/>
-          </w:tcPr>
-          <w:p>
-            <w:pPr>
-              <w:spacing w:after="0" w:line="240" w:lineRule="auto"/>
-              <w:jc w:val="right"/>
-              <w:rPr>
-                <w:rFonts w:ascii="Calibri" w:eastAsia="Times New Roman" w:hAnsi="Calibri" w:cs="Times New Roman"/>
-                <w:color w:val="000000"/>
-                <w:sz w:val="20"/>
-                <w:szCs w:val="20"/>
-                <w:lang w:eastAsia="it-IT"/>
-              </w:rPr>
-            </w:pPr>
-            <w:r>
-              <w:rPr>
-                <w:rFonts w:ascii="Calibri" w:eastAsia="Times New Roman" w:hAnsi="Calibri" w:cs="Times New Roman"/>
-                <w:color w:val="000000"/>
-                <w:sz w:val="20"/>
-                <w:szCs w:val="20"/>
-                <w:lang w:eastAsia="it-IT"/>
-              </w:rPr>
-              <w:t>48645</w:t>
-            </w:r>
-          </w:p>
-        </w:tc>
-        <w:tc>
-          <w:tcPr>
-            <w:tcW w:w="640" w:type="dxa"/>
-            <w:tcBorders>
-              <w:top w:val="single" w:sz="4" w:space="0" w:color="4472C4"/>
-              <w:left w:val="nil"/>
-              <w:bottom w:val="nil"/>
-              <w:right w:val="nil"/>
-            </w:tcBorders>
-            <w:shd w:val="clear" w:color="auto" w:fill="auto"/>
-            <w:noWrap/>
-            <w:vAlign w:val="center"/>
-            <w:hideMark/>
-          </w:tcPr>
-          <w:p>
-            <w:pPr>
-              <w:spacing w:after="0" w:line="240" w:lineRule="auto"/>
-              <w:jc w:val="right"/>
-              <w:rPr>
-                <w:rFonts w:ascii="Calibri" w:eastAsia="Times New Roman" w:hAnsi="Calibri" w:cs="Times New Roman"/>
-                <w:color w:val="000000"/>
-                <w:sz w:val="20"/>
-                <w:szCs w:val="20"/>
-                <w:lang w:eastAsia="it-IT"/>
-              </w:rPr>
-            </w:pPr>
-            <w:r>
-              <w:rPr>
-                <w:rFonts w:ascii="Calibri" w:eastAsia="Times New Roman" w:hAnsi="Calibri" w:cs="Times New Roman"/>
-                <w:color w:val="000000"/>
-                <w:sz w:val="20"/>
-                <w:szCs w:val="20"/>
-                <w:lang w:eastAsia="it-IT"/>
-              </w:rPr>
-              <w:t>62</w:t>
-            </w:r>
-          </w:p>
-        </w:tc>
-        <w:tc>
-          <w:tcPr>
-            <w:tcW w:w="640" w:type="dxa"/>
-            <w:tcBorders>
-              <w:top w:val="single" w:sz="4" w:space="0" w:color="4472C4"/>
-              <w:left w:val="nil"/>
-              <w:bottom w:val="nil"/>
-              <w:right w:val="single" w:sz="4" w:space="0" w:color="4472C4"/>
-            </w:tcBorders>
-            <w:shd w:val="clear" w:color="auto" w:fill="auto"/>
-            <w:noWrap/>
-            <w:vAlign w:val="center"/>
-            <w:hideMark/>
-          </w:tcPr>
-          <w:p>
-            <w:pPr>
-              <w:spacing w:after="0" w:line="240" w:lineRule="auto"/>
-              <w:jc w:val="right"/>
-              <w:rPr>
-                <w:rFonts w:ascii="Calibri" w:eastAsia="Times New Roman" w:hAnsi="Calibri" w:cs="Times New Roman"/>
-                <w:color w:val="000000"/>
-                <w:sz w:val="20"/>
-                <w:szCs w:val="20"/>
-                <w:lang w:eastAsia="it-IT"/>
-              </w:rPr>
-            </w:pPr>
-            <w:r>
-              <w:rPr>
-                <w:rFonts w:ascii="Calibri" w:eastAsia="Times New Roman" w:hAnsi="Calibri" w:cs="Times New Roman"/>
-                <w:color w:val="000000"/>
-                <w:sz w:val="20"/>
-                <w:szCs w:val="20"/>
-                <w:lang w:eastAsia="it-IT"/>
-              </w:rPr>
-              <w:t>63</w:t>
-            </w:r>
-          </w:p>
-        </w:tc>
-      </w:tr>
-      <w:tr>
-        <w:trPr>
-          <w:trHeight w:val="300"/>
-          <w:jc w:val="center"/>
-        </w:trPr>
-        <w:tc>
-          <w:tcPr>
-            <w:tcW w:w="480" w:type="dxa"/>
-            <w:tcBorders>
-              <w:top w:val="single" w:sz="4" w:space="0" w:color="4472C4"/>
-              <w:left w:val="single" w:sz="4" w:space="0" w:color="4472C4"/>
-              <w:bottom w:val="nil"/>
-              <w:right w:val="nil"/>
-            </w:tcBorders>
-            <w:shd w:val="clear" w:color="auto" w:fill="auto"/>
-            <w:noWrap/>
-            <w:vAlign w:val="center"/>
-            <w:hideMark/>
-          </w:tcPr>
-          <w:p>
-            <w:pPr>
-              <w:spacing w:after="0" w:line="240" w:lineRule="auto"/>
-              <w:jc w:val="center"/>
-              <w:rPr>
-                <w:rFonts w:ascii="Calibri" w:eastAsia="Times New Roman" w:hAnsi="Calibri" w:cs="Times New Roman"/>
-                <w:color w:val="000000"/>
-                <w:sz w:val="20"/>
-                <w:szCs w:val="20"/>
-                <w:lang w:eastAsia="it-IT"/>
-              </w:rPr>
-            </w:pPr>
-            <w:r>
-              <w:rPr>
-                <w:rFonts w:ascii="Calibri" w:eastAsia="Times New Roman" w:hAnsi="Calibri" w:cs="Times New Roman"/>
-                <w:color w:val="000000"/>
-                <w:sz w:val="20"/>
-                <w:szCs w:val="20"/>
-                <w:lang w:eastAsia="it-IT"/>
-              </w:rPr>
-              <w:t>7</w:t>
-            </w:r>
-          </w:p>
-        </w:tc>
-        <w:tc>
-          <w:tcPr>
-            <w:tcW w:w="1480" w:type="dxa"/>
-            <w:tcBorders>
-              <w:top w:val="single" w:sz="4" w:space="0" w:color="4472C4"/>
-              <w:left w:val="nil"/>
-              <w:bottom w:val="nil"/>
-              <w:right w:val="nil"/>
-            </w:tcBorders>
-            <w:shd w:val="clear" w:color="auto" w:fill="auto"/>
-            <w:noWrap/>
-            <w:vAlign w:val="center"/>
-            <w:hideMark/>
-          </w:tcPr>
-          <w:p>
-            <w:pPr>
-              <w:spacing w:after="0" w:line="240" w:lineRule="auto"/>
-              <w:jc w:val="right"/>
-              <w:rPr>
-                <w:rFonts w:ascii="Calibri" w:eastAsia="Times New Roman" w:hAnsi="Calibri" w:cs="Times New Roman"/>
-                <w:color w:val="000000"/>
-                <w:sz w:val="20"/>
-                <w:szCs w:val="20"/>
-                <w:lang w:eastAsia="it-IT"/>
-              </w:rPr>
-            </w:pPr>
-            <w:r>
-              <w:rPr>
-                <w:rFonts w:ascii="Calibri" w:eastAsia="Times New Roman" w:hAnsi="Calibri" w:cs="Times New Roman"/>
-                <w:color w:val="000000"/>
-                <w:sz w:val="20"/>
-                <w:szCs w:val="20"/>
-                <w:lang w:eastAsia="it-IT"/>
-              </w:rPr>
-              <w:t>52247</w:t>
-            </w:r>
-          </w:p>
-        </w:tc>
-        <w:tc>
-          <w:tcPr>
-            <w:tcW w:w="640" w:type="dxa"/>
-            <w:tcBorders>
-              <w:top w:val="single" w:sz="4" w:space="0" w:color="4472C4"/>
-              <w:left w:val="nil"/>
-              <w:bottom w:val="nil"/>
-              <w:right w:val="nil"/>
-            </w:tcBorders>
-            <w:shd w:val="clear" w:color="auto" w:fill="auto"/>
-            <w:noWrap/>
-            <w:vAlign w:val="center"/>
-            <w:hideMark/>
-          </w:tcPr>
-          <w:p>
-            <w:pPr>
-              <w:spacing w:after="0" w:line="240" w:lineRule="auto"/>
-              <w:jc w:val="right"/>
-              <w:rPr>
-                <w:rFonts w:ascii="Calibri" w:eastAsia="Times New Roman" w:hAnsi="Calibri" w:cs="Times New Roman"/>
-                <w:color w:val="000000"/>
-                <w:sz w:val="20"/>
-                <w:szCs w:val="20"/>
-                <w:lang w:eastAsia="it-IT"/>
-              </w:rPr>
-            </w:pPr>
-            <w:r>
-              <w:rPr>
-                <w:rFonts w:ascii="Calibri" w:eastAsia="Times New Roman" w:hAnsi="Calibri" w:cs="Times New Roman"/>
-                <w:color w:val="000000"/>
-                <w:sz w:val="20"/>
-                <w:szCs w:val="20"/>
-                <w:lang w:eastAsia="it-IT"/>
-              </w:rPr>
-              <w:t>113</w:t>
-            </w:r>
-          </w:p>
-        </w:tc>
-        <w:tc>
-          <w:tcPr>
-            <w:tcW w:w="640" w:type="dxa"/>
-            <w:tcBorders>
-              <w:top w:val="single" w:sz="4" w:space="0" w:color="4472C4"/>
-              <w:left w:val="nil"/>
-              <w:bottom w:val="nil"/>
-              <w:right w:val="single" w:sz="4" w:space="0" w:color="4472C4"/>
-            </w:tcBorders>
-            <w:shd w:val="clear" w:color="auto" w:fill="auto"/>
-            <w:noWrap/>
-            <w:vAlign w:val="center"/>
-            <w:hideMark/>
-          </w:tcPr>
-          <w:p>
-            <w:pPr>
-              <w:spacing w:after="0" w:line="240" w:lineRule="auto"/>
-              <w:jc w:val="right"/>
-              <w:rPr>
-                <w:rFonts w:ascii="Calibri" w:eastAsia="Times New Roman" w:hAnsi="Calibri" w:cs="Times New Roman"/>
-                <w:color w:val="000000"/>
-                <w:sz w:val="20"/>
-                <w:szCs w:val="20"/>
-                <w:lang w:eastAsia="it-IT"/>
-              </w:rPr>
-            </w:pPr>
-            <w:r>
-              <w:rPr>
-                <w:rFonts w:ascii="Calibri" w:eastAsia="Times New Roman" w:hAnsi="Calibri" w:cs="Times New Roman"/>
-                <w:color w:val="000000"/>
-                <w:sz w:val="20"/>
-                <w:szCs w:val="20"/>
-                <w:lang w:eastAsia="it-IT"/>
-              </w:rPr>
-              <w:t>47747</w:t>
-            </w:r>
-          </w:p>
-        </w:tc>
-      </w:tr>
-      <w:tr>
-        <w:trPr>
-          <w:trHeight w:val="300"/>
-          <w:jc w:val="center"/>
-        </w:trPr>
-        <w:tc>
-          <w:tcPr>
-            <w:tcW w:w="480" w:type="dxa"/>
-            <w:tcBorders>
-              <w:top w:val="single" w:sz="4" w:space="0" w:color="4472C4"/>
-              <w:left w:val="single" w:sz="4" w:space="0" w:color="4472C4"/>
-              <w:bottom w:val="single" w:sz="4" w:space="0" w:color="4472C4"/>
-              <w:right w:val="nil"/>
-            </w:tcBorders>
-            <w:shd w:val="clear" w:color="auto" w:fill="auto"/>
-            <w:noWrap/>
-            <w:vAlign w:val="center"/>
-            <w:hideMark/>
-          </w:tcPr>
-          <w:p>
-            <w:pPr>
-              <w:spacing w:after="0" w:line="240" w:lineRule="auto"/>
-              <w:jc w:val="center"/>
-              <w:rPr>
-                <w:rFonts w:ascii="Calibri" w:eastAsia="Times New Roman" w:hAnsi="Calibri" w:cs="Times New Roman"/>
-                <w:color w:val="000000"/>
-                <w:sz w:val="20"/>
-                <w:szCs w:val="20"/>
-                <w:lang w:eastAsia="it-IT"/>
-              </w:rPr>
-            </w:pPr>
-            <w:r>
-              <w:rPr>
-                <w:rFonts w:ascii="Calibri" w:eastAsia="Times New Roman" w:hAnsi="Calibri" w:cs="Times New Roman"/>
-                <w:color w:val="000000"/>
-                <w:sz w:val="20"/>
-                <w:szCs w:val="20"/>
-                <w:lang w:eastAsia="it-IT"/>
-              </w:rPr>
-              <w:t>8</w:t>
-            </w:r>
-          </w:p>
-        </w:tc>
-        <w:tc>
-          <w:tcPr>
-            <w:tcW w:w="1480" w:type="dxa"/>
-            <w:tcBorders>
-              <w:top w:val="single" w:sz="4" w:space="0" w:color="4472C4"/>
-              <w:left w:val="nil"/>
-              <w:bottom w:val="single" w:sz="4" w:space="0" w:color="4472C4"/>
-              <w:right w:val="nil"/>
-            </w:tcBorders>
-            <w:shd w:val="clear" w:color="auto" w:fill="auto"/>
-            <w:noWrap/>
-            <w:vAlign w:val="center"/>
-            <w:hideMark/>
-          </w:tcPr>
-          <w:p>
-            <w:pPr>
-              <w:spacing w:after="0" w:line="240" w:lineRule="auto"/>
-              <w:jc w:val="right"/>
-              <w:rPr>
-                <w:rFonts w:ascii="Calibri" w:eastAsia="Times New Roman" w:hAnsi="Calibri" w:cs="Times New Roman"/>
-                <w:color w:val="000000"/>
-                <w:sz w:val="20"/>
-                <w:szCs w:val="20"/>
-                <w:lang w:eastAsia="it-IT"/>
-              </w:rPr>
-            </w:pPr>
-            <w:r>
-              <w:rPr>
-                <w:rFonts w:ascii="Calibri" w:eastAsia="Times New Roman" w:hAnsi="Calibri" w:cs="Times New Roman"/>
-                <w:color w:val="000000"/>
-                <w:sz w:val="20"/>
-                <w:szCs w:val="20"/>
-                <w:lang w:eastAsia="it-IT"/>
-              </w:rPr>
-              <w:t>41264</w:t>
-            </w:r>
-          </w:p>
-        </w:tc>
-        <w:tc>
-          <w:tcPr>
-            <w:tcW w:w="640" w:type="dxa"/>
-            <w:tcBorders>
-              <w:top w:val="single" w:sz="4" w:space="0" w:color="4472C4"/>
-              <w:left w:val="nil"/>
-              <w:bottom w:val="single" w:sz="4" w:space="0" w:color="4472C4"/>
-              <w:right w:val="nil"/>
-            </w:tcBorders>
-            <w:shd w:val="clear" w:color="auto" w:fill="auto"/>
-            <w:noWrap/>
-            <w:vAlign w:val="center"/>
-            <w:hideMark/>
-          </w:tcPr>
-          <w:p>
-            <w:pPr>
-              <w:spacing w:after="0" w:line="240" w:lineRule="auto"/>
-              <w:jc w:val="right"/>
-              <w:rPr>
-                <w:rFonts w:ascii="Calibri" w:eastAsia="Times New Roman" w:hAnsi="Calibri" w:cs="Times New Roman"/>
-                <w:color w:val="000000"/>
-                <w:sz w:val="20"/>
-                <w:szCs w:val="20"/>
-                <w:lang w:eastAsia="it-IT"/>
-              </w:rPr>
-            </w:pPr>
-            <w:r>
-              <w:rPr>
-                <w:rFonts w:ascii="Calibri" w:eastAsia="Times New Roman" w:hAnsi="Calibri" w:cs="Times New Roman"/>
-                <w:color w:val="000000"/>
-                <w:sz w:val="20"/>
-                <w:szCs w:val="20"/>
-                <w:lang w:eastAsia="it-IT"/>
-              </w:rPr>
-              <w:t>164</w:t>
-            </w:r>
-          </w:p>
-        </w:tc>
-        <w:tc>
-          <w:tcPr>
-            <w:tcW w:w="640" w:type="dxa"/>
-            <w:tcBorders>
-              <w:top w:val="single" w:sz="4" w:space="0" w:color="4472C4"/>
-              <w:left w:val="nil"/>
-              <w:bottom w:val="single" w:sz="4" w:space="0" w:color="4472C4"/>
-              <w:right w:val="single" w:sz="4" w:space="0" w:color="4472C4"/>
-            </w:tcBorders>
-            <w:shd w:val="clear" w:color="auto" w:fill="auto"/>
-            <w:noWrap/>
-            <w:vAlign w:val="center"/>
-            <w:hideMark/>
-          </w:tcPr>
-          <w:p>
-            <w:pPr>
-              <w:spacing w:after="0" w:line="240" w:lineRule="auto"/>
-              <w:jc w:val="right"/>
-              <w:rPr>
-                <w:rFonts w:ascii="Calibri" w:eastAsia="Times New Roman" w:hAnsi="Calibri" w:cs="Times New Roman"/>
-                <w:color w:val="000000"/>
-                <w:sz w:val="20"/>
-                <w:szCs w:val="20"/>
-                <w:lang w:eastAsia="it-IT"/>
-              </w:rPr>
-            </w:pPr>
-            <w:r>
-              <w:rPr>
-                <w:rFonts w:ascii="Calibri" w:eastAsia="Times New Roman" w:hAnsi="Calibri" w:cs="Times New Roman"/>
-                <w:color w:val="000000"/>
-                <w:sz w:val="20"/>
-                <w:szCs w:val="20"/>
-                <w:lang w:eastAsia="it-IT"/>
-              </w:rPr>
-              <w:t>12426</w:t>
-            </w:r>
-          </w:p>
-        </w:tc>
-      </w:tr>
-    </w:tbl>
-    <w:p>
-      <w:pPr>
-        <w:ind w:left="708"/>
-        <w:jc w:val="both"/>
-        <w:rPr>
-          <w:lang w:val="en-US"/>
-        </w:rPr>
-      </w:pPr>
-    </w:p>
-    <w:p>
-      <w:pPr>
-        <w:ind w:left="708"/>
-        <w:jc w:val="both"/>
-        <w:rPr>
-          <w:lang w:val="en-US"/>
-        </w:rPr>
-      </w:pPr>
-      <w:r>
-        <w:rPr>
-          <w:lang w:val="en-US"/>
-        </w:rPr>
-        <w:t xml:space="preserve">Wireshark Filter: </w:t>
-      </w:r>
-      <w:r>
-        <w:rPr>
-          <w:lang w:val="en-US"/>
-        </w:rPr>
-        <w:tab/>
-      </w:r>
-    </w:p>
-    <w:p>
-      <w:pPr>
-        <w:ind w:left="1416"/>
-        <w:rPr>
-          <w:lang w:val="en-US"/>
-        </w:rPr>
-      </w:pPr>
-      <w:r>
-        <w:rPr>
-          <w:lang w:val="en-US"/>
-        </w:rPr>
-        <w:t xml:space="preserve">for each client port found in 1a I </w:t>
-      </w:r>
-      <w:r>
-        <w:rPr>
-          <w:lang w:val="en-US"/>
-        </w:rPr>
-        <w:t>filtered the destination UDP Port, ordered for length and chose the longest response</w:t>
-      </w:r>
-      <w:r>
-        <w:rPr>
-          <w:lang w:val="en-US"/>
-        </w:rPr>
-        <w:t>:</w:t>
-      </w:r>
-    </w:p>
-    <w:p>
-      <w:pPr>
-        <w:ind w:left="708" w:firstLine="708"/>
-        <w:rPr>
-          <w:rFonts w:ascii="Courier New" w:hAnsi="Courier New" w:cs="Courier New"/>
-          <w:sz w:val="20"/>
-          <w:szCs w:val="20"/>
-          <w:lang w:val="en-US"/>
-        </w:rPr>
-      </w:pPr>
-      <w:proofErr w:type="spellStart"/>
-      <w:proofErr w:type="gramStart"/>
-      <w:r>
-        <w:rPr>
-          <w:rFonts w:ascii="Courier New" w:hAnsi="Courier New" w:cs="Courier New"/>
-          <w:sz w:val="20"/>
-          <w:szCs w:val="20"/>
-          <w:lang w:val="en-US"/>
-        </w:rPr>
-        <w:t>udp.</w:t>
-      </w:r>
-      <w:r>
-        <w:rPr>
-          <w:rFonts w:ascii="Courier New" w:hAnsi="Courier New" w:cs="Courier New"/>
-          <w:sz w:val="20"/>
-          <w:szCs w:val="20"/>
-          <w:lang w:val="en-US"/>
-        </w:rPr>
-        <w:t>dstport</w:t>
-      </w:r>
-      <w:proofErr w:type="spellEnd"/>
-      <w:proofErr w:type="gramEnd"/>
-      <w:r>
-        <w:rPr>
-          <w:rFonts w:ascii="Courier New" w:hAnsi="Courier New" w:cs="Courier New"/>
-          <w:sz w:val="20"/>
-          <w:szCs w:val="20"/>
-          <w:lang w:val="en-US"/>
-        </w:rPr>
-        <w:t xml:space="preserve"> == &lt;XXXXX&gt;</w:t>
-      </w:r>
-      <w:r>
-        <w:rPr>
-          <w:rFonts w:ascii="Courier New" w:hAnsi="Courier New" w:cs="Courier New"/>
-          <w:sz w:val="20"/>
-          <w:szCs w:val="20"/>
-          <w:lang w:val="en-US"/>
-        </w:rPr>
-        <w:br/>
-      </w:r>
-    </w:p>
-    <w:p>
-      <w:pPr>
-        <w:rPr>
-          <w:rFonts w:ascii="Courier New" w:hAnsi="Courier New" w:cs="Courier New"/>
-          <w:sz w:val="20"/>
-          <w:szCs w:val="20"/>
-          <w:lang w:val="en-US"/>
-        </w:rPr>
-      </w:pPr>
-      <w:r>
-        <w:rPr>
-          <w:rFonts w:ascii="Courier New" w:hAnsi="Courier New" w:cs="Courier New"/>
-          <w:sz w:val="20"/>
-          <w:szCs w:val="20"/>
-          <w:lang w:val="en-US"/>
-        </w:rPr>
-        <w:br w:type="page"/>
-      </w:r>
-    </w:p>
-    <w:p>
-      <w:pPr>
-        <w:rPr>
-          <w:i/>
-          <w:iCs/>
-          <w:sz w:val="20"/>
-          <w:szCs w:val="20"/>
-          <w:lang w:val="en-US"/>
-        </w:rPr>
-      </w:pPr>
-      <w:r>
-        <w:rPr>
-          <w:i/>
-          <w:iCs/>
-          <w:sz w:val="20"/>
-          <w:szCs w:val="20"/>
-          <w:lang w:val="en-US"/>
-        </w:rPr>
-        <w:lastRenderedPageBreak/>
-        <w:t xml:space="preserve">Example of </w:t>
-      </w:r>
-      <w:r>
-        <w:rPr>
-          <w:i/>
-          <w:iCs/>
-          <w:sz w:val="20"/>
-          <w:szCs w:val="20"/>
-          <w:lang w:val="en-US"/>
-        </w:rPr>
-        <w:t xml:space="preserve">applied </w:t>
-      </w:r>
-      <w:r>
-        <w:rPr>
-          <w:i/>
-          <w:iCs/>
-          <w:sz w:val="20"/>
-          <w:szCs w:val="20"/>
-          <w:lang w:val="en-US"/>
-        </w:rPr>
-        <w:t>f</w:t>
-      </w:r>
-      <w:r>
-        <w:rPr>
-          <w:i/>
-          <w:iCs/>
-          <w:sz w:val="20"/>
-          <w:szCs w:val="20"/>
-          <w:lang w:val="en-US"/>
-        </w:rPr>
-        <w:t xml:space="preserve">ilter </w:t>
-      </w:r>
-      <w:r>
-        <w:rPr>
-          <w:i/>
-          <w:iCs/>
-          <w:sz w:val="20"/>
-          <w:szCs w:val="20"/>
-          <w:lang w:val="en-US"/>
-        </w:rPr>
-        <w:t xml:space="preserve">with Wireshark to the </w:t>
-      </w:r>
-      <w:proofErr w:type="spellStart"/>
-      <w:r>
-        <w:rPr>
-          <w:i/>
-          <w:iCs/>
-          <w:sz w:val="20"/>
-          <w:szCs w:val="20"/>
-          <w:lang w:val="en-US"/>
-        </w:rPr>
-        <w:t>udp</w:t>
-      </w:r>
-      <w:proofErr w:type="spellEnd"/>
-      <w:r>
-        <w:rPr>
-          <w:i/>
-          <w:iCs/>
-          <w:sz w:val="20"/>
-          <w:szCs w:val="20"/>
-          <w:lang w:val="en-US"/>
-        </w:rPr>
-        <w:t xml:space="preserve"> destination port of a client.</w:t>
-      </w:r>
-    </w:p>
-    <w:p>
-      <w:pPr>
-        <w:rPr>
-          <w:lang w:val="en-US"/>
-        </w:rPr>
-      </w:pPr>
-      <w:r>
-        <w:rPr>
-          <w:noProof/>
-        </w:rPr>
-        <w:drawing>
-          <wp:inline distT="0" distB="0" distL="0" distR="0" wp14:anchorId="647EF6CA" wp14:editId="68C2C305">
-            <wp:extent cx="6641465" cy="3108325"/>
-            <wp:effectExtent l="0" t="0" r="6985" b="0"/>
-            <wp:docPr id="25" name="Immagine 25"/>
-            <wp:cNvGraphicFramePr>
-              <a:graphicFrameLocks xmlns:a="http://schemas.openxmlformats.org/drawingml/2006/main" noChangeAspect="1"/>
-            </wp:cNvGraphicFramePr>
-            <a:graphic xmlns:a="http://schemas.openxmlformats.org/drawingml/2006/main">
-              <a:graphicData uri="http://schemas.openxmlformats.org/drawingml/2006/picture">
-                <pic:pic xmlns:pic="http://schemas.openxmlformats.org/drawingml/2006/picture">
-                  <pic:nvPicPr>
-                    <pic:cNvPr id="1" name=""/>
-                    <pic:cNvPicPr/>
-                  </pic:nvPicPr>
-                  <pic:blipFill>
-                    <a:blip r:embed="rId9"/>
-                    <a:stretch>
-                      <a:fillRect/>
-                    </a:stretch>
-                  </pic:blipFill>
-                  <pic:spPr>
-                    <a:xfrm>
-                      <a:off x="0" y="0"/>
-                      <a:ext cx="6641465" cy="3108325"/>
-                    </a:xfrm>
-                    <a:prstGeom prst="rect">
-                      <a:avLst/>
-                    </a:prstGeom>
-                  </pic:spPr>
-                </pic:pic>
-              </a:graphicData>
-            </a:graphic>
-          </wp:inline>
-        </w:drawing>
-      </w:r>
-    </w:p>
-    <w:p>
-      <w:pPr>
-        <w:rPr>
-          <w:lang w:val="en-US"/>
-        </w:rPr>
-      </w:pPr>
-    </w:p>
-    <w:p>
-      <w:pPr>
-        <w:pStyle w:val="Titolo2"/>
         <w:rPr>
           <w:lang w:val="en-US"/>
         </w:rPr>
@@ -2358,13 +461,100 @@
         <w:rPr>
           <w:lang w:val="en-US"/>
         </w:rPr>
-        <w:t>CoAP</w:t>
-      </w:r>
-      <w:r>
-        <w:rPr>
-          <w:lang w:val="en-US"/>
-        </w:rPr>
-        <w:t xml:space="preserve"> </w:t>
+        <w:t>Data Profiling</w:t>
+      </w:r>
+    </w:p>
+    <w:p>
+      <w:pPr>
+        <w:rPr>
+          <w:lang w:val="en-US"/>
+        </w:rPr>
+      </w:pPr>
+    </w:p>
+    <w:p>
+      <w:pPr>
+        <w:ind w:left="708"/>
+        <w:rPr>
+          <w:lang w:val="en-US"/>
+        </w:rPr>
+      </w:pPr>
+      <w:r>
+        <w:rPr>
+          <w:lang w:val="en-US"/>
+        </w:rPr>
+        <w:t xml:space="preserve">Data profiling was conducted to understand the structure, content, and overall quality of the dataset. </w:t>
+      </w:r>
+    </w:p>
+    <w:p>
+      <w:pPr>
+        <w:pStyle w:val="Paragrafoelenco"/>
+        <w:numPr>
+          <w:ilvl w:val="0"/>
+          <w:numId w:val="27"/>
+        </w:numPr>
+        <w:rPr>
+          <w:lang w:val="en-US"/>
+        </w:rPr>
+      </w:pPr>
+      <w:r>
+        <w:rPr>
+          <w:lang w:val="en-US"/>
+        </w:rPr>
+        <w:t>Schema and Attribute Analysis</w:t>
+      </w:r>
+    </w:p>
+    <w:p>
+      <w:pPr>
+        <w:pStyle w:val="Paragrafoelenco"/>
+        <w:numPr>
+          <w:ilvl w:val="0"/>
+          <w:numId w:val="27"/>
+        </w:numPr>
+        <w:rPr>
+          <w:lang w:val="en-US"/>
+        </w:rPr>
+      </w:pPr>
+      <w:r>
+        <w:rPr>
+          <w:lang w:val="en-US"/>
+        </w:rPr>
+        <w:t>Summary Statistics</w:t>
+      </w:r>
+    </w:p>
+    <w:p>
+      <w:pPr>
+        <w:pStyle w:val="Paragrafoelenco"/>
+        <w:numPr>
+          <w:ilvl w:val="0"/>
+          <w:numId w:val="27"/>
+        </w:numPr>
+        <w:rPr>
+          <w:lang w:val="en-US"/>
+        </w:rPr>
+      </w:pPr>
+      <w:r>
+        <w:rPr>
+          <w:lang w:val="en-US"/>
+        </w:rPr>
+        <w:t>Missing Data Overview</w:t>
+      </w:r>
+    </w:p>
+    <w:p>
+      <w:pPr>
+        <w:pStyle w:val="Paragrafoelenco"/>
+        <w:numPr>
+          <w:ilvl w:val="0"/>
+          <w:numId w:val="27"/>
+        </w:numPr>
+        <w:rPr>
+          <w:lang w:val="en-US"/>
+        </w:rPr>
+      </w:pPr>
+      <w:r>
+        <w:rPr>
+          <w:lang w:val="en-US"/>
+        </w:rPr>
+        <w:t>Visualization</w:t>
       </w:r>
     </w:p>
     <w:p>
@@ -2449,21 +639,7 @@
         <w:rPr>
           <w:lang w:val="en-US"/>
         </w:rPr>
-        <w:t xml:space="preserve">I found all POST </w:t>
-      </w:r>
-      <w:proofErr w:type="gramStart"/>
-      <w:r>
-        <w:rPr>
-          <w:lang w:val="en-US"/>
-        </w:rPr>
-        <w:t>request</w:t>
-      </w:r>
-      <w:proofErr w:type="gramEnd"/>
-      <w:r>
-        <w:rPr>
-          <w:lang w:val="en-US"/>
-        </w:rPr>
-        <w:t xml:space="preserve"> </w:t>
+        <w:t xml:space="preserve">I found all POST request </w:t>
       </w:r>
       <w:r>
         <w:rPr>
@@ -2516,7 +692,6 @@
         <w:tab/>
       </w:r>
       <w:proofErr w:type="spellStart"/>
-      <w:proofErr w:type="gramStart"/>
       <w:r>
         <w:rPr>
           <w:rFonts w:ascii="Courier New" w:hAnsi="Courier New" w:cs="Courier New"/>
@@ -2527,7 +702,6 @@
         <w:t>coap.code</w:t>
       </w:r>
       <w:proofErr w:type="spellEnd"/>
-      <w:proofErr w:type="gramEnd"/>
       <w:r>
         <w:rPr>
           <w:rFonts w:ascii="Courier New" w:hAnsi="Courier New" w:cs="Courier New"/>
@@ -2582,46 +756,6 @@
           <w:lang w:val="en-US"/>
         </w:rPr>
       </w:pPr>
-      <w:r>
-        <w:rPr>
-          <w:noProof/>
-        </w:rPr>
-        <w:drawing>
-          <wp:inline distT="0" distB="0" distL="0" distR="0" wp14:anchorId="21F1F9BF" wp14:editId="15E22FE4">
-            <wp:extent cx="4295830" cy="2151817"/>
-            <wp:effectExtent l="0" t="0" r="0" b="1270"/>
-            <wp:docPr id="28" name="Immagine 28"/>
-            <wp:cNvGraphicFramePr>
-              <a:graphicFrameLocks xmlns:a="http://schemas.openxmlformats.org/drawingml/2006/main" noChangeAspect="1"/>
-            </wp:cNvGraphicFramePr>
-            <a:graphic xmlns:a="http://schemas.openxmlformats.org/drawingml/2006/main">
-              <a:graphicData uri="http://schemas.openxmlformats.org/drawingml/2006/picture">
-                <pic:pic xmlns:pic="http://schemas.openxmlformats.org/drawingml/2006/picture">
-                  <pic:nvPicPr>
-                    <pic:cNvPr id="1" name=""/>
-                    <pic:cNvPicPr/>
-                  </pic:nvPicPr>
-                  <pic:blipFill>
-                    <a:blip r:embed="rId10"/>
-                    <a:stretch>
-                      <a:fillRect/>
-                    </a:stretch>
-                  </pic:blipFill>
-                  <pic:spPr>
-                    <a:xfrm>
-                      <a:off x="0" y="0"/>
-                      <a:ext cx="4314737" cy="2161288"/>
-                    </a:xfrm>
-                    <a:prstGeom prst="rect">
-                      <a:avLst/>
-                    </a:prstGeom>
-                  </pic:spPr>
-                </pic:pic>
-              </a:graphicData>
-            </a:graphic>
-          </wp:inline>
-        </w:drawing>
-      </w:r>
     </w:p>
     <w:p>
       <w:pPr>
@@ -2677,16 +811,8 @@
         <w:rPr>
           <w:lang w:val="en-US"/>
         </w:rPr>
-        <w:t xml:space="preserve"> </w:t>
-      </w:r>
-      <w:proofErr w:type="gramStart"/>
-      <w:r>
-        <w:rPr>
-          <w:lang w:val="en-US"/>
-        </w:rPr>
-        <w:t>server</w:t>
-      </w:r>
-      <w:proofErr w:type="gramEnd"/>
+        <w:t xml:space="preserve"> server</w:t>
+      </w:r>
     </w:p>
     <w:p>
       <w:pPr>
@@ -2712,7 +838,6 @@
         <w:tab/>
       </w:r>
       <w:proofErr w:type="spellStart"/>
-      <w:proofErr w:type="gramStart"/>
       <w:r>
         <w:rPr>
           <w:rFonts w:ascii="Courier New" w:hAnsi="Courier New" w:cs="Courier New"/>
@@ -2723,7 +848,6 @@
         <w:t>udp.srcport</w:t>
       </w:r>
       <w:proofErr w:type="spellEnd"/>
-      <w:proofErr w:type="gramEnd"/>
       <w:r>
         <w:rPr>
           <w:rFonts w:ascii="Courier New" w:hAnsi="Courier New" w:cs="Courier New"/>
@@ -2826,21 +950,7 @@
         <w:rPr>
           <w:lang w:val="en-US"/>
         </w:rPr>
-        <w:t xml:space="preserve">response, using the token as key. For 2 different blocks of </w:t>
-      </w:r>
-      <w:proofErr w:type="gramStart"/>
-      <w:r>
-        <w:rPr>
-          <w:lang w:val="en-US"/>
-        </w:rPr>
-        <w:t>really long</w:t>
-      </w:r>
-      <w:proofErr w:type="gramEnd"/>
-      <w:r>
-        <w:rPr>
-          <w:lang w:val="en-US"/>
-        </w:rPr>
-        <w:t xml:space="preserve"> request</w:t>
+        <w:t>response, using the token as key. For 2 different blocks of really long request</w:t>
       </w:r>
       <w:r>
         <w:rPr>
@@ -2986,7 +1096,7 @@
                     </pic:cNvPicPr>
                   </pic:nvPicPr>
                   <pic:blipFill>
-                    <a:blip r:embed="rId11">
+                    <a:blip r:embed="rId8">
                       <a:extLst>
                         <a:ext uri="{28A0092B-C50C-407E-A947-70E740481C1C}">
                           <a14:useLocalDpi xmlns:a14="http://schemas.microsoft.com/office/drawing/2010/main" val="0"/>
@@ -3064,7 +1174,6 @@
         <w:t xml:space="preserve">and </w:t>
       </w:r>
       <w:proofErr w:type="spellStart"/>
-      <w:proofErr w:type="gramStart"/>
       <w:r>
         <w:rPr>
           <w:rFonts w:ascii="Courier New" w:eastAsia="Times New Roman" w:hAnsi="Courier New" w:cs="Courier New"/>
@@ -3076,7 +1185,6 @@
         <w:t>coap.token</w:t>
       </w:r>
       <w:proofErr w:type="spellEnd"/>
-      <w:proofErr w:type="gramEnd"/>
       <w:r>
         <w:rPr>
           <w:rFonts w:ascii="Courier New" w:eastAsia="Times New Roman" w:hAnsi="Courier New" w:cs="Courier New"/>
@@ -3213,16 +1321,8 @@
         <w:rPr>
           <w:lang w:val="en-US"/>
         </w:rPr>
-        <w:t xml:space="preserve"> a “weird” </w:t>
-      </w:r>
-      <w:proofErr w:type="gramStart"/>
-      <w:r>
-        <w:rPr>
-          <w:lang w:val="en-US"/>
-        </w:rPr>
-        <w:t>resource</w:t>
-      </w:r>
-      <w:proofErr w:type="gramEnd"/>
+        <w:t xml:space="preserve"> a “weird” resource</w:t>
+      </w:r>
     </w:p>
     <w:p>
       <w:pPr>
@@ -3259,7 +1359,7 @@
                     </pic:cNvPicPr>
                   </pic:nvPicPr>
                   <pic:blipFill>
-                    <a:blip r:embed="rId12">
+                    <a:blip r:embed="rId9">
                       <a:extLst>
                         <a:ext uri="{28A0092B-C50C-407E-A947-70E740481C1C}">
                           <a14:useLocalDpi xmlns:a14="http://schemas.microsoft.com/office/drawing/2010/main" val="0"/>
@@ -3338,7 +1438,6 @@
         </w:rPr>
         <w:t>/weird</w:t>
       </w:r>
-      <w:proofErr w:type="gramStart"/>
       <w:r>
         <w:rPr>
           <w:i/>
@@ -3347,7 +1446,6 @@
         </w:rPr>
         <w:t>.....</w:t>
       </w:r>
-      <w:proofErr w:type="gramEnd"/>
       <w:r>
         <w:rPr>
           <w:i/>
@@ -3421,7 +1519,6 @@
         </w:rPr>
         <w:t>/weird</w:t>
       </w:r>
-      <w:proofErr w:type="gramStart"/>
       <w:r>
         <w:rPr>
           <w:lang w:val="en-US"/>
@@ -3440,7 +1537,6 @@
         </w:rPr>
         <w:t>.</w:t>
       </w:r>
-      <w:proofErr w:type="gramEnd"/>
       <w:r>
         <w:rPr>
           <w:lang w:val="en-US"/>
@@ -3596,7 +1692,7 @@
                     <pic:cNvPicPr/>
                   </pic:nvPicPr>
                   <pic:blipFill>
-                    <a:blip r:embed="rId13"/>
+                    <a:blip r:embed="rId10"/>
                     <a:stretch>
                       <a:fillRect/>
                     </a:stretch>
@@ -3639,7 +1735,6 @@
         <w:tab/>
       </w:r>
       <w:proofErr w:type="spellStart"/>
-      <w:proofErr w:type="gramStart"/>
       <w:r>
         <w:rPr>
           <w:rFonts w:ascii="Courier New" w:hAnsi="Courier New" w:cs="Courier New"/>
@@ -3650,7 +1745,6 @@
         <w:t>mqtt.msgtype</w:t>
       </w:r>
       <w:proofErr w:type="spellEnd"/>
-      <w:proofErr w:type="gramEnd"/>
       <w:r>
         <w:rPr>
           <w:rFonts w:ascii="Courier New" w:hAnsi="Courier New" w:cs="Courier New"/>
@@ -3773,16 +1867,8 @@
         <w:rPr>
           <w:lang w:val="en-US"/>
         </w:rPr>
-        <w:t xml:space="preserve">2 </w:t>
-      </w:r>
-      <w:proofErr w:type="gramStart"/>
-      <w:r>
-        <w:rPr>
-          <w:lang w:val="en-US"/>
-        </w:rPr>
-        <w:t>are</w:t>
-      </w:r>
-      <w:proofErr w:type="gramEnd"/>
+        <w:t>2 are</w:t>
+      </w:r>
       <w:r>
         <w:rPr>
           <w:lang w:val="en-US"/>
@@ -3859,7 +1945,7 @@
                     <pic:cNvPicPr/>
                   </pic:nvPicPr>
                   <pic:blipFill>
-                    <a:blip r:embed="rId14"/>
+                    <a:blip r:embed="rId11"/>
                     <a:stretch>
                       <a:fillRect/>
                     </a:stretch>
@@ -3990,7 +2076,6 @@
         <w:tab/>
       </w:r>
       <w:proofErr w:type="spellStart"/>
-      <w:proofErr w:type="gramStart"/>
       <w:r>
         <w:rPr>
           <w:rFonts w:ascii="Courier New" w:hAnsi="Courier New" w:cs="Courier New"/>
@@ -4001,7 +2086,6 @@
         <w:t>mqtt.msgtype</w:t>
       </w:r>
       <w:proofErr w:type="spellEnd"/>
-      <w:proofErr w:type="gramEnd"/>
       <w:r>
         <w:rPr>
           <w:rFonts w:ascii="Courier New" w:hAnsi="Courier New" w:cs="Courier New"/>
@@ -4269,7 +2353,6 @@
         </w:rPr>
       </w:pPr>
       <w:proofErr w:type="spellStart"/>
-      <w:proofErr w:type="gramStart"/>
       <w:r>
         <w:rPr>
           <w:rFonts w:ascii="Courier New" w:hAnsi="Courier New" w:cs="Courier New"/>
@@ -4280,7 +2363,6 @@
         <w:t>mqtt.msgtype</w:t>
       </w:r>
       <w:proofErr w:type="spellEnd"/>
-      <w:proofErr w:type="gramEnd"/>
       <w:r>
         <w:rPr>
           <w:rFonts w:ascii="Courier New" w:hAnsi="Courier New" w:cs="Courier New"/>
@@ -4412,7 +2494,6 @@
         </w:rPr>
         <w:t xml:space="preserve">with </w:t>
       </w:r>
-      <w:proofErr w:type="gramStart"/>
       <w:r>
         <w:rPr>
           <w:rFonts w:cs="Courier New"/>
@@ -4422,19 +2503,7 @@
           <w:szCs w:val="20"/>
           <w:lang w:val="en-US"/>
         </w:rPr>
-        <w:t>Wireshark</w:t>
-      </w:r>
-      <w:proofErr w:type="gramEnd"/>
-      <w:r>
-        <w:rPr>
-          <w:rFonts w:cs="Courier New"/>
-          <w:i/>
-          <w:iCs/>
-          <w:sz w:val="20"/>
-          <w:szCs w:val="20"/>
-          <w:lang w:val="en-US"/>
-        </w:rPr>
-        <w:t xml:space="preserve"> </w:t>
+        <w:t xml:space="preserve">Wireshark </w:t>
       </w:r>
     </w:p>
     <w:p>
@@ -4622,7 +2691,7 @@
                     <pic:cNvPicPr/>
                   </pic:nvPicPr>
                   <pic:blipFill>
-                    <a:blip r:embed="rId15"/>
+                    <a:blip r:embed="rId12"/>
                     <a:stretch>
                       <a:fillRect/>
                     </a:stretch>
@@ -4670,7 +2739,7 @@
                     <pic:cNvPicPr/>
                   </pic:nvPicPr>
                   <pic:blipFill>
-                    <a:blip r:embed="rId16"/>
+                    <a:blip r:embed="rId13"/>
                     <a:stretch>
                       <a:fillRect/>
                     </a:stretch>
@@ -4982,7 +3051,6 @@
         <w:tab/>
       </w:r>
       <w:proofErr w:type="spellStart"/>
-      <w:proofErr w:type="gramStart"/>
       <w:r>
         <w:rPr>
           <w:rFonts w:ascii="Courier New" w:hAnsi="Courier New" w:cs="Courier New"/>
@@ -4993,7 +3061,6 @@
         <w:t>mqtt.msgtype</w:t>
       </w:r>
       <w:proofErr w:type="spellEnd"/>
-      <w:proofErr w:type="gramEnd"/>
       <w:r>
         <w:rPr>
           <w:rFonts w:ascii="Courier New" w:hAnsi="Courier New" w:cs="Courier New"/>
@@ -5085,7 +3152,7 @@
                     <pic:cNvPicPr/>
                   </pic:nvPicPr>
                   <pic:blipFill rotWithShape="1">
-                    <a:blip r:embed="rId17">
+                    <a:blip r:embed="rId14">
                       <a:extLst>
                         <a:ext uri="{28A0092B-C50C-407E-A947-70E740481C1C}">
                           <a14:useLocalDpi xmlns:a14="http://schemas.microsoft.com/office/drawing/2010/main" val="0"/>
@@ -5143,7 +3210,6 @@
         <w:tab/>
       </w:r>
       <w:proofErr w:type="spellStart"/>
-      <w:proofErr w:type="gramStart"/>
       <w:r>
         <w:rPr>
           <w:rFonts w:ascii="Courier New" w:hAnsi="Courier New" w:cs="Courier New"/>
@@ -5154,7 +3220,6 @@
         <w:t>mqtt.msgtype</w:t>
       </w:r>
       <w:proofErr w:type="spellEnd"/>
-      <w:proofErr w:type="gramEnd"/>
       <w:r>
         <w:rPr>
           <w:rFonts w:ascii="Courier New" w:hAnsi="Courier New" w:cs="Courier New"/>
@@ -5459,7 +3524,7 @@
                     <pic:cNvPicPr/>
                   </pic:nvPicPr>
                   <pic:blipFill>
-                    <a:blip r:embed="rId18"/>
+                    <a:blip r:embed="rId15"/>
                     <a:stretch>
                       <a:fillRect/>
                     </a:stretch>
@@ -5778,31 +3843,7 @@
           <w:szCs w:val="22"/>
           <w:lang w:val="en-US"/>
         </w:rPr>
-        <w:t xml:space="preserve"> because there are not too many </w:t>
-      </w:r>
-      <w:proofErr w:type="gramStart"/>
-      <w:r>
-        <w:rPr>
-          <w:rStyle w:val="Titolo3Carattere"/>
-          <w:rFonts w:asciiTheme="minorHAnsi" w:eastAsiaTheme="minorHAnsi" w:hAnsiTheme="minorHAnsi" w:cstheme="minorBidi"/>
-          <w:color w:val="auto"/>
-          <w:sz w:val="22"/>
-          <w:szCs w:val="22"/>
-          <w:lang w:val="en-US"/>
-        </w:rPr>
-        <w:t>sub</w:t>
-      </w:r>
-      <w:proofErr w:type="gramEnd"/>
-      <w:r>
-        <w:rPr>
-          <w:rStyle w:val="Titolo3Carattere"/>
-          <w:rFonts w:asciiTheme="minorHAnsi" w:eastAsiaTheme="minorHAnsi" w:hAnsiTheme="minorHAnsi" w:cstheme="minorBidi"/>
-          <w:color w:val="auto"/>
-          <w:sz w:val="22"/>
-          <w:szCs w:val="22"/>
-          <w:lang w:val="en-US"/>
-        </w:rPr>
-        <w:t xml:space="preserve"> req.</w:t>
+        <w:t xml:space="preserve"> because there are not too many sub req.</w:t>
       </w:r>
     </w:p>
     <w:p>
@@ -5877,21 +3918,8 @@
           <w:lang w:val="en-US"/>
         </w:rPr>
         <w:br/>
-        <w:t>"metaverse/facility4/area0/</w:t>
-      </w:r>
-      <w:proofErr w:type="gramStart"/>
-      <w:r>
-        <w:rPr>
-          <w:rStyle w:val="Titolo3Carattere"/>
-          <w:rFonts w:asciiTheme="minorHAnsi" w:eastAsiaTheme="minorHAnsi" w:hAnsiTheme="minorHAnsi" w:cstheme="minorBidi"/>
-          <w:color w:val="auto"/>
-          <w:sz w:val="22"/>
-          <w:szCs w:val="22"/>
-          <w:lang w:val="en-US"/>
-        </w:rPr>
-        <w:t>light“ :</w:t>
-      </w:r>
-      <w:proofErr w:type="gramEnd"/>
+        <w:t>"metaverse/facility4/area0/light“ :</w:t>
+      </w:r>
       <w:r>
         <w:rPr>
           <w:rStyle w:val="Titolo3Carattere"/>
@@ -6043,7 +4071,6 @@
         <w:tab/>
       </w:r>
       <w:proofErr w:type="spellStart"/>
-      <w:proofErr w:type="gramStart"/>
       <w:r>
         <w:rPr>
           <w:rFonts w:ascii="Courier New" w:hAnsi="Courier New" w:cs="Courier New"/>
@@ -6052,7 +4079,6 @@
         <w:t>mqtt.msgtype</w:t>
       </w:r>
       <w:proofErr w:type="spellEnd"/>
-      <w:proofErr w:type="gramEnd"/>
       <w:r>
         <w:rPr>
           <w:rFonts w:ascii="Courier New" w:hAnsi="Courier New" w:cs="Courier New"/>
@@ -6132,7 +4158,7 @@
                     <pic:cNvPicPr/>
                   </pic:nvPicPr>
                   <pic:blipFill>
-                    <a:blip r:embed="rId19"/>
+                    <a:blip r:embed="rId16"/>
                     <a:stretch>
                       <a:fillRect/>
                     </a:stretch>
@@ -6172,7 +4198,7 @@
                     <pic:cNvPicPr/>
                   </pic:nvPicPr>
                   <pic:blipFill>
-                    <a:blip r:embed="rId20"/>
+                    <a:blip r:embed="rId17"/>
                     <a:stretch>
                       <a:fillRect/>
                     </a:stretch>
@@ -6212,7 +4238,7 @@
                     <pic:cNvPicPr/>
                   </pic:nvPicPr>
                   <pic:blipFill>
-                    <a:blip r:embed="rId21"/>
+                    <a:blip r:embed="rId18"/>
                     <a:stretch>
                       <a:fillRect/>
                     </a:stretch>
@@ -6252,7 +4278,7 @@
                     <pic:cNvPicPr/>
                   </pic:nvPicPr>
                   <pic:blipFill>
-                    <a:blip r:embed="rId22"/>
+                    <a:blip r:embed="rId19"/>
                     <a:stretch>
                       <a:fillRect/>
                     </a:stretch>
@@ -6456,7 +4482,7 @@
                     <pic:cNvPicPr/>
                   </pic:nvPicPr>
                   <pic:blipFill rotWithShape="1">
-                    <a:blip r:embed="rId23">
+                    <a:blip r:embed="rId20">
                       <a:extLst>
                         <a:ext uri="{28A0092B-C50C-407E-A947-70E740481C1C}">
                           <a14:useLocalDpi xmlns:a14="http://schemas.microsoft.com/office/drawing/2010/main" val="0"/>
@@ -6726,21 +4752,8 @@
           <w:szCs w:val="22"/>
           <w:lang w:val="en-US"/>
         </w:rPr>
-        <w:t xml:space="preserve">15 </w:t>
-      </w:r>
-      <w:proofErr w:type="gramStart"/>
-      <w:r>
-        <w:rPr>
-          <w:rStyle w:val="Titolo3Carattere"/>
-          <w:rFonts w:asciiTheme="minorHAnsi" w:hAnsiTheme="minorHAnsi"/>
-          <w:color w:val="auto"/>
-          <w:sz w:val="22"/>
-          <w:szCs w:val="22"/>
-          <w:lang w:val="en-US"/>
-        </w:rPr>
-        <w:t>bytes</w:t>
-      </w:r>
-      <w:proofErr w:type="gramEnd"/>
+        <w:t>15 bytes</w:t>
+      </w:r>
     </w:p>
     <w:p>
       <w:pPr>
@@ -6811,21 +4824,8 @@
           <w:szCs w:val="22"/>
           <w:lang w:val="en-US"/>
         </w:rPr>
-        <w:t xml:space="preserve"> found at step </w:t>
-      </w:r>
-      <w:proofErr w:type="gramStart"/>
-      <w:r>
-        <w:rPr>
-          <w:rStyle w:val="Titolo3Carattere"/>
-          <w:rFonts w:asciiTheme="minorHAnsi" w:hAnsiTheme="minorHAnsi"/>
-          <w:color w:val="auto"/>
-          <w:sz w:val="22"/>
-          <w:szCs w:val="22"/>
-          <w:lang w:val="en-US"/>
-        </w:rPr>
-        <w:t>1</w:t>
-      </w:r>
-      <w:proofErr w:type="gramEnd"/>
+        <w:t xml:space="preserve"> found at step 1</w:t>
+      </w:r>
     </w:p>
     <w:p>
       <w:pPr>
@@ -6956,7 +4956,7 @@
                     <pic:cNvPicPr/>
                   </pic:nvPicPr>
                   <pic:blipFill>
-                    <a:blip r:embed="rId24"/>
+                    <a:blip r:embed="rId21"/>
                     <a:stretch>
                       <a:fillRect/>
                     </a:stretch>
@@ -7060,7 +5060,6 @@
               </w:rPr>
             </w:pPr>
             <w:proofErr w:type="spellStart"/>
-            <w:proofErr w:type="gramStart"/>
             <w:r>
               <w:rPr>
                 <w:rFonts w:ascii="Calibri" w:eastAsia="Times New Roman" w:hAnsi="Calibri" w:cs="Times New Roman"/>
@@ -7074,7 +5073,6 @@
               <w:t>tcp.srcprt</w:t>
             </w:r>
             <w:proofErr w:type="spellEnd"/>
-            <w:proofErr w:type="gramEnd"/>
           </w:p>
         </w:tc>
         <w:tc>
@@ -7512,7 +5510,6 @@
         <w:t xml:space="preserve">messages and the correspondent </w:t>
       </w:r>
       <w:proofErr w:type="spellStart"/>
-      <w:proofErr w:type="gramStart"/>
       <w:r>
         <w:rPr>
           <w:rStyle w:val="Titolo3Carattere"/>
@@ -7525,7 +5522,6 @@
         <w:t>mqtt.msgtype</w:t>
       </w:r>
       <w:proofErr w:type="spellEnd"/>
-      <w:proofErr w:type="gramEnd"/>
       <w:r>
         <w:rPr>
           <w:rStyle w:val="Titolo3Carattere"/>
@@ -7538,7 +5534,6 @@
         <w:t xml:space="preserve">. In this specific case we will filter only the message type containing “ACK”, so </w:t>
       </w:r>
       <w:proofErr w:type="spellStart"/>
-      <w:proofErr w:type="gramStart"/>
       <w:r>
         <w:rPr>
           <w:rStyle w:val="Titolo3Carattere"/>
@@ -7551,7 +5546,6 @@
         <w:t>mqtt.msgtype</w:t>
       </w:r>
       <w:proofErr w:type="spellEnd"/>
-      <w:proofErr w:type="gramEnd"/>
       <w:r>
         <w:rPr>
           <w:rStyle w:val="Titolo3Carattere"/>
@@ -7649,7 +5643,6 @@
               </w:rPr>
             </w:pPr>
             <w:proofErr w:type="spellStart"/>
-            <w:proofErr w:type="gramStart"/>
             <w:r>
               <w:rPr>
                 <w:rFonts w:ascii="Calibri" w:eastAsia="Times New Roman" w:hAnsi="Calibri" w:cs="Times New Roman"/>
@@ -7663,7 +5656,6 @@
               <w:t>mqtt.msgtype</w:t>
             </w:r>
             <w:proofErr w:type="spellEnd"/>
-            <w:proofErr w:type="gramEnd"/>
           </w:p>
         </w:tc>
         <w:tc>
@@ -9045,7 +7037,6 @@
         <w:t xml:space="preserve">the </w:t>
       </w:r>
       <w:proofErr w:type="spellStart"/>
-      <w:proofErr w:type="gramStart"/>
       <w:r>
         <w:rPr>
           <w:rStyle w:val="Titolo3Carattere"/>
@@ -9058,7 +7049,6 @@
         <w:t>mqtt.type</w:t>
       </w:r>
       <w:proofErr w:type="spellEnd"/>
-      <w:proofErr w:type="gramEnd"/>
       <w:r>
         <w:rPr>
           <w:rStyle w:val="Titolo3Carattere"/>
@@ -9325,7 +7315,7 @@
                     <pic:cNvPicPr/>
                   </pic:nvPicPr>
                   <pic:blipFill>
-                    <a:blip r:embed="rId25"/>
+                    <a:blip r:embed="rId22"/>
                     <a:stretch>
                       <a:fillRect/>
                     </a:stretch>
@@ -9655,7 +7645,6 @@
         </w:rPr>
       </w:pPr>
       <w:proofErr w:type="spellStart"/>
-      <w:proofErr w:type="gramStart"/>
       <w:r>
         <w:rPr>
           <w:rFonts w:ascii="Courier New" w:hAnsi="Courier New" w:cs="Courier New"/>
@@ -9666,7 +7655,6 @@
         <w:t>mqtt.msgtype</w:t>
       </w:r>
       <w:proofErr w:type="spellEnd"/>
-      <w:proofErr w:type="gramEnd"/>
       <w:r>
         <w:rPr>
           <w:rFonts w:ascii="Courier New" w:hAnsi="Courier New" w:cs="Courier New"/>
@@ -9745,7 +7733,6 @@
         <w:t>(</w:t>
       </w:r>
       <w:proofErr w:type="spellStart"/>
-      <w:proofErr w:type="gramStart"/>
       <w:r>
         <w:rPr>
           <w:rStyle w:val="Titolo3Carattere"/>
@@ -9758,7 +7745,6 @@
         <w:t>mqtt.msgtype</w:t>
       </w:r>
       <w:proofErr w:type="spellEnd"/>
-      <w:proofErr w:type="gramEnd"/>
       <w:r>
         <w:rPr>
           <w:rStyle w:val="Titolo3Carattere"/>
@@ -10198,7 +8184,6 @@
         <w:t xml:space="preserve"> (</w:t>
       </w:r>
       <w:proofErr w:type="spellStart"/>
-      <w:proofErr w:type="gramStart"/>
       <w:r>
         <w:rPr>
           <w:lang w:val="en-US"/>
@@ -10206,7 +8191,6 @@
         <w:t>mqtt.msgtype</w:t>
       </w:r>
       <w:proofErr w:type="spellEnd"/>
-      <w:proofErr w:type="gramEnd"/>
       <w:r>
         <w:rPr>
           <w:lang w:val="en-US"/>
@@ -10306,7 +8290,6 @@
         </w:rPr>
       </w:pPr>
       <w:proofErr w:type="spellStart"/>
-      <w:proofErr w:type="gramStart"/>
       <w:r>
         <w:rPr>
           <w:rFonts w:ascii="Courier New" w:hAnsi="Courier New" w:cs="Courier New"/>
@@ -10317,7 +8300,6 @@
         <w:t>ip.addr</w:t>
       </w:r>
       <w:proofErr w:type="spellEnd"/>
-      <w:proofErr w:type="gramEnd"/>
       <w:r>
         <w:rPr>
           <w:rFonts w:ascii="Courier New" w:hAnsi="Courier New" w:cs="Courier New"/>
@@ -10431,7 +8413,7 @@
                     <pic:cNvPicPr/>
                   </pic:nvPicPr>
                   <pic:blipFill>
-                    <a:blip r:embed="rId26"/>
+                    <a:blip r:embed="rId23"/>
                     <a:stretch>
                       <a:fillRect/>
                     </a:stretch>
@@ -10733,7 +8715,7 @@
                     <pic:cNvPicPr/>
                   </pic:nvPicPr>
                   <pic:blipFill>
-                    <a:blip r:embed="rId27"/>
+                    <a:blip r:embed="rId24"/>
                     <a:stretch>
                       <a:fillRect/>
                     </a:stretch>
@@ -10772,7 +8754,6 @@
         <w:t xml:space="preserve">Wireshark Filter: </w:t>
       </w:r>
       <w:proofErr w:type="spellStart"/>
-      <w:proofErr w:type="gramStart"/>
       <w:r>
         <w:rPr>
           <w:rFonts w:ascii="Courier New" w:hAnsi="Courier New" w:cs="Courier New"/>
@@ -10783,7 +8764,6 @@
         <w:t>mqtt.msgtype</w:t>
       </w:r>
       <w:proofErr w:type="spellEnd"/>
-      <w:proofErr w:type="gramEnd"/>
       <w:r>
         <w:rPr>
           <w:rFonts w:ascii="Courier New" w:hAnsi="Courier New" w:cs="Courier New"/>
@@ -11016,7 +8996,6 @@
         <w:t xml:space="preserve">mqttsn.topic.id==6 and </w:t>
       </w:r>
       <w:proofErr w:type="spellStart"/>
-      <w:proofErr w:type="gramStart"/>
       <w:r>
         <w:rPr>
           <w:rFonts w:ascii="Courier New" w:hAnsi="Courier New" w:cs="Courier New"/>
@@ -11027,7 +9006,6 @@
         <w:t>frame.time</w:t>
       </w:r>
       <w:proofErr w:type="spellEnd"/>
-      <w:proofErr w:type="gramEnd"/>
       <w:r>
         <w:rPr>
           <w:rFonts w:ascii="Courier New" w:hAnsi="Courier New" w:cs="Courier New"/>
@@ -11065,7 +9043,7 @@
                     <pic:cNvPicPr/>
                   </pic:nvPicPr>
                   <pic:blipFill>
-                    <a:blip r:embed="rId28"/>
+                    <a:blip r:embed="rId25"/>
                     <a:stretch>
                       <a:fillRect/>
                     </a:stretch>
@@ -11220,21 +9198,7 @@
         <w:rPr>
           <w:lang w:val="en-US"/>
         </w:rPr>
-        <w:t xml:space="preserve">The destination </w:t>
-      </w:r>
-      <w:proofErr w:type="gramStart"/>
-      <w:r>
-        <w:rPr>
-          <w:lang w:val="en-US"/>
-        </w:rPr>
-        <w:t>port</w:t>
-      </w:r>
-      <w:proofErr w:type="gramEnd"/>
-      <w:r>
-        <w:rPr>
-          <w:lang w:val="en-US"/>
-        </w:rPr>
-        <w:t xml:space="preserve"> the message</w:t>
+        <w:t>The destination port the message</w:t>
       </w:r>
       <w:r>
         <w:rPr>
@@ -11480,10 +9444,12 @@
       </w:r>
     </w:p>
     <w:sectPr>
-      <w:footerReference w:type="default" r:id="rId29"/>
+      <w:headerReference w:type="default" r:id="rId26"/>
+      <w:footerReference w:type="default" r:id="rId27"/>
       <w:pgSz w:w="11906" w:h="16838"/>
-      <w:pgMar w:top="709" w:right="707" w:bottom="709" w:left="740" w:header="708" w:footer="268" w:gutter="0"/>
+      <w:pgMar w:top="709" w:right="1274" w:bottom="709" w:left="740" w:header="284" w:footer="268" w:gutter="0"/>
       <w:cols w:space="708"/>
+      <w:titlePg/>
       <w:docGrid w:linePitch="360"/>
     </w:sectPr>
   </w:body>
@@ -11556,7 +9522,6 @@
     <w:r>
       <w:ptab w:relativeTo="margin" w:alignment="center" w:leader="none"/>
     </w:r>
-    <w:proofErr w:type="spellStart"/>
     <w:r>
       <w:rPr>
         <w:rFonts w:ascii="Garamond" w:hAnsi="Garamond"/>
@@ -11564,6 +9529,16 @@
         <w:color w:val="808080" w:themeColor="background1" w:themeShade="80"/>
         <w:sz w:val="20"/>
       </w:rPr>
+      <w:t xml:space="preserve">ID </w:t>
+    </w:r>
+    <w:proofErr w:type="spellStart"/>
+    <w:r>
+      <w:rPr>
+        <w:rFonts w:ascii="Garamond" w:hAnsi="Garamond"/>
+        <w:iCs/>
+        <w:color w:val="808080" w:themeColor="background1" w:themeShade="80"/>
+        <w:sz w:val="20"/>
+      </w:rPr>
       <w:t>Person</w:t>
     </w:r>
     <w:proofErr w:type="spellEnd"/>
@@ -11574,7 +9549,7 @@
         <w:color w:val="808080" w:themeColor="background1" w:themeShade="80"/>
         <w:sz w:val="20"/>
       </w:rPr>
-      <w:t xml:space="preserve"> Code 10104067</w:t>
+      <w:t xml:space="preserve"> 10104067</w:t>
     </w:r>
     <w:r>
       <w:ptab w:relativeTo="margin" w:alignment="right" w:leader="none"/>
@@ -11671,6 +9646,28 @@
     </w:p>
   </w:footnote>
 </w:footnotes>
+</file>
+
+<file path=word/header1.xml><?xml version="1.0" encoding="utf-8"?>
+<w:hdr xmlns:wpc="http://schemas.microsoft.com/office/word/2010/wordprocessingCanvas" xmlns:cx="http://schemas.microsoft.com/office/drawing/2014/chartex" xmlns:cx1="http://schemas.microsoft.com/office/drawing/2015/9/8/chartex" xmlns:cx2="http://schemas.microsoft.com/office/drawing/2015/10/21/chartex" xmlns:cx3="http://schemas.microsoft.com/office/drawing/2016/5/9/chartex" xmlns:cx4="http://schemas.microsoft.com/office/drawing/2016/5/10/chartex" xmlns:cx5="http://schemas.microsoft.com/office/drawing/2016/5/11/chartex" xmlns:cx6="http://schemas.microsoft.com/office/drawing/2016/5/12/chartex" xmlns:cx7="http://schemas.microsoft.com/office/drawing/2016/5/13/chartex" xmlns:cx8="http://schemas.microsoft.com/office/drawing/2016/5/14/chartex" xmlns:mc="http://schemas.openxmlformats.org/markup-compatibility/2006" xmlns:aink="http://schemas.microsoft.com/office/drawing/2016/ink" xmlns:am3d="http://schemas.microsoft.com/office/drawing/2017/model3d" xmlns:o="urn:schemas-microsoft-com:office:office" xmlns:oel="http://schemas.microsoft.com/office/2019/extlst" xmlns:r="http://schemas.openxmlformats.org/officeDocument/2006/relationships" xmlns:m="http://schemas.openxmlformats.org/officeDocument/2006/math" xmlns:v="urn:schemas-microsoft-com:vml" xmlns:wp14="http://schemas.microsoft.com/office/word/2010/wordprocessingDrawing" xmlns:wp="http://schemas.openxmlformats.org/drawingml/2006/wordprocessingDrawing" xmlns:w10="urn:schemas-microsoft-com:office:word" xmlns:w="http://schemas.openxmlformats.org/wordprocessingml/2006/main" xmlns:w14="http://schemas.microsoft.com/office/word/2010/wordml" xmlns:w15="http://schemas.microsoft.com/office/word/2012/wordml" xmlns:w16cex="http://schemas.microsoft.com/office/word/2018/wordml/cex" xmlns:w16cid="http://schemas.microsoft.com/office/word/2016/wordml/cid" xmlns:w16="http://schemas.microsoft.com/office/word/2018/wordml" xmlns:w16sdtdh="http://schemas.microsoft.com/office/word/2020/wordml/sdtdatahash" xmlns:w16se="http://schemas.microsoft.com/office/word/2015/wordml/symex" xmlns:wpg="http://schemas.microsoft.com/office/word/2010/wordprocessingGroup" xmlns:wpi="http://schemas.microsoft.com/office/word/2010/wordprocessingInk" xmlns:wne="http://schemas.microsoft.com/office/word/2006/wordml" xmlns:wps="http://schemas.microsoft.com/office/word/2010/wordprocessingShape" mc:Ignorable="w14 w15 w16se w16cid w16 w16cex w16sdtdh wp14">
+  <w:p>
+    <w:pPr>
+      <w:pStyle w:val="Intestazione"/>
+      <w:jc w:val="center"/>
+      <w:rPr>
+        <w:sz w:val="18"/>
+        <w:szCs w:val="18"/>
+      </w:rPr>
+    </w:pPr>
+    <w:r>
+      <w:rPr>
+        <w:sz w:val="18"/>
+        <w:szCs w:val="18"/>
+      </w:rPr>
+      <w:t>ID Project: 3</w:t>
+    </w:r>
+  </w:p>
+</w:hdr>
 </file>
 
 <file path=word/numbering.xml><?xml version="1.0" encoding="utf-8"?>
@@ -11696,7 +9693,7 @@
         <v:path o:extrusionok="f" gradientshapeok="t" o:connecttype="rect"/>
         <o:lock v:ext="edit" aspectratio="t"/>
       </v:shapetype>
-      <v:shape id="_x0000_i1105" type="#_x0000_t75" style="width:243.85pt;height:14.25pt;visibility:visible" o:bullet="t">
+      <v:shape id="_x0000_i1201" type="#_x0000_t75" style="width:243.85pt;height:14.25pt;visibility:visible" o:bullet="t">
         <v:imagedata r:id="rId1" o:title=""/>
       </v:shape>
     </w:pict>
@@ -12600,6 +10597,119 @@
     </w:lvl>
   </w:abstractNum>
   <w:abstractNum w:abstractNumId="9" w15:restartNumberingAfterBreak="0">
+    <w:nsid w:val="4DA50AB2"/>
+    <w:multiLevelType w:val="hybridMultilevel"/>
+    <w:tmpl w:val="0E44C574"/>
+    <w:lvl w:ilvl="0" w:tplc="04100005">
+      <w:start w:val="1"/>
+      <w:numFmt w:val="bullet"/>
+      <w:lvlText w:val=""/>
+      <w:lvlJc w:val="left"/>
+      <w:pPr>
+        <w:ind w:left="1428" w:hanging="360"/>
+      </w:pPr>
+      <w:rPr>
+        <w:rFonts w:ascii="Wingdings" w:hAnsi="Wingdings" w:hint="default"/>
+      </w:rPr>
+    </w:lvl>
+    <w:lvl w:ilvl="1" w:tplc="04100003" w:tentative="1">
+      <w:start w:val="1"/>
+      <w:numFmt w:val="bullet"/>
+      <w:lvlText w:val="o"/>
+      <w:lvlJc w:val="left"/>
+      <w:pPr>
+        <w:ind w:left="2148" w:hanging="360"/>
+      </w:pPr>
+      <w:rPr>
+        <w:rFonts w:ascii="Courier New" w:hAnsi="Courier New" w:cs="Courier New" w:hint="default"/>
+      </w:rPr>
+    </w:lvl>
+    <w:lvl w:ilvl="2" w:tplc="04100005" w:tentative="1">
+      <w:start w:val="1"/>
+      <w:numFmt w:val="bullet"/>
+      <w:lvlText w:val=""/>
+      <w:lvlJc w:val="left"/>
+      <w:pPr>
+        <w:ind w:left="2868" w:hanging="360"/>
+      </w:pPr>
+      <w:rPr>
+        <w:rFonts w:ascii="Wingdings" w:hAnsi="Wingdings" w:hint="default"/>
+      </w:rPr>
+    </w:lvl>
+    <w:lvl w:ilvl="3" w:tplc="04100001" w:tentative="1">
+      <w:start w:val="1"/>
+      <w:numFmt w:val="bullet"/>
+      <w:lvlText w:val=""/>
+      <w:lvlJc w:val="left"/>
+      <w:pPr>
+        <w:ind w:left="3588" w:hanging="360"/>
+      </w:pPr>
+      <w:rPr>
+        <w:rFonts w:ascii="Symbol" w:hAnsi="Symbol" w:hint="default"/>
+      </w:rPr>
+    </w:lvl>
+    <w:lvl w:ilvl="4" w:tplc="04100003" w:tentative="1">
+      <w:start w:val="1"/>
+      <w:numFmt w:val="bullet"/>
+      <w:lvlText w:val="o"/>
+      <w:lvlJc w:val="left"/>
+      <w:pPr>
+        <w:ind w:left="4308" w:hanging="360"/>
+      </w:pPr>
+      <w:rPr>
+        <w:rFonts w:ascii="Courier New" w:hAnsi="Courier New" w:cs="Courier New" w:hint="default"/>
+      </w:rPr>
+    </w:lvl>
+    <w:lvl w:ilvl="5" w:tplc="04100005" w:tentative="1">
+      <w:start w:val="1"/>
+      <w:numFmt w:val="bullet"/>
+      <w:lvlText w:val=""/>
+      <w:lvlJc w:val="left"/>
+      <w:pPr>
+        <w:ind w:left="5028" w:hanging="360"/>
+      </w:pPr>
+      <w:rPr>
+        <w:rFonts w:ascii="Wingdings" w:hAnsi="Wingdings" w:hint="default"/>
+      </w:rPr>
+    </w:lvl>
+    <w:lvl w:ilvl="6" w:tplc="04100001" w:tentative="1">
+      <w:start w:val="1"/>
+      <w:numFmt w:val="bullet"/>
+      <w:lvlText w:val=""/>
+      <w:lvlJc w:val="left"/>
+      <w:pPr>
+        <w:ind w:left="5748" w:hanging="360"/>
+      </w:pPr>
+      <w:rPr>
+        <w:rFonts w:ascii="Symbol" w:hAnsi="Symbol" w:hint="default"/>
+      </w:rPr>
+    </w:lvl>
+    <w:lvl w:ilvl="7" w:tplc="04100003" w:tentative="1">
+      <w:start w:val="1"/>
+      <w:numFmt w:val="bullet"/>
+      <w:lvlText w:val="o"/>
+      <w:lvlJc w:val="left"/>
+      <w:pPr>
+        <w:ind w:left="6468" w:hanging="360"/>
+      </w:pPr>
+      <w:rPr>
+        <w:rFonts w:ascii="Courier New" w:hAnsi="Courier New" w:cs="Courier New" w:hint="default"/>
+      </w:rPr>
+    </w:lvl>
+    <w:lvl w:ilvl="8" w:tplc="04100005" w:tentative="1">
+      <w:start w:val="1"/>
+      <w:numFmt w:val="bullet"/>
+      <w:lvlText w:val=""/>
+      <w:lvlJc w:val="left"/>
+      <w:pPr>
+        <w:ind w:left="7188" w:hanging="360"/>
+      </w:pPr>
+      <w:rPr>
+        <w:rFonts w:ascii="Wingdings" w:hAnsi="Wingdings" w:hint="default"/>
+      </w:rPr>
+    </w:lvl>
+  </w:abstractNum>
+  <w:abstractNum w:abstractNumId="10" w15:restartNumberingAfterBreak="0">
     <w:nsid w:val="4E304AF6"/>
     <w:multiLevelType w:val="hybridMultilevel"/>
     <w:tmpl w:val="98EC12A0"/>
@@ -12688,7 +10798,7 @@
       </w:pPr>
     </w:lvl>
   </w:abstractNum>
-  <w:abstractNum w:abstractNumId="10" w15:restartNumberingAfterBreak="0">
+  <w:abstractNum w:abstractNumId="11" w15:restartNumberingAfterBreak="0">
     <w:nsid w:val="55AF509D"/>
     <w:multiLevelType w:val="hybridMultilevel"/>
     <w:tmpl w:val="5462C57C"/>
@@ -12801,7 +10911,7 @@
       </w:rPr>
     </w:lvl>
   </w:abstractNum>
-  <w:abstractNum w:abstractNumId="11" w15:restartNumberingAfterBreak="0">
+  <w:abstractNum w:abstractNumId="12" w15:restartNumberingAfterBreak="0">
     <w:nsid w:val="560A7BFF"/>
     <w:multiLevelType w:val="hybridMultilevel"/>
     <w:tmpl w:val="4E849EDE"/>
@@ -12890,7 +11000,7 @@
       </w:pPr>
     </w:lvl>
   </w:abstractNum>
-  <w:abstractNum w:abstractNumId="12" w15:restartNumberingAfterBreak="0">
+  <w:abstractNum w:abstractNumId="13" w15:restartNumberingAfterBreak="0">
     <w:nsid w:val="56A948D7"/>
     <w:multiLevelType w:val="hybridMultilevel"/>
     <w:tmpl w:val="662E7290"/>
@@ -12979,7 +11089,7 @@
       </w:pPr>
     </w:lvl>
   </w:abstractNum>
-  <w:abstractNum w:abstractNumId="13" w15:restartNumberingAfterBreak="0">
+  <w:abstractNum w:abstractNumId="14" w15:restartNumberingAfterBreak="0">
     <w:nsid w:val="5BBF00CB"/>
     <w:multiLevelType w:val="hybridMultilevel"/>
     <w:tmpl w:val="CB10B110"/>
@@ -13091,7 +11201,7 @@
       </w:rPr>
     </w:lvl>
   </w:abstractNum>
-  <w:abstractNum w:abstractNumId="14" w15:restartNumberingAfterBreak="0">
+  <w:abstractNum w:abstractNumId="15" w15:restartNumberingAfterBreak="0">
     <w:nsid w:val="5C723BC7"/>
     <w:multiLevelType w:val="hybridMultilevel"/>
     <w:tmpl w:val="654A3620"/>
@@ -13204,7 +11314,7 @@
       </w:rPr>
     </w:lvl>
   </w:abstractNum>
-  <w:abstractNum w:abstractNumId="15" w15:restartNumberingAfterBreak="0">
+  <w:abstractNum w:abstractNumId="16" w15:restartNumberingAfterBreak="0">
     <w:nsid w:val="5C9E6498"/>
     <w:multiLevelType w:val="hybridMultilevel"/>
     <w:tmpl w:val="134238E2"/>
@@ -13292,7 +11402,7 @@
       </w:pPr>
     </w:lvl>
   </w:abstractNum>
-  <w:abstractNum w:abstractNumId="16" w15:restartNumberingAfterBreak="0">
+  <w:abstractNum w:abstractNumId="17" w15:restartNumberingAfterBreak="0">
     <w:nsid w:val="61CD3F41"/>
     <w:multiLevelType w:val="hybridMultilevel"/>
     <w:tmpl w:val="D2FC8464"/>
@@ -13405,7 +11515,7 @@
       </w:rPr>
     </w:lvl>
   </w:abstractNum>
-  <w:abstractNum w:abstractNumId="17" w15:restartNumberingAfterBreak="0">
+  <w:abstractNum w:abstractNumId="18" w15:restartNumberingAfterBreak="0">
     <w:nsid w:val="61F673FD"/>
     <w:multiLevelType w:val="hybridMultilevel"/>
     <w:tmpl w:val="187EEAEC"/>
@@ -13518,7 +11628,7 @@
       </w:rPr>
     </w:lvl>
   </w:abstractNum>
-  <w:abstractNum w:abstractNumId="18" w15:restartNumberingAfterBreak="0">
+  <w:abstractNum w:abstractNumId="19" w15:restartNumberingAfterBreak="0">
     <w:nsid w:val="65BD49DB"/>
     <w:multiLevelType w:val="hybridMultilevel"/>
     <w:tmpl w:val="3BA49130"/>
@@ -13607,7 +11717,7 @@
       </w:pPr>
     </w:lvl>
   </w:abstractNum>
-  <w:abstractNum w:abstractNumId="19" w15:restartNumberingAfterBreak="0">
+  <w:abstractNum w:abstractNumId="20" w15:restartNumberingAfterBreak="0">
     <w:nsid w:val="6FC76315"/>
     <w:multiLevelType w:val="hybridMultilevel"/>
     <w:tmpl w:val="D488266C"/>
@@ -13720,7 +11830,7 @@
       </w:rPr>
     </w:lvl>
   </w:abstractNum>
-  <w:abstractNum w:abstractNumId="20" w15:restartNumberingAfterBreak="0">
+  <w:abstractNum w:abstractNumId="21" w15:restartNumberingAfterBreak="0">
     <w:nsid w:val="70B51566"/>
     <w:multiLevelType w:val="hybridMultilevel"/>
     <w:tmpl w:val="1EA854A8"/>
@@ -13833,7 +11943,7 @@
       </w:rPr>
     </w:lvl>
   </w:abstractNum>
-  <w:abstractNum w:abstractNumId="21" w15:restartNumberingAfterBreak="0">
+  <w:abstractNum w:abstractNumId="22" w15:restartNumberingAfterBreak="0">
     <w:nsid w:val="72D074B9"/>
     <w:multiLevelType w:val="hybridMultilevel"/>
     <w:tmpl w:val="61BCFE4C"/>
@@ -13946,7 +12056,7 @@
       </w:rPr>
     </w:lvl>
   </w:abstractNum>
-  <w:abstractNum w:abstractNumId="22" w15:restartNumberingAfterBreak="0">
+  <w:abstractNum w:abstractNumId="23" w15:restartNumberingAfterBreak="0">
     <w:nsid w:val="78EB2716"/>
     <w:multiLevelType w:val="hybridMultilevel"/>
     <w:tmpl w:val="41A495EA"/>
@@ -14035,7 +12145,7 @@
       </w:pPr>
     </w:lvl>
   </w:abstractNum>
-  <w:abstractNum w:abstractNumId="23" w15:restartNumberingAfterBreak="0">
+  <w:abstractNum w:abstractNumId="24" w15:restartNumberingAfterBreak="0">
     <w:nsid w:val="7C4368D3"/>
     <w:multiLevelType w:val="hybridMultilevel"/>
     <w:tmpl w:val="51B04662"/>
@@ -14148,7 +12258,7 @@
       </w:rPr>
     </w:lvl>
   </w:abstractNum>
-  <w:abstractNum w:abstractNumId="24" w15:restartNumberingAfterBreak="0">
+  <w:abstractNum w:abstractNumId="25" w15:restartNumberingAfterBreak="0">
     <w:nsid w:val="7CE11EDC"/>
     <w:multiLevelType w:val="hybridMultilevel"/>
     <w:tmpl w:val="09CAC470"/>
@@ -14261,7 +12371,7 @@
       </w:rPr>
     </w:lvl>
   </w:abstractNum>
-  <w:abstractNum w:abstractNumId="25" w15:restartNumberingAfterBreak="0">
+  <w:abstractNum w:abstractNumId="26" w15:restartNumberingAfterBreak="0">
     <w:nsid w:val="7DD35919"/>
     <w:multiLevelType w:val="hybridMultilevel"/>
     <w:tmpl w:val="3156F9D2"/>
@@ -14365,49 +12475,49 @@
     <w:abstractNumId w:val="7"/>
   </w:num>
   <w:num w:numId="5" w16cid:durableId="672685017">
+    <w:abstractNumId w:val="24"/>
+  </w:num>
+  <w:num w:numId="6" w16cid:durableId="902064243">
+    <w:abstractNumId w:val="14"/>
+  </w:num>
+  <w:num w:numId="7" w16cid:durableId="865364548">
     <w:abstractNumId w:val="23"/>
   </w:num>
-  <w:num w:numId="6" w16cid:durableId="902064243">
+  <w:num w:numId="8" w16cid:durableId="587663999">
     <w:abstractNumId w:val="13"/>
-  </w:num>
-  <w:num w:numId="7" w16cid:durableId="865364548">
-    <w:abstractNumId w:val="22"/>
-  </w:num>
-  <w:num w:numId="8" w16cid:durableId="587663999">
-    <w:abstractNumId w:val="12"/>
   </w:num>
   <w:num w:numId="9" w16cid:durableId="815074959">
     <w:abstractNumId w:val="5"/>
   </w:num>
   <w:num w:numId="10" w16cid:durableId="370620004">
-    <w:abstractNumId w:val="15"/>
+    <w:abstractNumId w:val="16"/>
   </w:num>
   <w:num w:numId="11" w16cid:durableId="1168904215">
-    <w:abstractNumId w:val="19"/>
+    <w:abstractNumId w:val="20"/>
   </w:num>
   <w:num w:numId="12" w16cid:durableId="2103528721">
-    <w:abstractNumId w:val="9"/>
+    <w:abstractNumId w:val="10"/>
   </w:num>
   <w:num w:numId="13" w16cid:durableId="2145586262">
-    <w:abstractNumId w:val="21"/>
+    <w:abstractNumId w:val="22"/>
   </w:num>
   <w:num w:numId="14" w16cid:durableId="811798633">
     <w:abstractNumId w:val="0"/>
   </w:num>
   <w:num w:numId="15" w16cid:durableId="119347912">
-    <w:abstractNumId w:val="14"/>
+    <w:abstractNumId w:val="15"/>
   </w:num>
   <w:num w:numId="16" w16cid:durableId="1462456235">
-    <w:abstractNumId w:val="10"/>
+    <w:abstractNumId w:val="11"/>
   </w:num>
   <w:num w:numId="17" w16cid:durableId="1561865084">
-    <w:abstractNumId w:val="16"/>
+    <w:abstractNumId w:val="17"/>
   </w:num>
   <w:num w:numId="18" w16cid:durableId="758523429">
-    <w:abstractNumId w:val="11"/>
+    <w:abstractNumId w:val="12"/>
   </w:num>
   <w:num w:numId="19" w16cid:durableId="799224580">
-    <w:abstractNumId w:val="25"/>
+    <w:abstractNumId w:val="26"/>
   </w:num>
   <w:num w:numId="20" w16cid:durableId="1199928367">
     <w:abstractNumId w:val="6"/>
@@ -14416,19 +12526,22 @@
     <w:abstractNumId w:val="8"/>
   </w:num>
   <w:num w:numId="22" w16cid:durableId="463082279">
-    <w:abstractNumId w:val="20"/>
+    <w:abstractNumId w:val="21"/>
   </w:num>
   <w:num w:numId="23" w16cid:durableId="1551111799">
-    <w:abstractNumId w:val="24"/>
+    <w:abstractNumId w:val="25"/>
   </w:num>
   <w:num w:numId="24" w16cid:durableId="1076584997">
-    <w:abstractNumId w:val="18"/>
+    <w:abstractNumId w:val="19"/>
   </w:num>
   <w:num w:numId="25" w16cid:durableId="1669671520">
-    <w:abstractNumId w:val="17"/>
+    <w:abstractNumId w:val="18"/>
   </w:num>
   <w:num w:numId="26" w16cid:durableId="1286354913">
     <w:abstractNumId w:val="3"/>
+  </w:num>
+  <w:num w:numId="27" w16cid:durableId="1761095531">
+    <w:abstractNumId w:val="9"/>
   </w:num>
 </w:numbering>
 </file>

</xml_diff>

<commit_message>
working on report and ipnb 2
</commit_message>
<xml_diff>
--- a/10104067_DIQ_Report_00.docx
+++ b/10104067_DIQ_Report_00.docx
@@ -54,15 +54,7 @@
         <w:t>Luca Mattana –</w:t>
       </w:r>
       <w:r>
-        <w:t xml:space="preserve"> ID </w:t>
-      </w:r>
-      <w:proofErr w:type="spellStart"/>
-      <w:r>
-        <w:t>Person</w:t>
-      </w:r>
-      <w:proofErr w:type="spellEnd"/>
-      <w:r>
-        <w:t xml:space="preserve">: </w:t>
+        <w:t xml:space="preserve"> ID Person: </w:t>
       </w:r>
       <w:r>
         <w:t>10104067</w:t>
@@ -319,41 +311,7 @@
                 <w:szCs w:val="21"/>
                 <w:lang w:val="en-US" w:eastAsia="it-IT"/>
               </w:rPr>
-              <w:t xml:space="preserve">#   Column    Non-Null </w:t>
-            </w:r>
-            <w:proofErr w:type="gramStart"/>
-            <w:r>
-              <w:rPr>
-                <w:rFonts w:ascii="Consolas" w:eastAsia="Times New Roman" w:hAnsi="Consolas" w:cs="Consolas"/>
-                <w:color w:val="595959" w:themeColor="text1" w:themeTint="A6"/>
-                <w:sz w:val="21"/>
-                <w:szCs w:val="21"/>
-                <w:lang w:val="en-US" w:eastAsia="it-IT"/>
-              </w:rPr>
-              <w:t xml:space="preserve">Count  </w:t>
-            </w:r>
-            <w:proofErr w:type="spellStart"/>
-            <w:r>
-              <w:rPr>
-                <w:rFonts w:ascii="Consolas" w:eastAsia="Times New Roman" w:hAnsi="Consolas" w:cs="Consolas"/>
-                <w:color w:val="595959" w:themeColor="text1" w:themeTint="A6"/>
-                <w:sz w:val="21"/>
-                <w:szCs w:val="21"/>
-                <w:lang w:val="en-US" w:eastAsia="it-IT"/>
-              </w:rPr>
-              <w:t>Dtype</w:t>
-            </w:r>
-            <w:proofErr w:type="spellEnd"/>
-            <w:proofErr w:type="gramEnd"/>
-            <w:r>
-              <w:rPr>
-                <w:rFonts w:ascii="Consolas" w:eastAsia="Times New Roman" w:hAnsi="Consolas" w:cs="Consolas"/>
-                <w:color w:val="595959" w:themeColor="text1" w:themeTint="A6"/>
-                <w:sz w:val="21"/>
-                <w:szCs w:val="21"/>
-                <w:lang w:val="en-US" w:eastAsia="it-IT"/>
-              </w:rPr>
-              <w:t xml:space="preserve">  </w:t>
+              <w:t xml:space="preserve">#   Column    Non-Null Count  Dtype  </w:t>
             </w:r>
           </w:p>
           <w:p>
@@ -419,29 +377,7 @@
                 <w:szCs w:val="21"/>
                 <w:lang w:val="en-US" w:eastAsia="it-IT"/>
               </w:rPr>
-              <w:t xml:space="preserve"> 1   YEAR      9355 non-null   </w:t>
-            </w:r>
-            <w:proofErr w:type="gramStart"/>
-            <w:r>
-              <w:rPr>
-                <w:rFonts w:ascii="Consolas" w:eastAsia="Times New Roman" w:hAnsi="Consolas" w:cs="Consolas"/>
-                <w:color w:val="595959" w:themeColor="text1" w:themeTint="A6"/>
-                <w:sz w:val="21"/>
-                <w:szCs w:val="21"/>
-                <w:lang w:val="en-US" w:eastAsia="it-IT"/>
-              </w:rPr>
-              <w:t>object</w:t>
-            </w:r>
-            <w:proofErr w:type="gramEnd"/>
-            <w:r>
-              <w:rPr>
-                <w:rFonts w:ascii="Consolas" w:eastAsia="Times New Roman" w:hAnsi="Consolas" w:cs="Consolas"/>
-                <w:color w:val="595959" w:themeColor="text1" w:themeTint="A6"/>
-                <w:sz w:val="21"/>
-                <w:szCs w:val="21"/>
-                <w:lang w:val="en-US" w:eastAsia="it-IT"/>
-              </w:rPr>
-              <w:t xml:space="preserve"> </w:t>
+              <w:t xml:space="preserve"> 1   YEAR      9355 non-null   object </w:t>
             </w:r>
           </w:p>
           <w:p>
@@ -573,29 +509,7 @@
                 <w:szCs w:val="21"/>
                 <w:lang w:val="en-US" w:eastAsia="it-IT"/>
               </w:rPr>
-              <w:t xml:space="preserve"> 7   </w:t>
-            </w:r>
-            <w:proofErr w:type="spellStart"/>
-            <w:r>
-              <w:rPr>
-                <w:rFonts w:ascii="Consolas" w:eastAsia="Times New Roman" w:hAnsi="Consolas" w:cs="Consolas"/>
-                <w:color w:val="595959" w:themeColor="text1" w:themeTint="A6"/>
-                <w:sz w:val="21"/>
-                <w:szCs w:val="21"/>
-                <w:lang w:val="en-US" w:eastAsia="it-IT"/>
-              </w:rPr>
-              <w:t>RunTime</w:t>
-            </w:r>
-            <w:proofErr w:type="spellEnd"/>
-            <w:r>
-              <w:rPr>
-                <w:rFonts w:ascii="Consolas" w:eastAsia="Times New Roman" w:hAnsi="Consolas" w:cs="Consolas"/>
-                <w:color w:val="595959" w:themeColor="text1" w:themeTint="A6"/>
-                <w:sz w:val="21"/>
-                <w:szCs w:val="21"/>
-                <w:lang w:val="en-US" w:eastAsia="it-IT"/>
-              </w:rPr>
-              <w:t xml:space="preserve">   7041 non-null   float64</w:t>
+              <w:t xml:space="preserve"> 7   RunTime   7041 non-null   float64</w:t>
             </w:r>
           </w:p>
           <w:p>
@@ -623,42 +537,8 @@
                 <w:szCs w:val="21"/>
                 <w:lang w:eastAsia="it-IT"/>
               </w:rPr>
-              <w:t>8   Gross     460 non-</w:t>
+              <w:t>8   Gross     460 non-null    object</w:t>
             </w:r>
-            <w:proofErr w:type="spellStart"/>
-            <w:r>
-              <w:rPr>
-                <w:rFonts w:ascii="Consolas" w:eastAsia="Times New Roman" w:hAnsi="Consolas" w:cs="Consolas"/>
-                <w:color w:val="595959" w:themeColor="text1" w:themeTint="A6"/>
-                <w:sz w:val="21"/>
-                <w:szCs w:val="21"/>
-                <w:lang w:eastAsia="it-IT"/>
-              </w:rPr>
-              <w:t>null</w:t>
-            </w:r>
-            <w:proofErr w:type="spellEnd"/>
-            <w:r>
-              <w:rPr>
-                <w:rFonts w:ascii="Consolas" w:eastAsia="Times New Roman" w:hAnsi="Consolas" w:cs="Consolas"/>
-                <w:color w:val="595959" w:themeColor="text1" w:themeTint="A6"/>
-                <w:sz w:val="21"/>
-                <w:szCs w:val="21"/>
-                <w:lang w:eastAsia="it-IT"/>
-              </w:rPr>
-              <w:t xml:space="preserve">    </w:t>
-            </w:r>
-            <w:proofErr w:type="spellStart"/>
-            <w:r>
-              <w:rPr>
-                <w:rFonts w:ascii="Consolas" w:eastAsia="Times New Roman" w:hAnsi="Consolas" w:cs="Consolas"/>
-                <w:color w:val="595959" w:themeColor="text1" w:themeTint="A6"/>
-                <w:sz w:val="21"/>
-                <w:szCs w:val="21"/>
-                <w:lang w:eastAsia="it-IT"/>
-              </w:rPr>
-              <w:t>object</w:t>
-            </w:r>
-            <w:proofErr w:type="spellEnd"/>
           </w:p>
         </w:tc>
       </w:tr>
@@ -1011,14 +891,7 @@
         <w:rPr>
           <w:lang w:val="en-US"/>
         </w:rPr>
-        <w:t xml:space="preserve"> </w:t>
-      </w:r>
-      <w:proofErr w:type="gramStart"/>
-      <w:r>
-        <w:rPr>
-          <w:lang w:val="en-US"/>
-        </w:rPr>
-        <w:t>manage</w:t>
+        <w:t xml:space="preserve"> manage</w:t>
       </w:r>
       <w:r>
         <w:rPr>
@@ -1026,7 +899,6 @@
         </w:rPr>
         <w:t>d</w:t>
       </w:r>
-      <w:proofErr w:type="gramEnd"/>
       <w:r>
         <w:rPr>
           <w:lang w:val="en-US"/>
@@ -1371,21 +1243,7 @@
         <w:rPr>
           <w:lang w:val="en-US"/>
         </w:rPr>
-        <w:t xml:space="preserve"> on the original dataset before </w:t>
-      </w:r>
-      <w:proofErr w:type="spellStart"/>
-      <w:r>
-        <w:rPr>
-          <w:lang w:val="en-US"/>
-        </w:rPr>
-        <w:t>eany</w:t>
-      </w:r>
-      <w:proofErr w:type="spellEnd"/>
-      <w:r>
-        <w:rPr>
-          <w:lang w:val="en-US"/>
-        </w:rPr>
-        <w:t xml:space="preserve"> operation</w:t>
+        <w:t xml:space="preserve"> on the original dataset before eany operation</w:t>
       </w:r>
       <w:r>
         <w:rPr>
@@ -1499,16 +1357,8 @@
         <w:rPr>
           <w:lang w:val="en-US"/>
         </w:rPr>
-        <w:t xml:space="preserve"> the original attribute GENRE to check if there were some misspelled word or duplicated genre for each </w:t>
-      </w:r>
-      <w:proofErr w:type="gramStart"/>
-      <w:r>
-        <w:rPr>
-          <w:lang w:val="en-US"/>
-        </w:rPr>
-        <w:t>records</w:t>
-      </w:r>
-      <w:proofErr w:type="gramEnd"/>
+        <w:t xml:space="preserve"> the original attribute GENRE to check if there were some misspelled word or duplicated genre for each records</w:t>
+      </w:r>
     </w:p>
     <w:p>
       <w:pPr>
@@ -1613,25 +1463,23 @@
           <w:iCs/>
           <w:lang w:val="en-US"/>
         </w:rPr>
-        <w:t xml:space="preserve">if votes </w:t>
-      </w:r>
-      <w:proofErr w:type="gramStart"/>
+        <w:t xml:space="preserve">if votes is not </w:t>
+      </w:r>
       <w:r>
         <w:rPr>
           <w:i/>
           <w:iCs/>
           <w:lang w:val="en-US"/>
         </w:rPr>
-        <w:t>is</w:t>
-      </w:r>
-      <w:proofErr w:type="gramEnd"/>
+        <w:t>n</w:t>
+      </w:r>
       <w:r>
         <w:rPr>
           <w:i/>
           <w:iCs/>
           <w:lang w:val="en-US"/>
         </w:rPr>
-        <w:t xml:space="preserve"> not </w:t>
+        <w:t xml:space="preserve">ull then rate must be not null and </w:t>
       </w:r>
       <w:r>
         <w:rPr>
@@ -1639,7 +1487,7 @@
           <w:iCs/>
           <w:lang w:val="en-US"/>
         </w:rPr>
-        <w:t>n</w:t>
+        <w:t>vice</w:t>
       </w:r>
       <w:r>
         <w:rPr>
@@ -1647,7 +1495,7 @@
           <w:iCs/>
           <w:lang w:val="en-US"/>
         </w:rPr>
-        <w:t xml:space="preserve">ull then rate must be not null and </w:t>
+        <w:t xml:space="preserve"> </w:t>
       </w:r>
       <w:r>
         <w:rPr>
@@ -1655,76 +1503,58 @@
           <w:iCs/>
           <w:lang w:val="en-US"/>
         </w:rPr>
-        <w:t>vice</w:t>
-      </w:r>
-      <w:r>
-        <w:rPr>
-          <w:i/>
-          <w:iCs/>
+        <w:t>versa</w:t>
+      </w:r>
+    </w:p>
+    <w:p>
+      <w:pPr>
+        <w:ind w:firstLine="708"/>
+        <w:rPr>
+          <w:lang w:val="en-US"/>
+        </w:rPr>
+      </w:pPr>
+      <w:r>
+        <w:rPr>
+          <w:lang w:val="en-US"/>
+        </w:rPr>
+        <w:tab/>
+      </w:r>
+      <w:r>
+        <w:rPr>
+          <w:lang w:val="en-US"/>
+        </w:rPr>
+        <w:t xml:space="preserve">All records are consistent on the rule </w:t>
+      </w:r>
+      <w:r>
+        <w:rPr>
+          <w:lang w:val="en-US"/>
+        </w:rPr>
+        <w:t xml:space="preserve">VOTES </w:t>
+      </w:r>
+      <w:r>
+        <w:rPr>
+          <w:lang w:val="en-US"/>
+        </w:rPr>
+        <w:sym w:font="Wingdings" w:char="F0DF"/>
+      </w:r>
+      <w:r>
+        <w:rPr>
+          <w:lang w:val="en-US"/>
+        </w:rPr>
+        <w:sym w:font="Wingdings" w:char="F0E0"/>
+      </w:r>
+      <w:r>
+        <w:rPr>
           <w:lang w:val="en-US"/>
         </w:rPr>
         <w:t xml:space="preserve"> </w:t>
       </w:r>
       <w:r>
         <w:rPr>
-          <w:i/>
-          <w:iCs/>
-          <w:lang w:val="en-US"/>
-        </w:rPr>
-        <w:t>versa</w:t>
-      </w:r>
-    </w:p>
-    <w:p>
-      <w:pPr>
-        <w:ind w:firstLine="708"/>
-        <w:rPr>
-          <w:lang w:val="en-US"/>
-        </w:rPr>
-      </w:pPr>
-      <w:r>
-        <w:rPr>
-          <w:lang w:val="en-US"/>
-        </w:rPr>
-        <w:tab/>
-      </w:r>
-      <w:r>
-        <w:rPr>
-          <w:lang w:val="en-US"/>
-        </w:rPr>
-        <w:t xml:space="preserve">All records are consistent on the rule </w:t>
-      </w:r>
-      <w:r>
-        <w:rPr>
-          <w:lang w:val="en-US"/>
-        </w:rPr>
-        <w:t xml:space="preserve">VOTES </w:t>
-      </w:r>
-      <w:r>
-        <w:rPr>
-          <w:lang w:val="en-US"/>
-        </w:rPr>
-        <w:sym w:font="Wingdings" w:char="F0DF"/>
-      </w:r>
-      <w:r>
-        <w:rPr>
-          <w:lang w:val="en-US"/>
-        </w:rPr>
-        <w:sym w:font="Wingdings" w:char="F0E0"/>
-      </w:r>
-      <w:r>
-        <w:rPr>
-          <w:lang w:val="en-US"/>
-        </w:rPr>
-        <w:t xml:space="preserve"> </w:t>
-      </w:r>
-      <w:proofErr w:type="gramStart"/>
-      <w:r>
-        <w:rPr>
           <w:lang w:val="en-US"/>
         </w:rPr>
         <w:t>RATING</w:t>
       </w:r>
-      <w:proofErr w:type="gramEnd"/>
       <w:r>
         <w:rPr>
           <w:lang w:val="en-US"/>
@@ -1790,16 +1620,8 @@
         <w:rPr>
           <w:lang w:val="en-US"/>
         </w:rPr>
-        <w:t xml:space="preserve">for the original attribute </w:t>
-      </w:r>
-      <w:proofErr w:type="gramStart"/>
-      <w:r>
-        <w:rPr>
-          <w:lang w:val="en-US"/>
-        </w:rPr>
-        <w:t>MOVIES</w:t>
-      </w:r>
-      <w:proofErr w:type="gramEnd"/>
+        <w:t>for the original attribute MOVIES</w:t>
+      </w:r>
     </w:p>
     <w:p>
       <w:pPr>
@@ -1899,16 +1721,8 @@
           <w:lang w:val="en-US"/>
         </w:rPr>
         <w:br/>
-        <w:t xml:space="preserve">It is possible to calculate it for any attribute. For example, before any action on dataset I have evaluated it for the attribute </w:t>
-      </w:r>
-      <w:proofErr w:type="gramStart"/>
-      <w:r>
-        <w:rPr>
-          <w:lang w:val="en-US"/>
-        </w:rPr>
-        <w:t>GENRE</w:t>
-      </w:r>
-      <w:proofErr w:type="gramEnd"/>
+        <w:t>It is possible to calculate it for any attribute. For example, before any action on dataset I have evaluated it for the attribute GENRE</w:t>
+      </w:r>
     </w:p>
     <w:p>
       <w:pPr>
@@ -1992,14 +1806,6 @@
     </w:p>
     <w:p>
       <w:pPr>
-        <w:ind w:left="708"/>
-        <w:rPr>
-          <w:lang w:val="en-US"/>
-        </w:rPr>
-      </w:pPr>
-    </w:p>
-    <w:p>
-      <w:pPr>
         <w:pStyle w:val="Titolo2"/>
         <w:numPr>
           <w:ilvl w:val="1"/>
@@ -2115,7 +1921,6 @@
         </w:rPr>
         <w:t xml:space="preserve">with </w:t>
       </w:r>
-      <w:proofErr w:type="spellStart"/>
       <w:r>
         <w:rPr>
           <w:rFonts w:ascii="Consolas" w:hAnsi="Consolas" w:cs="Consolas"/>
@@ -2125,7 +1930,6 @@
         </w:rPr>
         <w:t>missingno</w:t>
       </w:r>
-      <w:proofErr w:type="spellEnd"/>
       <w:r>
         <w:rPr>
           <w:rFonts w:ascii="Consolas" w:hAnsi="Consolas" w:cs="Consolas"/>
@@ -2214,6 +2018,15 @@
     </w:p>
     <w:p>
       <w:pPr>
+        <w:ind w:left="708"/>
+        <w:jc w:val="both"/>
+        <w:rPr>
+          <w:lang w:val="en-US"/>
+        </w:rPr>
+      </w:pPr>
+    </w:p>
+    <w:p>
+      <w:pPr>
         <w:pStyle w:val="Titolo2"/>
         <w:numPr>
           <w:ilvl w:val="1"/>
@@ -2227,6 +2040,861 @@
         <w:rPr>
           <w:lang w:val="en-US"/>
         </w:rPr>
+        <w:t xml:space="preserve"> </w:t>
+      </w:r>
+      <w:r>
+        <w:rPr>
+          <w:lang w:val="en-US"/>
+        </w:rPr>
+        <w:tab/>
+      </w:r>
+      <w:r>
+        <w:rPr>
+          <w:lang w:val="en-US"/>
+        </w:rPr>
+        <w:t xml:space="preserve">Data </w:t>
+      </w:r>
+      <w:r>
+        <w:rPr>
+          <w:lang w:val="en-US"/>
+        </w:rPr>
+        <w:t>Wrangling</w:t>
+      </w:r>
+    </w:p>
+    <w:p>
+      <w:pPr>
+        <w:rPr>
+          <w:lang w:val="en-US"/>
+        </w:rPr>
+      </w:pPr>
+    </w:p>
+    <w:p>
+      <w:pPr>
+        <w:ind w:left="708"/>
+        <w:jc w:val="both"/>
+        <w:rPr>
+          <w:lang w:val="en-US"/>
+        </w:rPr>
+      </w:pPr>
+      <w:r>
+        <w:rPr>
+          <w:lang w:val="en-US"/>
+        </w:rPr>
+        <w:t>During the d</w:t>
+      </w:r>
+      <w:r>
+        <w:rPr>
+          <w:lang w:val="en-US"/>
+        </w:rPr>
+        <w:t xml:space="preserve">ata wrangling process of </w:t>
+      </w:r>
+      <w:r>
+        <w:rPr>
+          <w:lang w:val="en-US"/>
+        </w:rPr>
+        <w:t xml:space="preserve">I have transformed and prepared the dataset performing </w:t>
+      </w:r>
+      <w:r>
+        <w:rPr>
+          <w:lang w:val="en-US"/>
+        </w:rPr>
+        <w:t>the following</w:t>
+      </w:r>
+      <w:r>
+        <w:rPr>
+          <w:lang w:val="en-US"/>
+        </w:rPr>
+        <w:t xml:space="preserve"> tasks:</w:t>
+      </w:r>
+    </w:p>
+    <w:p>
+      <w:pPr>
+        <w:pStyle w:val="Titolo4"/>
+        <w:spacing w:line="276" w:lineRule="auto"/>
+        <w:ind w:left="708" w:firstLine="1"/>
+        <w:rPr>
+          <w:color w:val="0D0D0D" w:themeColor="text1" w:themeTint="F2"/>
+          <w:u w:val="single"/>
+          <w:lang w:val="en-US"/>
+        </w:rPr>
+      </w:pPr>
+      <w:r>
+        <w:rPr>
+          <w:color w:val="0D0D0D" w:themeColor="text1" w:themeTint="F2"/>
+          <w:u w:val="single"/>
+          <w:lang w:val="en-US"/>
+        </w:rPr>
+        <w:t>YEAR attribute</w:t>
+      </w:r>
+    </w:p>
+    <w:p>
+      <w:pPr>
+        <w:ind w:left="708"/>
+        <w:jc w:val="both"/>
+        <w:rPr>
+          <w:lang w:val="en-US"/>
+        </w:rPr>
+      </w:pPr>
+      <w:r>
+        <w:rPr>
+          <w:lang w:val="en-US"/>
+        </w:rPr>
+        <w:t>Cleaning and</w:t>
+      </w:r>
+      <w:r>
+        <w:rPr>
+          <w:lang w:val="en-US"/>
+        </w:rPr>
+        <w:t xml:space="preserve"> splitting the</w:t>
+      </w:r>
+      <w:r>
+        <w:rPr>
+          <w:lang w:val="en-US"/>
+        </w:rPr>
+        <w:t xml:space="preserve"> attribute YEAR adding a column </w:t>
+      </w:r>
+      <w:r>
+        <w:rPr>
+          <w:lang w:val="en-US"/>
+        </w:rPr>
+        <w:t>Last Year containing an eventual extreme when</w:t>
+      </w:r>
+      <w:r>
+        <w:rPr>
+          <w:lang w:val="en-US"/>
+        </w:rPr>
+        <w:t xml:space="preserve"> </w:t>
+      </w:r>
+      <w:r>
+        <w:rPr>
+          <w:lang w:val="en-US"/>
+        </w:rPr>
+        <w:t>there is a range like for example 2010-2020</w:t>
+      </w:r>
+      <w:r>
+        <w:rPr>
+          <w:lang w:val="en-US"/>
+        </w:rPr>
+        <w:t xml:space="preserve">. The target is to obtain 2 columns for the attribute: Year and Last Year where the second one could be populated in case of TV Show or series with episodes and seasons. </w:t>
+      </w:r>
+    </w:p>
+    <w:p>
+      <w:pPr>
+        <w:ind w:left="708"/>
+        <w:jc w:val="both"/>
+        <w:rPr>
+          <w:color w:val="0D0D0D" w:themeColor="text1" w:themeTint="F2"/>
+          <w:lang w:val="en-US"/>
+        </w:rPr>
+      </w:pPr>
+      <w:r>
+        <w:rPr>
+          <w:lang w:val="en-US"/>
+        </w:rPr>
+        <w:t xml:space="preserve">I have decided to not consider value under attribute YEAR that are not digits so using a transformation, passing for a temporary column extracting digits, I set as </w:t>
+      </w:r>
+      <w:r>
+        <w:rPr>
+          <w:i/>
+          <w:iCs/>
+          <w:lang w:val="en-US"/>
+        </w:rPr>
+        <w:t>zero</w:t>
+      </w:r>
+      <w:r>
+        <w:rPr>
+          <w:lang w:val="en-US"/>
+        </w:rPr>
+        <w:t xml:space="preserve"> </w:t>
+      </w:r>
+      <w:r>
+        <w:rPr>
+          <w:lang w:val="en-US"/>
+        </w:rPr>
+        <w:t xml:space="preserve">any not digit year value with the objective to obtain a clean and most actionable set for later analysis tasks. The null values under Year and Last </w:t>
+      </w:r>
+      <w:r>
+        <w:rPr>
+          <w:color w:val="0D0D0D" w:themeColor="text1" w:themeTint="F2"/>
+          <w:lang w:val="en-US"/>
+        </w:rPr>
+        <w:t>Y</w:t>
+      </w:r>
+      <w:r>
+        <w:rPr>
+          <w:color w:val="0D0D0D" w:themeColor="text1" w:themeTint="F2"/>
+          <w:lang w:val="en-US"/>
+        </w:rPr>
+        <w:t>e</w:t>
+      </w:r>
+      <w:r>
+        <w:rPr>
+          <w:color w:val="0D0D0D" w:themeColor="text1" w:themeTint="F2"/>
+          <w:lang w:val="en-US"/>
+        </w:rPr>
+        <w:t xml:space="preserve">ar attributes are </w:t>
+      </w:r>
+      <w:r>
+        <w:rPr>
+          <w:color w:val="0D0D0D" w:themeColor="text1" w:themeTint="F2"/>
+          <w:lang w:val="en-US"/>
+        </w:rPr>
+        <w:t xml:space="preserve">for </w:t>
+      </w:r>
+      <w:r>
+        <w:rPr>
+          <w:color w:val="0D0D0D" w:themeColor="text1" w:themeTint="F2"/>
+          <w:lang w:val="en-US"/>
+        </w:rPr>
+        <w:t>my choice</w:t>
+      </w:r>
+      <w:r>
+        <w:rPr>
+          <w:color w:val="0D0D0D" w:themeColor="text1" w:themeTint="F2"/>
+          <w:lang w:val="en-US"/>
+        </w:rPr>
+        <w:t xml:space="preserve"> set to </w:t>
+      </w:r>
+      <w:r>
+        <w:rPr>
+          <w:i/>
+          <w:iCs/>
+          <w:lang w:val="en-US"/>
+        </w:rPr>
+        <w:t>zero</w:t>
+      </w:r>
+      <w:r>
+        <w:rPr>
+          <w:lang w:val="en-US"/>
+        </w:rPr>
+        <w:t xml:space="preserve"> </w:t>
+      </w:r>
+      <w:r>
+        <w:rPr>
+          <w:lang w:val="en-US"/>
+        </w:rPr>
+        <w:t xml:space="preserve">to </w:t>
+      </w:r>
+      <w:r>
+        <w:rPr>
+          <w:color w:val="0D0D0D" w:themeColor="text1" w:themeTint="F2"/>
+          <w:lang w:val="en-US"/>
+        </w:rPr>
+        <w:t>not change type of data too (for example replacing null with ‘-‘).</w:t>
+      </w:r>
+    </w:p>
+    <w:p>
+      <w:pPr>
+        <w:pStyle w:val="Titolo4"/>
+        <w:spacing w:line="276" w:lineRule="auto"/>
+        <w:ind w:left="708" w:firstLine="1"/>
+        <w:rPr>
+          <w:color w:val="0D0D0D" w:themeColor="text1" w:themeTint="F2"/>
+          <w:u w:val="single"/>
+          <w:lang w:val="en-US"/>
+        </w:rPr>
+      </w:pPr>
+      <w:r>
+        <w:rPr>
+          <w:color w:val="0D0D0D" w:themeColor="text1" w:themeTint="F2"/>
+          <w:u w:val="single"/>
+          <w:lang w:val="en-US"/>
+        </w:rPr>
+        <w:t>STAR</w:t>
+      </w:r>
+      <w:r>
+        <w:rPr>
+          <w:color w:val="0D0D0D" w:themeColor="text1" w:themeTint="F2"/>
+          <w:u w:val="single"/>
+          <w:lang w:val="en-US"/>
+        </w:rPr>
+        <w:t xml:space="preserve"> attribute</w:t>
+      </w:r>
+    </w:p>
+    <w:p>
+      <w:pPr>
+        <w:ind w:left="708"/>
+        <w:jc w:val="both"/>
+        <w:rPr>
+          <w:lang w:val="en-US"/>
+        </w:rPr>
+      </w:pPr>
+      <w:r>
+        <w:rPr>
+          <w:lang w:val="en-US"/>
+        </w:rPr>
+        <w:t>I have splitted STARS to obtain two columns: one for Director/Directors and one for the list of Stars. In this case I have opted to replace null value with char ‘–‘ to keep a sort of consistency in the data type.</w:t>
+      </w:r>
+    </w:p>
+    <w:p>
+      <w:pPr>
+        <w:pStyle w:val="Titolo4"/>
+        <w:spacing w:line="276" w:lineRule="auto"/>
+        <w:ind w:left="708" w:firstLine="1"/>
+        <w:rPr>
+          <w:color w:val="0D0D0D" w:themeColor="text1" w:themeTint="F2"/>
+          <w:u w:val="single"/>
+          <w:lang w:val="en-US"/>
+        </w:rPr>
+      </w:pPr>
+      <w:r>
+        <w:rPr>
+          <w:color w:val="0D0D0D" w:themeColor="text1" w:themeTint="F2"/>
+          <w:u w:val="single"/>
+          <w:lang w:val="en-US"/>
+        </w:rPr>
+        <w:t>VOTES attribute</w:t>
+      </w:r>
+    </w:p>
+    <w:p>
+      <w:pPr>
+        <w:rPr>
+          <w:lang w:val="en-US"/>
+        </w:rPr>
+      </w:pPr>
+      <w:r>
+        <w:rPr>
+          <w:lang w:val="en-US"/>
+        </w:rPr>
+        <w:tab/>
+        <w:t>Format converted to integer</w:t>
+      </w:r>
+      <w:r>
+        <w:rPr>
+          <w:lang w:val="en-US"/>
+        </w:rPr>
+        <w:t xml:space="preserve"> and null replaced with </w:t>
+      </w:r>
+      <w:r>
+        <w:rPr>
+          <w:i/>
+          <w:iCs/>
+          <w:lang w:val="en-US"/>
+        </w:rPr>
+        <w:t>zero</w:t>
+      </w:r>
+      <w:r>
+        <w:rPr>
+          <w:i/>
+          <w:iCs/>
+          <w:lang w:val="en-US"/>
+        </w:rPr>
+        <w:t>.</w:t>
+      </w:r>
+    </w:p>
+    <w:p>
+      <w:pPr>
+        <w:pStyle w:val="Titolo4"/>
+        <w:spacing w:line="276" w:lineRule="auto"/>
+        <w:ind w:left="708" w:firstLine="1"/>
+        <w:rPr>
+          <w:color w:val="0D0D0D" w:themeColor="text1" w:themeTint="F2"/>
+          <w:u w:val="single"/>
+          <w:lang w:val="en-US"/>
+        </w:rPr>
+      </w:pPr>
+      <w:r>
+        <w:rPr>
+          <w:color w:val="0D0D0D" w:themeColor="text1" w:themeTint="F2"/>
+          <w:u w:val="single"/>
+          <w:lang w:val="en-US"/>
+        </w:rPr>
+        <w:t>GROSS attribute</w:t>
+      </w:r>
+    </w:p>
+    <w:p>
+      <w:pPr>
+        <w:ind w:left="708"/>
+        <w:rPr>
+          <w:lang w:val="en-US"/>
+        </w:rPr>
+      </w:pPr>
+      <w:r>
+        <w:rPr>
+          <w:lang w:val="en-US"/>
+        </w:rPr>
+        <w:t>T</w:t>
+      </w:r>
+      <w:r>
+        <w:rPr>
+          <w:lang w:val="en-US"/>
+        </w:rPr>
+        <w:t xml:space="preserve">he </w:t>
+      </w:r>
+      <w:r>
+        <w:rPr>
+          <w:lang w:val="en-US"/>
+        </w:rPr>
+        <w:t xml:space="preserve">attribute has a high number </w:t>
+      </w:r>
+      <w:r>
+        <w:rPr>
+          <w:lang w:val="en-US"/>
+        </w:rPr>
+        <w:t xml:space="preserve">of null. </w:t>
+      </w:r>
+      <w:r>
+        <w:rPr>
+          <w:lang w:val="en-US"/>
+        </w:rPr>
+        <w:t xml:space="preserve">I have </w:t>
+      </w:r>
+      <w:r>
+        <w:rPr>
+          <w:lang w:val="en-US"/>
+        </w:rPr>
+        <w:t xml:space="preserve">decided </w:t>
+      </w:r>
+      <w:r>
+        <w:rPr>
+          <w:lang w:val="en-US"/>
+        </w:rPr>
+        <w:t>to change th</w:t>
+      </w:r>
+      <w:r>
+        <w:rPr>
+          <w:lang w:val="en-US"/>
+        </w:rPr>
+        <w:t xml:space="preserve">e original format for populated value from </w:t>
+      </w:r>
+      <w:r>
+        <w:rPr>
+          <w:rFonts w:ascii="Consolas" w:hAnsi="Consolas" w:cs="Consolas"/>
+          <w:lang w:val="en-US"/>
+        </w:rPr>
+        <w:t>$</w:t>
+      </w:r>
+      <w:r>
+        <w:rPr>
+          <w:rFonts w:ascii="Consolas" w:hAnsi="Consolas" w:cs="Consolas"/>
+          <w:lang w:val="en-US"/>
+        </w:rPr>
+        <w:t>NN</w:t>
+      </w:r>
+      <w:r>
+        <w:rPr>
+          <w:rFonts w:ascii="Consolas" w:hAnsi="Consolas" w:cs="Consolas"/>
+          <w:lang w:val="en-US"/>
+        </w:rPr>
+        <w:t>.</w:t>
+      </w:r>
+      <w:r>
+        <w:rPr>
+          <w:rFonts w:ascii="Consolas" w:hAnsi="Consolas" w:cs="Consolas"/>
+          <w:lang w:val="en-US"/>
+        </w:rPr>
+        <w:t>dd</w:t>
+      </w:r>
+      <w:r>
+        <w:rPr>
+          <w:rFonts w:ascii="Consolas" w:hAnsi="Consolas" w:cs="Consolas"/>
+          <w:lang w:val="en-US"/>
+        </w:rPr>
+        <w:t>M</w:t>
+      </w:r>
+      <w:r>
+        <w:rPr>
+          <w:lang w:val="en-US"/>
+        </w:rPr>
+        <w:t xml:space="preserve"> to float without replacing null values with anything to keep the data type. The values obtained as float for this attribute are in millions of dollars</w:t>
+      </w:r>
+      <w:r>
+        <w:rPr>
+          <w:lang w:val="en-US"/>
+        </w:rPr>
+        <w:t>.</w:t>
+      </w:r>
+    </w:p>
+    <w:p>
+      <w:pPr>
+        <w:pStyle w:val="Titolo4"/>
+        <w:spacing w:line="276" w:lineRule="auto"/>
+        <w:ind w:left="708" w:firstLine="1"/>
+        <w:rPr>
+          <w:color w:val="0D0D0D" w:themeColor="text1" w:themeTint="F2"/>
+          <w:u w:val="single"/>
+          <w:lang w:val="en-US"/>
+        </w:rPr>
+      </w:pPr>
+      <w:r>
+        <w:rPr>
+          <w:color w:val="0D0D0D" w:themeColor="text1" w:themeTint="F2"/>
+          <w:u w:val="single"/>
+          <w:lang w:val="en-US"/>
+        </w:rPr>
+        <w:t xml:space="preserve">Renaming </w:t>
+      </w:r>
+      <w:r>
+        <w:rPr>
+          <w:color w:val="0D0D0D" w:themeColor="text1" w:themeTint="F2"/>
+          <w:u w:val="single"/>
+          <w:lang w:val="en-US"/>
+        </w:rPr>
+        <w:t xml:space="preserve">and Ordering </w:t>
+      </w:r>
+      <w:r>
+        <w:rPr>
+          <w:color w:val="0D0D0D" w:themeColor="text1" w:themeTint="F2"/>
+          <w:u w:val="single"/>
+          <w:lang w:val="en-US"/>
+        </w:rPr>
+        <w:t>Columns</w:t>
+      </w:r>
+    </w:p>
+    <w:p>
+      <w:pPr>
+        <w:rPr>
+          <w:lang w:val="en-US"/>
+        </w:rPr>
+      </w:pPr>
+    </w:p>
+    <w:p>
+      <w:pPr>
+        <w:rPr>
+          <w:sz w:val="18"/>
+          <w:szCs w:val="18"/>
+          <w:lang w:val="en-US"/>
+        </w:rPr>
+      </w:pPr>
+      <w:r>
+        <w:rPr>
+          <w:sz w:val="18"/>
+          <w:szCs w:val="18"/>
+          <w:lang w:val="en-US"/>
+        </w:rPr>
+        <w:tab/>
+      </w:r>
+      <w:r>
+        <w:rPr>
+          <w:sz w:val="18"/>
+          <w:szCs w:val="18"/>
+          <w:lang w:val="en-US"/>
+        </w:rPr>
+        <w:t>{'MOVIES':'Title','GENRE':'Genre','RATING':'Rating', 'ONE-LINE':'Plot','VOTES':'Votes', 'All Stars':'Stars', 'Year_digits':'Year'})</w:t>
+      </w:r>
+    </w:p>
+    <w:p>
+      <w:pPr>
+        <w:ind w:left="708"/>
+        <w:rPr>
+          <w:lang w:val="en-US"/>
+        </w:rPr>
+      </w:pPr>
+      <w:r>
+        <w:rPr>
+          <w:lang w:val="en-US"/>
+        </w:rPr>
+        <w:t>New names and order</w:t>
+      </w:r>
+      <w:r>
+        <w:rPr>
+          <w:lang w:val="en-US"/>
+        </w:rPr>
+        <w:t>:</w:t>
+      </w:r>
+    </w:p>
+    <w:p>
+      <w:pPr>
+        <w:ind w:left="708"/>
+        <w:rPr>
+          <w:rFonts w:ascii="Consolas" w:hAnsi="Consolas" w:cs="Consolas"/>
+          <w:sz w:val="16"/>
+          <w:szCs w:val="16"/>
+          <w:lang w:val="en-US"/>
+        </w:rPr>
+      </w:pPr>
+      <w:r>
+        <w:rPr>
+          <w:rFonts w:ascii="Consolas" w:hAnsi="Consolas" w:cs="Consolas"/>
+          <w:sz w:val="16"/>
+          <w:szCs w:val="16"/>
+          <w:lang w:val="en-US"/>
+        </w:rPr>
+        <w:t>'Title', 'Year','Genre','Director','Stars','Plot','RunTime','Rating','Votes','Last Year','Gross'</w:t>
+      </w:r>
+    </w:p>
+    <w:p>
+      <w:pPr>
+        <w:pStyle w:val="Titolo2"/>
+        <w:ind w:left="1080"/>
+        <w:rPr>
+          <w:lang w:val="en-US"/>
+        </w:rPr>
+      </w:pPr>
+    </w:p>
+    <w:p>
+      <w:pPr>
+        <w:pStyle w:val="Titolo2"/>
+        <w:numPr>
+          <w:ilvl w:val="1"/>
+          <w:numId w:val="30"/>
+        </w:numPr>
+        <w:rPr>
+          <w:lang w:val="en-US"/>
+        </w:rPr>
+      </w:pPr>
+      <w:r>
+        <w:rPr>
+          <w:lang w:val="en-US"/>
+        </w:rPr>
+        <w:tab/>
+      </w:r>
+      <w:r>
+        <w:rPr>
+          <w:lang w:val="en-US"/>
+        </w:rPr>
+        <w:t>Missing Values Handling</w:t>
+      </w:r>
+    </w:p>
+    <w:p>
+      <w:pPr>
+        <w:ind w:left="708"/>
+        <w:rPr>
+          <w:rFonts w:ascii="Consolas" w:hAnsi="Consolas" w:cs="Consolas"/>
+          <w:sz w:val="16"/>
+          <w:szCs w:val="16"/>
+          <w:lang w:val="en-US"/>
+        </w:rPr>
+      </w:pPr>
+    </w:p>
+    <w:p>
+      <w:pPr>
+        <w:pStyle w:val="Titolo4"/>
+        <w:spacing w:line="276" w:lineRule="auto"/>
+        <w:ind w:left="708" w:firstLine="708"/>
+        <w:rPr>
+          <w:lang w:val="en-US"/>
+        </w:rPr>
+      </w:pPr>
+      <w:r>
+        <w:rPr>
+          <w:lang w:val="en-US"/>
+        </w:rPr>
+        <w:t>Null Equivalent Values</w:t>
+      </w:r>
+    </w:p>
+    <w:p>
+      <w:pPr>
+        <w:pStyle w:val="Titolo4"/>
+        <w:spacing w:line="276" w:lineRule="auto"/>
+        <w:ind w:left="708" w:firstLine="1"/>
+        <w:rPr>
+          <w:i w:val="0"/>
+          <w:iCs w:val="0"/>
+          <w:color w:val="0D0D0D" w:themeColor="text1" w:themeTint="F2"/>
+          <w:lang w:val="en-US"/>
+        </w:rPr>
+      </w:pPr>
+      <w:r>
+        <w:rPr>
+          <w:lang w:val="en-US"/>
+        </w:rPr>
+        <w:tab/>
+      </w:r>
+      <w:r>
+        <w:rPr>
+          <w:color w:val="0D0D0D" w:themeColor="text1" w:themeTint="F2"/>
+          <w:u w:val="single"/>
+          <w:lang w:val="en-US"/>
+        </w:rPr>
+        <w:t>/n</w:t>
+      </w:r>
+      <w:r>
+        <w:rPr>
+          <w:i w:val="0"/>
+          <w:iCs w:val="0"/>
+          <w:color w:val="0D0D0D" w:themeColor="text1" w:themeTint="F2"/>
+          <w:lang w:val="en-US"/>
+        </w:rPr>
+        <w:tab/>
+      </w:r>
+      <w:r>
+        <w:rPr>
+          <w:i w:val="0"/>
+          <w:iCs w:val="0"/>
+          <w:color w:val="0D0D0D" w:themeColor="text1" w:themeTint="F2"/>
+          <w:lang w:val="en-US"/>
+        </w:rPr>
+        <w:tab/>
+      </w:r>
+      <w:r>
+        <w:rPr>
+          <w:rFonts w:asciiTheme="minorHAnsi" w:eastAsiaTheme="minorHAnsi" w:hAnsiTheme="minorHAnsi" w:cstheme="minorBidi"/>
+          <w:i w:val="0"/>
+          <w:iCs w:val="0"/>
+          <w:color w:val="auto"/>
+          <w:lang w:val="en-US"/>
+        </w:rPr>
+        <w:t>replaced in all dataset before splitting STARS with empty string</w:t>
+      </w:r>
+    </w:p>
+    <w:p>
+      <w:pPr>
+        <w:rPr>
+          <w:lang w:val="en-US"/>
+        </w:rPr>
+      </w:pPr>
+      <w:r>
+        <w:rPr>
+          <w:lang w:val="en-US"/>
+        </w:rPr>
+        <w:tab/>
+      </w:r>
+      <w:r>
+        <w:rPr>
+          <w:lang w:val="en-US"/>
+        </w:rPr>
+        <w:tab/>
+      </w:r>
+      <w:r>
+        <w:rPr>
+          <w:rFonts w:asciiTheme="majorHAnsi" w:eastAsiaTheme="majorEastAsia" w:hAnsiTheme="majorHAnsi" w:cstheme="majorBidi"/>
+          <w:i/>
+          <w:iCs/>
+          <w:color w:val="0D0D0D" w:themeColor="text1" w:themeTint="F2"/>
+          <w:u w:val="single"/>
+          <w:lang w:val="en-US"/>
+        </w:rPr>
+        <w:t>‘Add a Plot’</w:t>
+      </w:r>
+      <w:r>
+        <w:rPr>
+          <w:lang w:val="en-US"/>
+        </w:rPr>
+        <w:tab/>
+        <w:t>replaced for attribute “Plot” where it has a frequency of 13% with ‘-‘</w:t>
+      </w:r>
+    </w:p>
+    <w:p>
+      <w:pPr>
+        <w:rPr>
+          <w:lang w:val="en-US"/>
+        </w:rPr>
+      </w:pPr>
+      <w:r>
+        <w:rPr>
+          <w:lang w:val="en-US"/>
+        </w:rPr>
+        <w:tab/>
+      </w:r>
+      <w:r>
+        <w:rPr>
+          <w:lang w:val="en-US"/>
+        </w:rPr>
+        <w:tab/>
+      </w:r>
+      <w:r>
+        <w:rPr>
+          <w:lang w:val="en-US"/>
+        </w:rPr>
+        <w:t>For the attributes RunTime, Rating and Gross I kept the NaN without replacing them</w:t>
+      </w:r>
+      <w:r>
+        <w:rPr>
+          <w:lang w:val="en-US"/>
+        </w:rPr>
+        <w:t>:</w:t>
+      </w:r>
+    </w:p>
+    <w:p>
+      <w:pPr>
+        <w:pStyle w:val="Paragrafoelenco"/>
+        <w:numPr>
+          <w:ilvl w:val="0"/>
+          <w:numId w:val="35"/>
+        </w:numPr>
+        <w:rPr>
+          <w:lang w:val="en-US"/>
+        </w:rPr>
+      </w:pPr>
+      <w:r>
+        <w:rPr>
+          <w:lang w:val="en-US"/>
+        </w:rPr>
+        <w:t xml:space="preserve">Rating 0 (zero) could be a real value of </w:t>
+      </w:r>
+      <w:r>
+        <w:rPr>
+          <w:lang w:val="en-US"/>
+        </w:rPr>
+        <w:t>rating,</w:t>
+      </w:r>
+      <w:r>
+        <w:rPr>
+          <w:lang w:val="en-US"/>
+        </w:rPr>
+        <w:t xml:space="preserve"> so I prefer to leave NaN if not available. So when Votes are 0 Rating is NaN</w:t>
+      </w:r>
+    </w:p>
+    <w:p>
+      <w:pPr>
+        <w:pStyle w:val="Paragrafoelenco"/>
+        <w:numPr>
+          <w:ilvl w:val="0"/>
+          <w:numId w:val="35"/>
+        </w:numPr>
+        <w:rPr>
+          <w:lang w:val="en-US"/>
+        </w:rPr>
+      </w:pPr>
+      <w:r>
+        <w:rPr>
+          <w:lang w:val="en-US"/>
+        </w:rPr>
+        <w:t xml:space="preserve">For a similar reasoning I have chosen to not replace NaN for </w:t>
+      </w:r>
+      <w:r>
+        <w:rPr>
+          <w:lang w:val="en-US"/>
+        </w:rPr>
+        <w:t>Gross, to leave exposed records for which it is not available Gross, but is not zero (rare event but that could happen)</w:t>
+      </w:r>
+    </w:p>
+    <w:p>
+      <w:pPr>
+        <w:pStyle w:val="Paragrafoelenco"/>
+        <w:numPr>
+          <w:ilvl w:val="0"/>
+          <w:numId w:val="35"/>
+        </w:numPr>
+        <w:rPr>
+          <w:lang w:val="en-US"/>
+        </w:rPr>
+      </w:pPr>
+      <w:r>
+        <w:rPr>
+          <w:lang w:val="en-US"/>
+        </w:rPr>
+        <w:t>For RunTime it was a choice to not have zero minutes</w:t>
+      </w:r>
+      <w:r>
+        <w:rPr>
+          <w:lang w:val="en-US"/>
+        </w:rPr>
+        <w:t>, again for simila reasons as above.</w:t>
+      </w:r>
+      <w:r>
+        <w:rPr>
+          <w:lang w:val="en-US"/>
+        </w:rPr>
+        <w:br w:type="page"/>
+      </w:r>
+    </w:p>
+    <w:p>
+      <w:pPr>
+        <w:pStyle w:val="Titolo2"/>
+        <w:numPr>
+          <w:ilvl w:val="1"/>
+          <w:numId w:val="30"/>
+        </w:numPr>
+        <w:rPr>
+          <w:lang w:val="en-US"/>
+        </w:rPr>
+      </w:pPr>
+      <w:r>
+        <w:rPr>
+          <w:lang w:val="en-US"/>
+        </w:rPr>
         <w:lastRenderedPageBreak/>
         <w:t xml:space="preserve"> </w:t>
       </w:r>
@@ -2235,18 +2903,19 @@
           <w:lang w:val="en-US"/>
         </w:rPr>
         <w:tab/>
-      </w:r>
-      <w:r>
-        <w:rPr>
-          <w:lang w:val="en-US"/>
-        </w:rPr>
-        <w:t xml:space="preserve">Data </w:t>
-      </w:r>
-      <w:r>
-        <w:rPr>
-          <w:lang w:val="en-US"/>
-        </w:rPr>
-        <w:t>Wrangling</w:t>
+        <w:t>Outlier</w:t>
+      </w:r>
+      <w:r>
+        <w:rPr>
+          <w:lang w:val="en-US"/>
+        </w:rPr>
+        <w:t xml:space="preserve"> </w:t>
+      </w:r>
+      <w:r>
+        <w:rPr>
+          <w:lang w:val="en-US"/>
+        </w:rPr>
+        <w:t>Detection</w:t>
       </w:r>
     </w:p>
     <w:p>
@@ -2259,95 +2928,502 @@
     <w:p>
       <w:pPr>
         <w:ind w:left="708"/>
-        <w:jc w:val="both"/>
-        <w:rPr>
-          <w:lang w:val="en-US"/>
-        </w:rPr>
-      </w:pPr>
-      <w:r>
-        <w:rPr>
-          <w:lang w:val="en-US"/>
-        </w:rPr>
-        <w:t>During the d</w:t>
-      </w:r>
-      <w:r>
-        <w:rPr>
-          <w:lang w:val="en-US"/>
-        </w:rPr>
-        <w:t xml:space="preserve">ata wrangling process of </w:t>
-      </w:r>
-      <w:r>
-        <w:rPr>
-          <w:lang w:val="en-US"/>
-        </w:rPr>
-        <w:t xml:space="preserve">I have transformed and prepared the dataset performing </w:t>
-      </w:r>
-      <w:proofErr w:type="gramStart"/>
-      <w:r>
-        <w:rPr>
-          <w:lang w:val="en-US"/>
-        </w:rPr>
-        <w:t>the  following</w:t>
-      </w:r>
-      <w:proofErr w:type="gramEnd"/>
-      <w:r>
-        <w:rPr>
-          <w:lang w:val="en-US"/>
-        </w:rPr>
-        <w:t xml:space="preserve"> tasks:</w:t>
-      </w:r>
-    </w:p>
-    <w:p>
-      <w:pPr>
-        <w:ind w:firstLine="708"/>
-        <w:rPr>
-          <w:lang w:val="en-US"/>
-        </w:rPr>
-      </w:pPr>
-      <w:r>
-        <w:rPr>
-          <w:lang w:val="en-US"/>
-        </w:rPr>
-        <w:t xml:space="preserve">Cleaning and Splitting attribute YEAR adding a </w:t>
-      </w:r>
-      <w:proofErr w:type="gramStart"/>
-      <w:r>
-        <w:rPr>
-          <w:lang w:val="en-US"/>
-        </w:rPr>
-        <w:t>column</w:t>
-      </w:r>
-      <w:proofErr w:type="gramEnd"/>
+        <w:rPr>
+          <w:lang w:val="en-US"/>
+        </w:rPr>
+      </w:pPr>
+      <w:r>
+        <w:rPr>
+          <w:lang w:val="en-US"/>
+        </w:rPr>
+        <w:t>Outlier detection was conducted to identify unusual data points</w:t>
+      </w:r>
+      <w:r>
+        <w:rPr>
+          <w:lang w:val="en-US"/>
+        </w:rPr>
+        <w:t xml:space="preserve">, sometime isolating single case or exception to understand if it could be or not a plausible data or an outlier, but </w:t>
+      </w:r>
+      <w:r>
+        <w:rPr>
+          <w:lang w:val="en-US"/>
+        </w:rPr>
+        <w:t xml:space="preserve">without removing any records. </w:t>
+      </w:r>
+      <w:r>
+        <w:rPr>
+          <w:lang w:val="en-US"/>
+        </w:rPr>
+        <w:t>Methods included:</w:t>
+      </w:r>
+    </w:p>
+    <w:p>
+      <w:pPr>
+        <w:pStyle w:val="Titolo4"/>
+        <w:spacing w:line="276" w:lineRule="auto"/>
+        <w:ind w:left="708" w:firstLine="708"/>
+        <w:rPr>
+          <w:lang w:val="en-US"/>
+        </w:rPr>
+      </w:pPr>
+      <w:r>
+        <w:rPr>
+          <w:lang w:val="en-US"/>
+        </w:rPr>
+        <w:t>Statistic-Based Methods (</w:t>
+      </w:r>
+      <w:r>
+        <w:rPr>
+          <w:lang w:val="en-US"/>
+        </w:rPr>
+        <w:t>Fitting distributions</w:t>
+      </w:r>
+      <w:r>
+        <w:rPr>
+          <w:lang w:val="en-US"/>
+        </w:rPr>
+        <w:t>)</w:t>
+      </w:r>
+    </w:p>
+    <w:p>
+      <w:pPr>
+        <w:pStyle w:val="Paragrafoelenco"/>
+        <w:numPr>
+          <w:ilvl w:val="0"/>
+          <w:numId w:val="39"/>
+        </w:numPr>
+        <w:rPr>
+          <w:lang w:val="en-US"/>
+        </w:rPr>
+      </w:pPr>
+      <w:r>
+        <w:rPr>
+          <w:lang w:val="en-US"/>
+        </w:rPr>
+        <w:t>Z-Score</w:t>
+      </w:r>
+      <w:r>
+        <w:rPr>
+          <w:lang w:val="en-US"/>
+        </w:rPr>
+        <w:tab/>
+      </w:r>
+      <w:r>
+        <w:rPr>
+          <w:lang w:val="en-US"/>
+        </w:rPr>
+        <w:tab/>
+      </w:r>
+      <w:r>
+        <w:rPr>
+          <w:lang w:val="en-US"/>
+        </w:rPr>
+        <w:tab/>
+        <w:t>(ZS)</w:t>
+      </w:r>
+    </w:p>
+    <w:p>
+      <w:pPr>
+        <w:pStyle w:val="Paragrafoelenco"/>
+        <w:numPr>
+          <w:ilvl w:val="0"/>
+          <w:numId w:val="39"/>
+        </w:numPr>
+        <w:rPr>
+          <w:lang w:val="en-US"/>
+        </w:rPr>
+      </w:pPr>
+      <w:r>
+        <w:rPr>
+          <w:lang w:val="en-US"/>
+        </w:rPr>
+        <w:t>Median Absolute Deviation</w:t>
+      </w:r>
+      <w:r>
+        <w:rPr>
+          <w:lang w:val="en-US"/>
+        </w:rPr>
+        <w:tab/>
+      </w:r>
+      <w:r>
+        <w:rPr>
+          <w:lang w:val="en-US"/>
+        </w:rPr>
+        <w:t>(ZSB</w:t>
+      </w:r>
+      <w:r>
+        <w:rPr>
+          <w:lang w:val="en-US"/>
+        </w:rPr>
+        <w:t xml:space="preserve"> with MAD</w:t>
+      </w:r>
+      <w:r>
+        <w:rPr>
+          <w:lang w:val="en-US"/>
+        </w:rPr>
+        <w:t>)</w:t>
+      </w:r>
+      <w:r>
+        <w:rPr>
+          <w:lang w:val="en-US"/>
+        </w:rPr>
+        <w:tab/>
+      </w:r>
+    </w:p>
+    <w:p>
+      <w:pPr>
+        <w:pStyle w:val="Paragrafoelenco"/>
+        <w:numPr>
+          <w:ilvl w:val="0"/>
+          <w:numId w:val="39"/>
+        </w:numPr>
+        <w:rPr>
+          <w:lang w:val="en-US"/>
+        </w:rPr>
+      </w:pPr>
+      <w:r>
+        <w:rPr>
+          <w:lang w:val="en-US"/>
+        </w:rPr>
+        <w:t>Standard Deviation</w:t>
+      </w:r>
+      <w:r>
+        <w:rPr>
+          <w:lang w:val="en-US"/>
+        </w:rPr>
+        <w:tab/>
+      </w:r>
+      <w:r>
+        <w:rPr>
+          <w:lang w:val="en-US"/>
+        </w:rPr>
+        <w:tab/>
+      </w:r>
+      <w:r>
+        <w:rPr>
+          <w:lang w:val="en-US"/>
+        </w:rPr>
+        <w:t>(STD)</w:t>
+      </w:r>
+    </w:p>
+    <w:p>
+      <w:pPr>
+        <w:pStyle w:val="Paragrafoelenco"/>
+        <w:numPr>
+          <w:ilvl w:val="0"/>
+          <w:numId w:val="39"/>
+        </w:numPr>
+        <w:rPr>
+          <w:lang w:val="en-US"/>
+        </w:rPr>
+      </w:pPr>
+      <w:r>
+        <w:rPr>
+          <w:lang w:val="en-US"/>
+        </w:rPr>
+        <w:t>Percentage</w:t>
+      </w:r>
+      <w:r>
+        <w:rPr>
+          <w:lang w:val="en-US"/>
+        </w:rPr>
+        <w:tab/>
+      </w:r>
+      <w:r>
+        <w:rPr>
+          <w:lang w:val="en-US"/>
+        </w:rPr>
+        <w:tab/>
+      </w:r>
+      <w:r>
+        <w:rPr>
+          <w:lang w:val="en-US"/>
+        </w:rPr>
+        <w:tab/>
+      </w:r>
+      <w:r>
+        <w:rPr>
+          <w:lang w:val="en-US"/>
+        </w:rPr>
+        <w:t>(PERC)</w:t>
+      </w:r>
+    </w:p>
+    <w:p>
+      <w:pPr>
+        <w:pStyle w:val="Paragrafoelenco"/>
+        <w:numPr>
+          <w:ilvl w:val="0"/>
+          <w:numId w:val="39"/>
+        </w:numPr>
+        <w:rPr>
+          <w:lang w:val="en-US"/>
+        </w:rPr>
+      </w:pPr>
+      <w:r>
+        <w:rPr>
+          <w:lang w:val="en-US"/>
+        </w:rPr>
+        <w:t>Interquartile Range</w:t>
+      </w:r>
+      <w:r>
+        <w:rPr>
+          <w:lang w:val="en-US"/>
+        </w:rPr>
+        <w:tab/>
+      </w:r>
+      <w:r>
+        <w:rPr>
+          <w:lang w:val="en-US"/>
+        </w:rPr>
+        <w:tab/>
+      </w:r>
+      <w:r>
+        <w:rPr>
+          <w:lang w:val="en-US"/>
+        </w:rPr>
+        <w:t>(IQR)</w:t>
+      </w:r>
+    </w:p>
+    <w:p>
+      <w:pPr>
+        <w:pStyle w:val="Titolo4"/>
+        <w:spacing w:line="276" w:lineRule="auto"/>
+        <w:ind w:left="708" w:firstLine="708"/>
+        <w:rPr>
+          <w:lang w:val="en-US"/>
+        </w:rPr>
+      </w:pPr>
+      <w:r>
+        <w:rPr>
+          <w:lang w:val="en-US"/>
+        </w:rPr>
+        <w:t>Distance</w:t>
+      </w:r>
+      <w:r>
+        <w:rPr>
+          <w:lang w:val="en-US"/>
+        </w:rPr>
+        <w:t>-Based Methods</w:t>
+      </w:r>
+    </w:p>
+    <w:p>
+      <w:pPr>
+        <w:pStyle w:val="Paragrafoelenco"/>
+        <w:numPr>
+          <w:ilvl w:val="0"/>
+          <w:numId w:val="38"/>
+        </w:numPr>
+        <w:rPr>
+          <w:lang w:val="en-US"/>
+        </w:rPr>
+      </w:pPr>
+      <w:r>
+        <w:rPr>
+          <w:lang w:val="en-US"/>
+        </w:rPr>
+        <w:t>Local</w:t>
+      </w:r>
       <w:r>
         <w:rPr>
           <w:lang w:val="en-US"/>
         </w:rPr>
         <w:t xml:space="preserve"> </w:t>
       </w:r>
-    </w:p>
-    <w:p>
-      <w:pPr>
-        <w:rPr>
-          <w:lang w:val="en-US"/>
-        </w:rPr>
-      </w:pPr>
-    </w:p>
-    <w:p>
-      <w:pPr>
-        <w:rPr>
-          <w:lang w:val="en-US"/>
-        </w:rPr>
-      </w:pPr>
-      <w:r>
-        <w:rPr>
-          <w:lang w:val="en-US"/>
-        </w:rPr>
-        <w:t>Goals of data wrangling:</w:t>
-      </w:r>
-    </w:p>
-    <w:p>
-      <w:pPr>
-        <w:ind w:left="708"/>
+      <w:r>
+        <w:rPr>
+          <w:lang w:val="en-US"/>
+        </w:rPr>
+        <w:t>Outlier</w:t>
+      </w:r>
+      <w:r>
+        <w:rPr>
+          <w:lang w:val="en-US"/>
+        </w:rPr>
+        <w:t xml:space="preserve"> </w:t>
+      </w:r>
+      <w:r>
+        <w:rPr>
+          <w:lang w:val="en-US"/>
+        </w:rPr>
+        <w:t>Factor</w:t>
+      </w:r>
+      <w:r>
+        <w:rPr>
+          <w:lang w:val="en-US"/>
+        </w:rPr>
+        <w:tab/>
+      </w:r>
+      <w:r>
+        <w:rPr>
+          <w:lang w:val="en-US"/>
+        </w:rPr>
+        <w:tab/>
+      </w:r>
+      <w:r>
+        <w:rPr>
+          <w:lang w:val="en-US"/>
+        </w:rPr>
+        <w:t>(</w:t>
+      </w:r>
+      <w:r>
+        <w:rPr>
+          <w:lang w:val="en-US"/>
+        </w:rPr>
+        <w:t>LOF</w:t>
+      </w:r>
+      <w:r>
+        <w:rPr>
+          <w:lang w:val="en-US"/>
+        </w:rPr>
+        <w:t>)</w:t>
+      </w:r>
+    </w:p>
+    <w:p>
+      <w:pPr>
+        <w:pStyle w:val="Titolo4"/>
+        <w:spacing w:line="276" w:lineRule="auto"/>
+        <w:ind w:left="708" w:firstLine="708"/>
+        <w:rPr>
+          <w:lang w:val="en-US"/>
+        </w:rPr>
+      </w:pPr>
+      <w:r>
+        <w:rPr>
+          <w:lang w:val="en-US"/>
+        </w:rPr>
+        <w:t>Model</w:t>
+      </w:r>
+      <w:r>
+        <w:rPr>
+          <w:lang w:val="en-US"/>
+        </w:rPr>
+        <w:t>-Based Methods</w:t>
+      </w:r>
+    </w:p>
+    <w:p>
+      <w:pPr>
+        <w:pStyle w:val="Paragrafoelenco"/>
+        <w:numPr>
+          <w:ilvl w:val="0"/>
+          <w:numId w:val="38"/>
+        </w:numPr>
+        <w:rPr>
+          <w:lang w:val="en-US"/>
+        </w:rPr>
+      </w:pPr>
+      <w:r>
+        <w:rPr>
+          <w:lang w:val="en-US"/>
+        </w:rPr>
+        <w:t>k-Nearest Neighbor</w:t>
+      </w:r>
+      <w:r>
+        <w:rPr>
+          <w:lang w:val="en-US"/>
+        </w:rPr>
+        <w:t>s</w:t>
+      </w:r>
+      <w:r>
+        <w:rPr>
+          <w:lang w:val="en-US"/>
+        </w:rPr>
+        <w:tab/>
+      </w:r>
+      <w:r>
+        <w:rPr>
+          <w:lang w:val="en-US"/>
+        </w:rPr>
+        <w:t>(KNN)</w:t>
+      </w:r>
+    </w:p>
+    <w:p>
+      <w:pPr>
+        <w:pStyle w:val="Paragrafoelenco"/>
+        <w:numPr>
+          <w:ilvl w:val="0"/>
+          <w:numId w:val="38"/>
+        </w:numPr>
+        <w:rPr>
+          <w:lang w:val="en-US"/>
+        </w:rPr>
+      </w:pPr>
+      <w:r>
+        <w:rPr>
+          <w:lang w:val="en-US"/>
+        </w:rPr>
+        <w:t xml:space="preserve">Clustering </w:t>
+      </w:r>
+      <w:r>
+        <w:rPr>
+          <w:lang w:val="en-US"/>
+        </w:rPr>
+        <w:tab/>
+      </w:r>
+      <w:r>
+        <w:rPr>
+          <w:lang w:val="en-US"/>
+        </w:rPr>
+        <w:tab/>
+      </w:r>
+      <w:r>
+        <w:rPr>
+          <w:lang w:val="en-US"/>
+        </w:rPr>
+        <w:tab/>
+      </w:r>
+      <w:r>
+        <w:rPr>
+          <w:lang w:val="en-US"/>
+        </w:rPr>
+        <w:t>(DBSCAN)</w:t>
+      </w:r>
+    </w:p>
+    <w:p>
+      <w:pPr>
+        <w:rPr>
+          <w:lang w:val="en-US"/>
+        </w:rPr>
+      </w:pPr>
+    </w:p>
+    <w:p>
+      <w:pPr>
+        <w:pStyle w:val="Titolo2"/>
+        <w:numPr>
+          <w:ilvl w:val="1"/>
+          <w:numId w:val="30"/>
+        </w:numPr>
+        <w:rPr>
+          <w:lang w:val="en-US"/>
+        </w:rPr>
+      </w:pPr>
+      <w:r>
+        <w:rPr>
+          <w:lang w:val="en-US"/>
+        </w:rPr>
+        <w:tab/>
+      </w:r>
+      <w:r>
+        <w:rPr>
+          <w:lang w:val="en-US"/>
+        </w:rPr>
+        <w:t>Duplicate</w:t>
+      </w:r>
+      <w:r>
+        <w:rPr>
+          <w:lang w:val="en-US"/>
+        </w:rPr>
+        <w:t xml:space="preserve"> Detection</w:t>
+      </w:r>
+    </w:p>
+    <w:p>
+      <w:pPr>
+        <w:rPr>
+          <w:lang w:val="en-US"/>
+        </w:rPr>
+      </w:pPr>
+    </w:p>
+    <w:p>
+      <w:pPr>
         <w:rPr>
           <w:lang w:val="en-US"/>
         </w:rPr>
@@ -2439,19 +3515,8 @@
         <w:color w:val="808080" w:themeColor="background1" w:themeShade="80"/>
         <w:sz w:val="20"/>
       </w:rPr>
-      <w:t xml:space="preserve">ID </w:t>
+      <w:t>ID Person</w:t>
     </w:r>
-    <w:proofErr w:type="spellStart"/>
-    <w:r>
-      <w:rPr>
-        <w:rFonts w:ascii="Garamond" w:hAnsi="Garamond"/>
-        <w:iCs/>
-        <w:color w:val="808080" w:themeColor="background1" w:themeShade="80"/>
-        <w:sz w:val="20"/>
-      </w:rPr>
-      <w:t>Person</w:t>
-    </w:r>
-    <w:proofErr w:type="spellEnd"/>
     <w:r>
       <w:rPr>
         <w:rFonts w:ascii="Garamond" w:hAnsi="Garamond"/>
@@ -2603,12 +3668,125 @@
         <v:path o:extrusionok="f" gradientshapeok="t" o:connecttype="rect"/>
         <o:lock v:ext="edit" aspectratio="t"/>
       </v:shapetype>
-      <v:shape id="_x0000_i1534" type="#_x0000_t75" style="width:243.85pt;height:14.25pt;visibility:visible" o:bullet="t">
+      <v:shape id="_x0000_i1798" type="#_x0000_t75" style="width:243.85pt;height:14.25pt;visibility:visible" o:bullet="t">
         <v:imagedata r:id="rId1" o:title=""/>
       </v:shape>
     </w:pict>
   </w:numPicBullet>
   <w:abstractNum w:abstractNumId="0" w15:restartNumberingAfterBreak="0">
+    <w:nsid w:val="02970FBB"/>
+    <w:multiLevelType w:val="hybridMultilevel"/>
+    <w:tmpl w:val="48DC7800"/>
+    <w:lvl w:ilvl="0" w:tplc="04100003">
+      <w:start w:val="1"/>
+      <w:numFmt w:val="bullet"/>
+      <w:lvlText w:val="o"/>
+      <w:lvlJc w:val="left"/>
+      <w:pPr>
+        <w:ind w:left="1776" w:hanging="360"/>
+      </w:pPr>
+      <w:rPr>
+        <w:rFonts w:ascii="Courier New" w:hAnsi="Courier New" w:cs="Courier New" w:hint="default"/>
+      </w:rPr>
+    </w:lvl>
+    <w:lvl w:ilvl="1" w:tplc="04100003" w:tentative="1">
+      <w:start w:val="1"/>
+      <w:numFmt w:val="bullet"/>
+      <w:lvlText w:val="o"/>
+      <w:lvlJc w:val="left"/>
+      <w:pPr>
+        <w:ind w:left="2496" w:hanging="360"/>
+      </w:pPr>
+      <w:rPr>
+        <w:rFonts w:ascii="Courier New" w:hAnsi="Courier New" w:cs="Courier New" w:hint="default"/>
+      </w:rPr>
+    </w:lvl>
+    <w:lvl w:ilvl="2" w:tplc="04100005" w:tentative="1">
+      <w:start w:val="1"/>
+      <w:numFmt w:val="bullet"/>
+      <w:lvlText w:val=""/>
+      <w:lvlJc w:val="left"/>
+      <w:pPr>
+        <w:ind w:left="3216" w:hanging="360"/>
+      </w:pPr>
+      <w:rPr>
+        <w:rFonts w:ascii="Wingdings" w:hAnsi="Wingdings" w:hint="default"/>
+      </w:rPr>
+    </w:lvl>
+    <w:lvl w:ilvl="3" w:tplc="04100001" w:tentative="1">
+      <w:start w:val="1"/>
+      <w:numFmt w:val="bullet"/>
+      <w:lvlText w:val=""/>
+      <w:lvlJc w:val="left"/>
+      <w:pPr>
+        <w:ind w:left="3936" w:hanging="360"/>
+      </w:pPr>
+      <w:rPr>
+        <w:rFonts w:ascii="Symbol" w:hAnsi="Symbol" w:hint="default"/>
+      </w:rPr>
+    </w:lvl>
+    <w:lvl w:ilvl="4" w:tplc="04100003" w:tentative="1">
+      <w:start w:val="1"/>
+      <w:numFmt w:val="bullet"/>
+      <w:lvlText w:val="o"/>
+      <w:lvlJc w:val="left"/>
+      <w:pPr>
+        <w:ind w:left="4656" w:hanging="360"/>
+      </w:pPr>
+      <w:rPr>
+        <w:rFonts w:ascii="Courier New" w:hAnsi="Courier New" w:cs="Courier New" w:hint="default"/>
+      </w:rPr>
+    </w:lvl>
+    <w:lvl w:ilvl="5" w:tplc="04100005" w:tentative="1">
+      <w:start w:val="1"/>
+      <w:numFmt w:val="bullet"/>
+      <w:lvlText w:val=""/>
+      <w:lvlJc w:val="left"/>
+      <w:pPr>
+        <w:ind w:left="5376" w:hanging="360"/>
+      </w:pPr>
+      <w:rPr>
+        <w:rFonts w:ascii="Wingdings" w:hAnsi="Wingdings" w:hint="default"/>
+      </w:rPr>
+    </w:lvl>
+    <w:lvl w:ilvl="6" w:tplc="04100001" w:tentative="1">
+      <w:start w:val="1"/>
+      <w:numFmt w:val="bullet"/>
+      <w:lvlText w:val=""/>
+      <w:lvlJc w:val="left"/>
+      <w:pPr>
+        <w:ind w:left="6096" w:hanging="360"/>
+      </w:pPr>
+      <w:rPr>
+        <w:rFonts w:ascii="Symbol" w:hAnsi="Symbol" w:hint="default"/>
+      </w:rPr>
+    </w:lvl>
+    <w:lvl w:ilvl="7" w:tplc="04100003" w:tentative="1">
+      <w:start w:val="1"/>
+      <w:numFmt w:val="bullet"/>
+      <w:lvlText w:val="o"/>
+      <w:lvlJc w:val="left"/>
+      <w:pPr>
+        <w:ind w:left="6816" w:hanging="360"/>
+      </w:pPr>
+      <w:rPr>
+        <w:rFonts w:ascii="Courier New" w:hAnsi="Courier New" w:cs="Courier New" w:hint="default"/>
+      </w:rPr>
+    </w:lvl>
+    <w:lvl w:ilvl="8" w:tplc="04100005" w:tentative="1">
+      <w:start w:val="1"/>
+      <w:numFmt w:val="bullet"/>
+      <w:lvlText w:val=""/>
+      <w:lvlJc w:val="left"/>
+      <w:pPr>
+        <w:ind w:left="7536" w:hanging="360"/>
+      </w:pPr>
+      <w:rPr>
+        <w:rFonts w:ascii="Wingdings" w:hAnsi="Wingdings" w:hint="default"/>
+      </w:rPr>
+    </w:lvl>
+  </w:abstractNum>
+  <w:abstractNum w:abstractNumId="1" w15:restartNumberingAfterBreak="0">
     <w:nsid w:val="06DA1C86"/>
     <w:multiLevelType w:val="multilevel"/>
     <w:tmpl w:val="6636A816"/>
@@ -2729,7 +3907,7 @@
       </w:rPr>
     </w:lvl>
   </w:abstractNum>
-  <w:abstractNum w:abstractNumId="1" w15:restartNumberingAfterBreak="0">
+  <w:abstractNum w:abstractNumId="2" w15:restartNumberingAfterBreak="0">
     <w:nsid w:val="0A435B52"/>
     <w:multiLevelType w:val="hybridMultilevel"/>
     <w:tmpl w:val="9F2CFDF8"/>
@@ -2842,7 +4020,128 @@
       </w:rPr>
     </w:lvl>
   </w:abstractNum>
-  <w:abstractNum w:abstractNumId="2" w15:restartNumberingAfterBreak="0">
+  <w:abstractNum w:abstractNumId="3" w15:restartNumberingAfterBreak="0">
+    <w:nsid w:val="0A9A6E86"/>
+    <w:multiLevelType w:val="multilevel"/>
+    <w:tmpl w:val="6636A816"/>
+    <w:lvl w:ilvl="0">
+      <w:start w:val="1"/>
+      <w:numFmt w:val="decimal"/>
+      <w:lvlText w:val="%1."/>
+      <w:lvlJc w:val="left"/>
+      <w:pPr>
+        <w:ind w:left="1080" w:hanging="360"/>
+      </w:pPr>
+      <w:rPr>
+        <w:rFonts w:hint="default"/>
+      </w:rPr>
+    </w:lvl>
+    <w:lvl w:ilvl="1">
+      <w:start w:val="1"/>
+      <w:numFmt w:val="decimal"/>
+      <w:isLgl/>
+      <w:lvlText w:val="%1.%2"/>
+      <w:lvlJc w:val="left"/>
+      <w:pPr>
+        <w:ind w:left="1080" w:hanging="360"/>
+      </w:pPr>
+      <w:rPr>
+        <w:rFonts w:hint="default"/>
+      </w:rPr>
+    </w:lvl>
+    <w:lvl w:ilvl="2">
+      <w:start w:val="1"/>
+      <w:numFmt w:val="decimal"/>
+      <w:isLgl/>
+      <w:lvlText w:val="%1.%2.%3"/>
+      <w:lvlJc w:val="left"/>
+      <w:pPr>
+        <w:ind w:left="1440" w:hanging="720"/>
+      </w:pPr>
+      <w:rPr>
+        <w:rFonts w:hint="default"/>
+      </w:rPr>
+    </w:lvl>
+    <w:lvl w:ilvl="3">
+      <w:start w:val="1"/>
+      <w:numFmt w:val="decimal"/>
+      <w:isLgl/>
+      <w:lvlText w:val="%1.%2.%3.%4"/>
+      <w:lvlJc w:val="left"/>
+      <w:pPr>
+        <w:ind w:left="1440" w:hanging="720"/>
+      </w:pPr>
+      <w:rPr>
+        <w:rFonts w:hint="default"/>
+      </w:rPr>
+    </w:lvl>
+    <w:lvl w:ilvl="4">
+      <w:start w:val="1"/>
+      <w:numFmt w:val="decimal"/>
+      <w:isLgl/>
+      <w:lvlText w:val="%1.%2.%3.%4.%5"/>
+      <w:lvlJc w:val="left"/>
+      <w:pPr>
+        <w:ind w:left="1800" w:hanging="1080"/>
+      </w:pPr>
+      <w:rPr>
+        <w:rFonts w:hint="default"/>
+      </w:rPr>
+    </w:lvl>
+    <w:lvl w:ilvl="5">
+      <w:start w:val="1"/>
+      <w:numFmt w:val="decimal"/>
+      <w:isLgl/>
+      <w:lvlText w:val="%1.%2.%3.%4.%5.%6"/>
+      <w:lvlJc w:val="left"/>
+      <w:pPr>
+        <w:ind w:left="2160" w:hanging="1440"/>
+      </w:pPr>
+      <w:rPr>
+        <w:rFonts w:hint="default"/>
+      </w:rPr>
+    </w:lvl>
+    <w:lvl w:ilvl="6">
+      <w:start w:val="1"/>
+      <w:numFmt w:val="decimal"/>
+      <w:isLgl/>
+      <w:lvlText w:val="%1.%2.%3.%4.%5.%6.%7"/>
+      <w:lvlJc w:val="left"/>
+      <w:pPr>
+        <w:ind w:left="2160" w:hanging="1440"/>
+      </w:pPr>
+      <w:rPr>
+        <w:rFonts w:hint="default"/>
+      </w:rPr>
+    </w:lvl>
+    <w:lvl w:ilvl="7">
+      <w:start w:val="1"/>
+      <w:numFmt w:val="decimal"/>
+      <w:isLgl/>
+      <w:lvlText w:val="%1.%2.%3.%4.%5.%6.%7.%8"/>
+      <w:lvlJc w:val="left"/>
+      <w:pPr>
+        <w:ind w:left="2520" w:hanging="1800"/>
+      </w:pPr>
+      <w:rPr>
+        <w:rFonts w:hint="default"/>
+      </w:rPr>
+    </w:lvl>
+    <w:lvl w:ilvl="8">
+      <w:start w:val="1"/>
+      <w:numFmt w:val="decimal"/>
+      <w:isLgl/>
+      <w:lvlText w:val="%1.%2.%3.%4.%5.%6.%7.%8.%9"/>
+      <w:lvlJc w:val="left"/>
+      <w:pPr>
+        <w:ind w:left="2520" w:hanging="1800"/>
+      </w:pPr>
+      <w:rPr>
+        <w:rFonts w:hint="default"/>
+      </w:rPr>
+    </w:lvl>
+  </w:abstractNum>
+  <w:abstractNum w:abstractNumId="4" w15:restartNumberingAfterBreak="0">
     <w:nsid w:val="195C02F2"/>
     <w:multiLevelType w:val="hybridMultilevel"/>
     <w:tmpl w:val="1D0EE264"/>
@@ -2931,7 +4230,7 @@
       </w:pPr>
     </w:lvl>
   </w:abstractNum>
-  <w:abstractNum w:abstractNumId="3" w15:restartNumberingAfterBreak="0">
+  <w:abstractNum w:abstractNumId="5" w15:restartNumberingAfterBreak="0">
     <w:nsid w:val="1CC725B0"/>
     <w:multiLevelType w:val="hybridMultilevel"/>
     <w:tmpl w:val="1D0EE264"/>
@@ -3020,7 +4319,7 @@
       </w:pPr>
     </w:lvl>
   </w:abstractNum>
-  <w:abstractNum w:abstractNumId="4" w15:restartNumberingAfterBreak="0">
+  <w:abstractNum w:abstractNumId="6" w15:restartNumberingAfterBreak="0">
     <w:nsid w:val="259E6041"/>
     <w:multiLevelType w:val="multilevel"/>
     <w:tmpl w:val="6636A816"/>
@@ -3141,7 +4440,7 @@
       </w:rPr>
     </w:lvl>
   </w:abstractNum>
-  <w:abstractNum w:abstractNumId="5" w15:restartNumberingAfterBreak="0">
+  <w:abstractNum w:abstractNumId="7" w15:restartNumberingAfterBreak="0">
     <w:nsid w:val="26996700"/>
     <w:multiLevelType w:val="hybridMultilevel"/>
     <w:tmpl w:val="853CB25A"/>
@@ -3254,7 +4553,7 @@
       </w:rPr>
     </w:lvl>
   </w:abstractNum>
-  <w:abstractNum w:abstractNumId="6" w15:restartNumberingAfterBreak="0">
+  <w:abstractNum w:abstractNumId="8" w15:restartNumberingAfterBreak="0">
     <w:nsid w:val="26EE2A66"/>
     <w:multiLevelType w:val="hybridMultilevel"/>
     <w:tmpl w:val="F0D0EFF8"/>
@@ -3367,7 +4666,7 @@
       </w:rPr>
     </w:lvl>
   </w:abstractNum>
-  <w:abstractNum w:abstractNumId="7" w15:restartNumberingAfterBreak="0">
+  <w:abstractNum w:abstractNumId="9" w15:restartNumberingAfterBreak="0">
     <w:nsid w:val="2ECF7C84"/>
     <w:multiLevelType w:val="hybridMultilevel"/>
     <w:tmpl w:val="3F3089F2"/>
@@ -3480,7 +4779,7 @@
       </w:rPr>
     </w:lvl>
   </w:abstractNum>
-  <w:abstractNum w:abstractNumId="8" w15:restartNumberingAfterBreak="0">
+  <w:abstractNum w:abstractNumId="10" w15:restartNumberingAfterBreak="0">
     <w:nsid w:val="352C24AD"/>
     <w:multiLevelType w:val="hybridMultilevel"/>
     <w:tmpl w:val="4558D7A2"/>
@@ -3570,7 +4869,7 @@
       </w:pPr>
     </w:lvl>
   </w:abstractNum>
-  <w:abstractNum w:abstractNumId="9" w15:restartNumberingAfterBreak="0">
+  <w:abstractNum w:abstractNumId="11" w15:restartNumberingAfterBreak="0">
     <w:nsid w:val="386233C7"/>
     <w:multiLevelType w:val="hybridMultilevel"/>
     <w:tmpl w:val="2B941226"/>
@@ -3659,7 +4958,120 @@
       </w:pPr>
     </w:lvl>
   </w:abstractNum>
-  <w:abstractNum w:abstractNumId="10" w15:restartNumberingAfterBreak="0">
+  <w:abstractNum w:abstractNumId="12" w15:restartNumberingAfterBreak="0">
+    <w:nsid w:val="3FBD6629"/>
+    <w:multiLevelType w:val="hybridMultilevel"/>
+    <w:tmpl w:val="42122DF2"/>
+    <w:lvl w:ilvl="0" w:tplc="FFFFFFFF">
+      <w:start w:val="1"/>
+      <w:numFmt w:val="bullet"/>
+      <w:lvlText w:val="o"/>
+      <w:lvlJc w:val="left"/>
+      <w:pPr>
+        <w:ind w:left="720" w:hanging="360"/>
+      </w:pPr>
+      <w:rPr>
+        <w:rFonts w:ascii="Courier New" w:hAnsi="Courier New" w:cs="Courier New" w:hint="default"/>
+      </w:rPr>
+    </w:lvl>
+    <w:lvl w:ilvl="1" w:tplc="FFFFFFFF" w:tentative="1">
+      <w:start w:val="1"/>
+      <w:numFmt w:val="bullet"/>
+      <w:lvlText w:val="o"/>
+      <w:lvlJc w:val="left"/>
+      <w:pPr>
+        <w:ind w:left="1440" w:hanging="360"/>
+      </w:pPr>
+      <w:rPr>
+        <w:rFonts w:ascii="Courier New" w:hAnsi="Courier New" w:cs="Courier New" w:hint="default"/>
+      </w:rPr>
+    </w:lvl>
+    <w:lvl w:ilvl="2" w:tplc="04100003">
+      <w:start w:val="1"/>
+      <w:numFmt w:val="bullet"/>
+      <w:lvlText w:val="o"/>
+      <w:lvlJc w:val="left"/>
+      <w:pPr>
+        <w:ind w:left="1428" w:hanging="360"/>
+      </w:pPr>
+      <w:rPr>
+        <w:rFonts w:ascii="Courier New" w:hAnsi="Courier New" w:cs="Courier New" w:hint="default"/>
+      </w:rPr>
+    </w:lvl>
+    <w:lvl w:ilvl="3" w:tplc="FFFFFFFF">
+      <w:start w:val="1"/>
+      <w:numFmt w:val="bullet"/>
+      <w:lvlText w:val=""/>
+      <w:lvlJc w:val="left"/>
+      <w:pPr>
+        <w:ind w:left="2880" w:hanging="360"/>
+      </w:pPr>
+      <w:rPr>
+        <w:rFonts w:ascii="Symbol" w:hAnsi="Symbol" w:hint="default"/>
+      </w:rPr>
+    </w:lvl>
+    <w:lvl w:ilvl="4" w:tplc="FFFFFFFF" w:tentative="1">
+      <w:start w:val="1"/>
+      <w:numFmt w:val="bullet"/>
+      <w:lvlText w:val="o"/>
+      <w:lvlJc w:val="left"/>
+      <w:pPr>
+        <w:ind w:left="3600" w:hanging="360"/>
+      </w:pPr>
+      <w:rPr>
+        <w:rFonts w:ascii="Courier New" w:hAnsi="Courier New" w:cs="Courier New" w:hint="default"/>
+      </w:rPr>
+    </w:lvl>
+    <w:lvl w:ilvl="5" w:tplc="FFFFFFFF" w:tentative="1">
+      <w:start w:val="1"/>
+      <w:numFmt w:val="bullet"/>
+      <w:lvlText w:val=""/>
+      <w:lvlJc w:val="left"/>
+      <w:pPr>
+        <w:ind w:left="4320" w:hanging="360"/>
+      </w:pPr>
+      <w:rPr>
+        <w:rFonts w:ascii="Wingdings" w:hAnsi="Wingdings" w:hint="default"/>
+      </w:rPr>
+    </w:lvl>
+    <w:lvl w:ilvl="6" w:tplc="FFFFFFFF" w:tentative="1">
+      <w:start w:val="1"/>
+      <w:numFmt w:val="bullet"/>
+      <w:lvlText w:val=""/>
+      <w:lvlJc w:val="left"/>
+      <w:pPr>
+        <w:ind w:left="5040" w:hanging="360"/>
+      </w:pPr>
+      <w:rPr>
+        <w:rFonts w:ascii="Symbol" w:hAnsi="Symbol" w:hint="default"/>
+      </w:rPr>
+    </w:lvl>
+    <w:lvl w:ilvl="7" w:tplc="FFFFFFFF" w:tentative="1">
+      <w:start w:val="1"/>
+      <w:numFmt w:val="bullet"/>
+      <w:lvlText w:val="o"/>
+      <w:lvlJc w:val="left"/>
+      <w:pPr>
+        <w:ind w:left="5760" w:hanging="360"/>
+      </w:pPr>
+      <w:rPr>
+        <w:rFonts w:ascii="Courier New" w:hAnsi="Courier New" w:cs="Courier New" w:hint="default"/>
+      </w:rPr>
+    </w:lvl>
+    <w:lvl w:ilvl="8" w:tplc="FFFFFFFF" w:tentative="1">
+      <w:start w:val="1"/>
+      <w:numFmt w:val="bullet"/>
+      <w:lvlText w:val=""/>
+      <w:lvlJc w:val="left"/>
+      <w:pPr>
+        <w:ind w:left="6480" w:hanging="360"/>
+      </w:pPr>
+      <w:rPr>
+        <w:rFonts w:ascii="Wingdings" w:hAnsi="Wingdings" w:hint="default"/>
+      </w:rPr>
+    </w:lvl>
+  </w:abstractNum>
+  <w:abstractNum w:abstractNumId="13" w15:restartNumberingAfterBreak="0">
     <w:nsid w:val="485E720C"/>
     <w:multiLevelType w:val="hybridMultilevel"/>
     <w:tmpl w:val="1B96ACD8"/>
@@ -3772,7 +5184,120 @@
       </w:rPr>
     </w:lvl>
   </w:abstractNum>
-  <w:abstractNum w:abstractNumId="11" w15:restartNumberingAfterBreak="0">
+  <w:abstractNum w:abstractNumId="14" w15:restartNumberingAfterBreak="0">
+    <w:nsid w:val="48FD660E"/>
+    <w:multiLevelType w:val="hybridMultilevel"/>
+    <w:tmpl w:val="208CFF64"/>
+    <w:lvl w:ilvl="0" w:tplc="4BEC3240">
+      <w:start w:val="2"/>
+      <w:numFmt w:val="bullet"/>
+      <w:lvlText w:val="-"/>
+      <w:lvlJc w:val="left"/>
+      <w:pPr>
+        <w:ind w:left="2490" w:hanging="360"/>
+      </w:pPr>
+      <w:rPr>
+        <w:rFonts w:ascii="Calibri" w:eastAsiaTheme="minorHAnsi" w:hAnsi="Calibri" w:cstheme="minorBidi" w:hint="default"/>
+      </w:rPr>
+    </w:lvl>
+    <w:lvl w:ilvl="1" w:tplc="04100003" w:tentative="1">
+      <w:start w:val="1"/>
+      <w:numFmt w:val="bullet"/>
+      <w:lvlText w:val="o"/>
+      <w:lvlJc w:val="left"/>
+      <w:pPr>
+        <w:ind w:left="3210" w:hanging="360"/>
+      </w:pPr>
+      <w:rPr>
+        <w:rFonts w:ascii="Courier New" w:hAnsi="Courier New" w:cs="Courier New" w:hint="default"/>
+      </w:rPr>
+    </w:lvl>
+    <w:lvl w:ilvl="2" w:tplc="04100005" w:tentative="1">
+      <w:start w:val="1"/>
+      <w:numFmt w:val="bullet"/>
+      <w:lvlText w:val=""/>
+      <w:lvlJc w:val="left"/>
+      <w:pPr>
+        <w:ind w:left="3930" w:hanging="360"/>
+      </w:pPr>
+      <w:rPr>
+        <w:rFonts w:ascii="Wingdings" w:hAnsi="Wingdings" w:hint="default"/>
+      </w:rPr>
+    </w:lvl>
+    <w:lvl w:ilvl="3" w:tplc="04100001" w:tentative="1">
+      <w:start w:val="1"/>
+      <w:numFmt w:val="bullet"/>
+      <w:lvlText w:val=""/>
+      <w:lvlJc w:val="left"/>
+      <w:pPr>
+        <w:ind w:left="4650" w:hanging="360"/>
+      </w:pPr>
+      <w:rPr>
+        <w:rFonts w:ascii="Symbol" w:hAnsi="Symbol" w:hint="default"/>
+      </w:rPr>
+    </w:lvl>
+    <w:lvl w:ilvl="4" w:tplc="04100003" w:tentative="1">
+      <w:start w:val="1"/>
+      <w:numFmt w:val="bullet"/>
+      <w:lvlText w:val="o"/>
+      <w:lvlJc w:val="left"/>
+      <w:pPr>
+        <w:ind w:left="5370" w:hanging="360"/>
+      </w:pPr>
+      <w:rPr>
+        <w:rFonts w:ascii="Courier New" w:hAnsi="Courier New" w:cs="Courier New" w:hint="default"/>
+      </w:rPr>
+    </w:lvl>
+    <w:lvl w:ilvl="5" w:tplc="04100005" w:tentative="1">
+      <w:start w:val="1"/>
+      <w:numFmt w:val="bullet"/>
+      <w:lvlText w:val=""/>
+      <w:lvlJc w:val="left"/>
+      <w:pPr>
+        <w:ind w:left="6090" w:hanging="360"/>
+      </w:pPr>
+      <w:rPr>
+        <w:rFonts w:ascii="Wingdings" w:hAnsi="Wingdings" w:hint="default"/>
+      </w:rPr>
+    </w:lvl>
+    <w:lvl w:ilvl="6" w:tplc="04100001" w:tentative="1">
+      <w:start w:val="1"/>
+      <w:numFmt w:val="bullet"/>
+      <w:lvlText w:val=""/>
+      <w:lvlJc w:val="left"/>
+      <w:pPr>
+        <w:ind w:left="6810" w:hanging="360"/>
+      </w:pPr>
+      <w:rPr>
+        <w:rFonts w:ascii="Symbol" w:hAnsi="Symbol" w:hint="default"/>
+      </w:rPr>
+    </w:lvl>
+    <w:lvl w:ilvl="7" w:tplc="04100003" w:tentative="1">
+      <w:start w:val="1"/>
+      <w:numFmt w:val="bullet"/>
+      <w:lvlText w:val="o"/>
+      <w:lvlJc w:val="left"/>
+      <w:pPr>
+        <w:ind w:left="7530" w:hanging="360"/>
+      </w:pPr>
+      <w:rPr>
+        <w:rFonts w:ascii="Courier New" w:hAnsi="Courier New" w:cs="Courier New" w:hint="default"/>
+      </w:rPr>
+    </w:lvl>
+    <w:lvl w:ilvl="8" w:tplc="04100005" w:tentative="1">
+      <w:start w:val="1"/>
+      <w:numFmt w:val="bullet"/>
+      <w:lvlText w:val=""/>
+      <w:lvlJc w:val="left"/>
+      <w:pPr>
+        <w:ind w:left="8250" w:hanging="360"/>
+      </w:pPr>
+      <w:rPr>
+        <w:rFonts w:ascii="Wingdings" w:hAnsi="Wingdings" w:hint="default"/>
+      </w:rPr>
+    </w:lvl>
+  </w:abstractNum>
+  <w:abstractNum w:abstractNumId="15" w15:restartNumberingAfterBreak="0">
     <w:nsid w:val="49033E97"/>
     <w:multiLevelType w:val="hybridMultilevel"/>
     <w:tmpl w:val="F9561D62"/>
@@ -3861,7 +5386,7 @@
       </w:pPr>
     </w:lvl>
   </w:abstractNum>
-  <w:abstractNum w:abstractNumId="12" w15:restartNumberingAfterBreak="0">
+  <w:abstractNum w:abstractNumId="16" w15:restartNumberingAfterBreak="0">
     <w:nsid w:val="4DA50AB2"/>
     <w:multiLevelType w:val="hybridMultilevel"/>
     <w:tmpl w:val="0E44C574"/>
@@ -3974,7 +5499,7 @@
       </w:rPr>
     </w:lvl>
   </w:abstractNum>
-  <w:abstractNum w:abstractNumId="13" w15:restartNumberingAfterBreak="0">
+  <w:abstractNum w:abstractNumId="17" w15:restartNumberingAfterBreak="0">
     <w:nsid w:val="4E304AF6"/>
     <w:multiLevelType w:val="hybridMultilevel"/>
     <w:tmpl w:val="98EC12A0"/>
@@ -4063,7 +5588,7 @@
       </w:pPr>
     </w:lvl>
   </w:abstractNum>
-  <w:abstractNum w:abstractNumId="14" w15:restartNumberingAfterBreak="0">
+  <w:abstractNum w:abstractNumId="18" w15:restartNumberingAfterBreak="0">
     <w:nsid w:val="55AF509D"/>
     <w:multiLevelType w:val="hybridMultilevel"/>
     <w:tmpl w:val="5462C57C"/>
@@ -4176,7 +5701,7 @@
       </w:rPr>
     </w:lvl>
   </w:abstractNum>
-  <w:abstractNum w:abstractNumId="15" w15:restartNumberingAfterBreak="0">
+  <w:abstractNum w:abstractNumId="19" w15:restartNumberingAfterBreak="0">
     <w:nsid w:val="560A7BFF"/>
     <w:multiLevelType w:val="hybridMultilevel"/>
     <w:tmpl w:val="4E849EDE"/>
@@ -4265,7 +5790,7 @@
       </w:pPr>
     </w:lvl>
   </w:abstractNum>
-  <w:abstractNum w:abstractNumId="16" w15:restartNumberingAfterBreak="0">
+  <w:abstractNum w:abstractNumId="20" w15:restartNumberingAfterBreak="0">
     <w:nsid w:val="56A948D7"/>
     <w:multiLevelType w:val="hybridMultilevel"/>
     <w:tmpl w:val="662E7290"/>
@@ -4354,7 +5879,7 @@
       </w:pPr>
     </w:lvl>
   </w:abstractNum>
-  <w:abstractNum w:abstractNumId="17" w15:restartNumberingAfterBreak="0">
+  <w:abstractNum w:abstractNumId="21" w15:restartNumberingAfterBreak="0">
     <w:nsid w:val="5BBF00CB"/>
     <w:multiLevelType w:val="hybridMultilevel"/>
     <w:tmpl w:val="CB10B110"/>
@@ -4466,7 +5991,7 @@
       </w:rPr>
     </w:lvl>
   </w:abstractNum>
-  <w:abstractNum w:abstractNumId="18" w15:restartNumberingAfterBreak="0">
+  <w:abstractNum w:abstractNumId="22" w15:restartNumberingAfterBreak="0">
     <w:nsid w:val="5C723BC7"/>
     <w:multiLevelType w:val="hybridMultilevel"/>
     <w:tmpl w:val="654A3620"/>
@@ -4579,7 +6104,7 @@
       </w:rPr>
     </w:lvl>
   </w:abstractNum>
-  <w:abstractNum w:abstractNumId="19" w15:restartNumberingAfterBreak="0">
+  <w:abstractNum w:abstractNumId="23" w15:restartNumberingAfterBreak="0">
     <w:nsid w:val="5C7B1B23"/>
     <w:multiLevelType w:val="hybridMultilevel"/>
     <w:tmpl w:val="00A4D33A"/>
@@ -4692,7 +6217,7 @@
       </w:rPr>
     </w:lvl>
   </w:abstractNum>
-  <w:abstractNum w:abstractNumId="20" w15:restartNumberingAfterBreak="0">
+  <w:abstractNum w:abstractNumId="24" w15:restartNumberingAfterBreak="0">
     <w:nsid w:val="5C9E6498"/>
     <w:multiLevelType w:val="hybridMultilevel"/>
     <w:tmpl w:val="134238E2"/>
@@ -4780,7 +6305,7 @@
       </w:pPr>
     </w:lvl>
   </w:abstractNum>
-  <w:abstractNum w:abstractNumId="21" w15:restartNumberingAfterBreak="0">
+  <w:abstractNum w:abstractNumId="25" w15:restartNumberingAfterBreak="0">
     <w:nsid w:val="61CD3F41"/>
     <w:multiLevelType w:val="hybridMultilevel"/>
     <w:tmpl w:val="D2FC8464"/>
@@ -4893,7 +6418,7 @@
       </w:rPr>
     </w:lvl>
   </w:abstractNum>
-  <w:abstractNum w:abstractNumId="22" w15:restartNumberingAfterBreak="0">
+  <w:abstractNum w:abstractNumId="26" w15:restartNumberingAfterBreak="0">
     <w:nsid w:val="61F673FD"/>
     <w:multiLevelType w:val="hybridMultilevel"/>
     <w:tmpl w:val="187EEAEC"/>
@@ -5006,7 +6531,7 @@
       </w:rPr>
     </w:lvl>
   </w:abstractNum>
-  <w:abstractNum w:abstractNumId="23" w15:restartNumberingAfterBreak="0">
+  <w:abstractNum w:abstractNumId="27" w15:restartNumberingAfterBreak="0">
     <w:nsid w:val="65BD49DB"/>
     <w:multiLevelType w:val="hybridMultilevel"/>
     <w:tmpl w:val="3BA49130"/>
@@ -5095,7 +6620,7 @@
       </w:pPr>
     </w:lvl>
   </w:abstractNum>
-  <w:abstractNum w:abstractNumId="24" w15:restartNumberingAfterBreak="0">
+  <w:abstractNum w:abstractNumId="28" w15:restartNumberingAfterBreak="0">
     <w:nsid w:val="6EBC61E0"/>
     <w:multiLevelType w:val="multilevel"/>
     <w:tmpl w:val="0410001F"/>
@@ -5181,7 +6706,7 @@
       </w:pPr>
     </w:lvl>
   </w:abstractNum>
-  <w:abstractNum w:abstractNumId="25" w15:restartNumberingAfterBreak="0">
+  <w:abstractNum w:abstractNumId="29" w15:restartNumberingAfterBreak="0">
     <w:nsid w:val="6FC76315"/>
     <w:multiLevelType w:val="hybridMultilevel"/>
     <w:tmpl w:val="D488266C"/>
@@ -5294,7 +6819,7 @@
       </w:rPr>
     </w:lvl>
   </w:abstractNum>
-  <w:abstractNum w:abstractNumId="26" w15:restartNumberingAfterBreak="0">
+  <w:abstractNum w:abstractNumId="30" w15:restartNumberingAfterBreak="0">
     <w:nsid w:val="70B51566"/>
     <w:multiLevelType w:val="hybridMultilevel"/>
     <w:tmpl w:val="1EA854A8"/>
@@ -5407,7 +6932,7 @@
       </w:rPr>
     </w:lvl>
   </w:abstractNum>
-  <w:abstractNum w:abstractNumId="27" w15:restartNumberingAfterBreak="0">
+  <w:abstractNum w:abstractNumId="31" w15:restartNumberingAfterBreak="0">
     <w:nsid w:val="72D074B9"/>
     <w:multiLevelType w:val="hybridMultilevel"/>
     <w:tmpl w:val="61BCFE4C"/>
@@ -5520,7 +7045,120 @@
       </w:rPr>
     </w:lvl>
   </w:abstractNum>
-  <w:abstractNum w:abstractNumId="28" w15:restartNumberingAfterBreak="0">
+  <w:abstractNum w:abstractNumId="32" w15:restartNumberingAfterBreak="0">
+    <w:nsid w:val="763C36D2"/>
+    <w:multiLevelType w:val="hybridMultilevel"/>
+    <w:tmpl w:val="B92C496C"/>
+    <w:lvl w:ilvl="0" w:tplc="04100003">
+      <w:start w:val="1"/>
+      <w:numFmt w:val="bullet"/>
+      <w:lvlText w:val="o"/>
+      <w:lvlJc w:val="left"/>
+      <w:pPr>
+        <w:ind w:left="720" w:hanging="360"/>
+      </w:pPr>
+      <w:rPr>
+        <w:rFonts w:ascii="Courier New" w:hAnsi="Courier New" w:cs="Courier New" w:hint="default"/>
+      </w:rPr>
+    </w:lvl>
+    <w:lvl w:ilvl="1" w:tplc="04100003" w:tentative="1">
+      <w:start w:val="1"/>
+      <w:numFmt w:val="bullet"/>
+      <w:lvlText w:val="o"/>
+      <w:lvlJc w:val="left"/>
+      <w:pPr>
+        <w:ind w:left="1440" w:hanging="360"/>
+      </w:pPr>
+      <w:rPr>
+        <w:rFonts w:ascii="Courier New" w:hAnsi="Courier New" w:cs="Courier New" w:hint="default"/>
+      </w:rPr>
+    </w:lvl>
+    <w:lvl w:ilvl="2" w:tplc="04100005">
+      <w:start w:val="1"/>
+      <w:numFmt w:val="bullet"/>
+      <w:lvlText w:val=""/>
+      <w:lvlJc w:val="left"/>
+      <w:pPr>
+        <w:ind w:left="2160" w:hanging="360"/>
+      </w:pPr>
+      <w:rPr>
+        <w:rFonts w:ascii="Wingdings" w:hAnsi="Wingdings" w:hint="default"/>
+      </w:rPr>
+    </w:lvl>
+    <w:lvl w:ilvl="3" w:tplc="04100001" w:tentative="1">
+      <w:start w:val="1"/>
+      <w:numFmt w:val="bullet"/>
+      <w:lvlText w:val=""/>
+      <w:lvlJc w:val="left"/>
+      <w:pPr>
+        <w:ind w:left="2880" w:hanging="360"/>
+      </w:pPr>
+      <w:rPr>
+        <w:rFonts w:ascii="Symbol" w:hAnsi="Symbol" w:hint="default"/>
+      </w:rPr>
+    </w:lvl>
+    <w:lvl w:ilvl="4" w:tplc="04100003" w:tentative="1">
+      <w:start w:val="1"/>
+      <w:numFmt w:val="bullet"/>
+      <w:lvlText w:val="o"/>
+      <w:lvlJc w:val="left"/>
+      <w:pPr>
+        <w:ind w:left="3600" w:hanging="360"/>
+      </w:pPr>
+      <w:rPr>
+        <w:rFonts w:ascii="Courier New" w:hAnsi="Courier New" w:cs="Courier New" w:hint="default"/>
+      </w:rPr>
+    </w:lvl>
+    <w:lvl w:ilvl="5" w:tplc="04100005" w:tentative="1">
+      <w:start w:val="1"/>
+      <w:numFmt w:val="bullet"/>
+      <w:lvlText w:val=""/>
+      <w:lvlJc w:val="left"/>
+      <w:pPr>
+        <w:ind w:left="4320" w:hanging="360"/>
+      </w:pPr>
+      <w:rPr>
+        <w:rFonts w:ascii="Wingdings" w:hAnsi="Wingdings" w:hint="default"/>
+      </w:rPr>
+    </w:lvl>
+    <w:lvl w:ilvl="6" w:tplc="04100001" w:tentative="1">
+      <w:start w:val="1"/>
+      <w:numFmt w:val="bullet"/>
+      <w:lvlText w:val=""/>
+      <w:lvlJc w:val="left"/>
+      <w:pPr>
+        <w:ind w:left="5040" w:hanging="360"/>
+      </w:pPr>
+      <w:rPr>
+        <w:rFonts w:ascii="Symbol" w:hAnsi="Symbol" w:hint="default"/>
+      </w:rPr>
+    </w:lvl>
+    <w:lvl w:ilvl="7" w:tplc="04100003" w:tentative="1">
+      <w:start w:val="1"/>
+      <w:numFmt w:val="bullet"/>
+      <w:lvlText w:val="o"/>
+      <w:lvlJc w:val="left"/>
+      <w:pPr>
+        <w:ind w:left="5760" w:hanging="360"/>
+      </w:pPr>
+      <w:rPr>
+        <w:rFonts w:ascii="Courier New" w:hAnsi="Courier New" w:cs="Courier New" w:hint="default"/>
+      </w:rPr>
+    </w:lvl>
+    <w:lvl w:ilvl="8" w:tplc="04100005" w:tentative="1">
+      <w:start w:val="1"/>
+      <w:numFmt w:val="bullet"/>
+      <w:lvlText w:val=""/>
+      <w:lvlJc w:val="left"/>
+      <w:pPr>
+        <w:ind w:left="6480" w:hanging="360"/>
+      </w:pPr>
+      <w:rPr>
+        <w:rFonts w:ascii="Wingdings" w:hAnsi="Wingdings" w:hint="default"/>
+      </w:rPr>
+    </w:lvl>
+  </w:abstractNum>
+  <w:abstractNum w:abstractNumId="33" w15:restartNumberingAfterBreak="0">
     <w:nsid w:val="78EB2716"/>
     <w:multiLevelType w:val="hybridMultilevel"/>
     <w:tmpl w:val="41A495EA"/>
@@ -5609,7 +7247,120 @@
       </w:pPr>
     </w:lvl>
   </w:abstractNum>
-  <w:abstractNum w:abstractNumId="29" w15:restartNumberingAfterBreak="0">
+  <w:abstractNum w:abstractNumId="34" w15:restartNumberingAfterBreak="0">
+    <w:nsid w:val="7B2D423B"/>
+    <w:multiLevelType w:val="hybridMultilevel"/>
+    <w:tmpl w:val="1DF8F266"/>
+    <w:lvl w:ilvl="0" w:tplc="04100003">
+      <w:start w:val="1"/>
+      <w:numFmt w:val="bullet"/>
+      <w:lvlText w:val="o"/>
+      <w:lvlJc w:val="left"/>
+      <w:pPr>
+        <w:ind w:left="1776" w:hanging="360"/>
+      </w:pPr>
+      <w:rPr>
+        <w:rFonts w:ascii="Courier New" w:hAnsi="Courier New" w:cs="Courier New" w:hint="default"/>
+      </w:rPr>
+    </w:lvl>
+    <w:lvl w:ilvl="1" w:tplc="04100003" w:tentative="1">
+      <w:start w:val="1"/>
+      <w:numFmt w:val="bullet"/>
+      <w:lvlText w:val="o"/>
+      <w:lvlJc w:val="left"/>
+      <w:pPr>
+        <w:ind w:left="2496" w:hanging="360"/>
+      </w:pPr>
+      <w:rPr>
+        <w:rFonts w:ascii="Courier New" w:hAnsi="Courier New" w:cs="Courier New" w:hint="default"/>
+      </w:rPr>
+    </w:lvl>
+    <w:lvl w:ilvl="2" w:tplc="04100005" w:tentative="1">
+      <w:start w:val="1"/>
+      <w:numFmt w:val="bullet"/>
+      <w:lvlText w:val=""/>
+      <w:lvlJc w:val="left"/>
+      <w:pPr>
+        <w:ind w:left="3216" w:hanging="360"/>
+      </w:pPr>
+      <w:rPr>
+        <w:rFonts w:ascii="Wingdings" w:hAnsi="Wingdings" w:hint="default"/>
+      </w:rPr>
+    </w:lvl>
+    <w:lvl w:ilvl="3" w:tplc="04100001" w:tentative="1">
+      <w:start w:val="1"/>
+      <w:numFmt w:val="bullet"/>
+      <w:lvlText w:val=""/>
+      <w:lvlJc w:val="left"/>
+      <w:pPr>
+        <w:ind w:left="3936" w:hanging="360"/>
+      </w:pPr>
+      <w:rPr>
+        <w:rFonts w:ascii="Symbol" w:hAnsi="Symbol" w:hint="default"/>
+      </w:rPr>
+    </w:lvl>
+    <w:lvl w:ilvl="4" w:tplc="04100003" w:tentative="1">
+      <w:start w:val="1"/>
+      <w:numFmt w:val="bullet"/>
+      <w:lvlText w:val="o"/>
+      <w:lvlJc w:val="left"/>
+      <w:pPr>
+        <w:ind w:left="4656" w:hanging="360"/>
+      </w:pPr>
+      <w:rPr>
+        <w:rFonts w:ascii="Courier New" w:hAnsi="Courier New" w:cs="Courier New" w:hint="default"/>
+      </w:rPr>
+    </w:lvl>
+    <w:lvl w:ilvl="5" w:tplc="04100005" w:tentative="1">
+      <w:start w:val="1"/>
+      <w:numFmt w:val="bullet"/>
+      <w:lvlText w:val=""/>
+      <w:lvlJc w:val="left"/>
+      <w:pPr>
+        <w:ind w:left="5376" w:hanging="360"/>
+      </w:pPr>
+      <w:rPr>
+        <w:rFonts w:ascii="Wingdings" w:hAnsi="Wingdings" w:hint="default"/>
+      </w:rPr>
+    </w:lvl>
+    <w:lvl w:ilvl="6" w:tplc="04100001" w:tentative="1">
+      <w:start w:val="1"/>
+      <w:numFmt w:val="bullet"/>
+      <w:lvlText w:val=""/>
+      <w:lvlJc w:val="left"/>
+      <w:pPr>
+        <w:ind w:left="6096" w:hanging="360"/>
+      </w:pPr>
+      <w:rPr>
+        <w:rFonts w:ascii="Symbol" w:hAnsi="Symbol" w:hint="default"/>
+      </w:rPr>
+    </w:lvl>
+    <w:lvl w:ilvl="7" w:tplc="04100003" w:tentative="1">
+      <w:start w:val="1"/>
+      <w:numFmt w:val="bullet"/>
+      <w:lvlText w:val="o"/>
+      <w:lvlJc w:val="left"/>
+      <w:pPr>
+        <w:ind w:left="6816" w:hanging="360"/>
+      </w:pPr>
+      <w:rPr>
+        <w:rFonts w:ascii="Courier New" w:hAnsi="Courier New" w:cs="Courier New" w:hint="default"/>
+      </w:rPr>
+    </w:lvl>
+    <w:lvl w:ilvl="8" w:tplc="04100005" w:tentative="1">
+      <w:start w:val="1"/>
+      <w:numFmt w:val="bullet"/>
+      <w:lvlText w:val=""/>
+      <w:lvlJc w:val="left"/>
+      <w:pPr>
+        <w:ind w:left="7536" w:hanging="360"/>
+      </w:pPr>
+      <w:rPr>
+        <w:rFonts w:ascii="Wingdings" w:hAnsi="Wingdings" w:hint="default"/>
+      </w:rPr>
+    </w:lvl>
+  </w:abstractNum>
+  <w:abstractNum w:abstractNumId="35" w15:restartNumberingAfterBreak="0">
     <w:nsid w:val="7BDE52D0"/>
     <w:multiLevelType w:val="multilevel"/>
     <w:tmpl w:val="0410001F"/>
@@ -5695,7 +7446,7 @@
       </w:pPr>
     </w:lvl>
   </w:abstractNum>
-  <w:abstractNum w:abstractNumId="30" w15:restartNumberingAfterBreak="0">
+  <w:abstractNum w:abstractNumId="36" w15:restartNumberingAfterBreak="0">
     <w:nsid w:val="7C4368D3"/>
     <w:multiLevelType w:val="hybridMultilevel"/>
     <w:tmpl w:val="51B04662"/>
@@ -5808,7 +7559,7 @@
       </w:rPr>
     </w:lvl>
   </w:abstractNum>
-  <w:abstractNum w:abstractNumId="31" w15:restartNumberingAfterBreak="0">
+  <w:abstractNum w:abstractNumId="37" w15:restartNumberingAfterBreak="0">
     <w:nsid w:val="7CE11EDC"/>
     <w:multiLevelType w:val="hybridMultilevel"/>
     <w:tmpl w:val="09CAC470"/>
@@ -5921,7 +7672,7 @@
       </w:rPr>
     </w:lvl>
   </w:abstractNum>
-  <w:abstractNum w:abstractNumId="32" w15:restartNumberingAfterBreak="0">
+  <w:abstractNum w:abstractNumId="38" w15:restartNumberingAfterBreak="0">
     <w:nsid w:val="7DD35919"/>
     <w:multiLevelType w:val="hybridMultilevel"/>
     <w:tmpl w:val="3156F9D2"/>
@@ -6013,103 +7764,121 @@
     </w:lvl>
   </w:abstractNum>
   <w:num w:numId="1" w16cid:durableId="1973251139">
+    <w:abstractNumId w:val="9"/>
+  </w:num>
+  <w:num w:numId="2" w16cid:durableId="1925609512">
+    <w:abstractNumId w:val="5"/>
+  </w:num>
+  <w:num w:numId="3" w16cid:durableId="1355574037">
+    <w:abstractNumId w:val="4"/>
+  </w:num>
+  <w:num w:numId="4" w16cid:durableId="1660042332">
+    <w:abstractNumId w:val="13"/>
+  </w:num>
+  <w:num w:numId="5" w16cid:durableId="672685017">
+    <w:abstractNumId w:val="36"/>
+  </w:num>
+  <w:num w:numId="6" w16cid:durableId="902064243">
+    <w:abstractNumId w:val="21"/>
+  </w:num>
+  <w:num w:numId="7" w16cid:durableId="865364548">
+    <w:abstractNumId w:val="33"/>
+  </w:num>
+  <w:num w:numId="8" w16cid:durableId="587663999">
+    <w:abstractNumId w:val="20"/>
+  </w:num>
+  <w:num w:numId="9" w16cid:durableId="815074959">
+    <w:abstractNumId w:val="10"/>
+  </w:num>
+  <w:num w:numId="10" w16cid:durableId="370620004">
+    <w:abstractNumId w:val="24"/>
+  </w:num>
+  <w:num w:numId="11" w16cid:durableId="1168904215">
+    <w:abstractNumId w:val="29"/>
+  </w:num>
+  <w:num w:numId="12" w16cid:durableId="2103528721">
+    <w:abstractNumId w:val="17"/>
+  </w:num>
+  <w:num w:numId="13" w16cid:durableId="2145586262">
+    <w:abstractNumId w:val="31"/>
+  </w:num>
+  <w:num w:numId="14" w16cid:durableId="811798633">
+    <w:abstractNumId w:val="2"/>
+  </w:num>
+  <w:num w:numId="15" w16cid:durableId="119347912">
+    <w:abstractNumId w:val="22"/>
+  </w:num>
+  <w:num w:numId="16" w16cid:durableId="1462456235">
+    <w:abstractNumId w:val="18"/>
+  </w:num>
+  <w:num w:numId="17" w16cid:durableId="1561865084">
+    <w:abstractNumId w:val="25"/>
+  </w:num>
+  <w:num w:numId="18" w16cid:durableId="758523429">
+    <w:abstractNumId w:val="19"/>
+  </w:num>
+  <w:num w:numId="19" w16cid:durableId="799224580">
+    <w:abstractNumId w:val="38"/>
+  </w:num>
+  <w:num w:numId="20" w16cid:durableId="1199928367">
+    <w:abstractNumId w:val="11"/>
+  </w:num>
+  <w:num w:numId="21" w16cid:durableId="1019236496">
+    <w:abstractNumId w:val="15"/>
+  </w:num>
+  <w:num w:numId="22" w16cid:durableId="463082279">
+    <w:abstractNumId w:val="30"/>
+  </w:num>
+  <w:num w:numId="23" w16cid:durableId="1551111799">
+    <w:abstractNumId w:val="37"/>
+  </w:num>
+  <w:num w:numId="24" w16cid:durableId="1076584997">
+    <w:abstractNumId w:val="27"/>
+  </w:num>
+  <w:num w:numId="25" w16cid:durableId="1669671520">
+    <w:abstractNumId w:val="26"/>
+  </w:num>
+  <w:num w:numId="26" w16cid:durableId="1286354913">
+    <w:abstractNumId w:val="8"/>
+  </w:num>
+  <w:num w:numId="27" w16cid:durableId="1761095531">
+    <w:abstractNumId w:val="16"/>
+  </w:num>
+  <w:num w:numId="28" w16cid:durableId="1855922912">
     <w:abstractNumId w:val="7"/>
   </w:num>
-  <w:num w:numId="2" w16cid:durableId="1925609512">
+  <w:num w:numId="29" w16cid:durableId="1913076181">
+    <w:abstractNumId w:val="28"/>
+  </w:num>
+  <w:num w:numId="30" w16cid:durableId="104348415">
+    <w:abstractNumId w:val="6"/>
+  </w:num>
+  <w:num w:numId="31" w16cid:durableId="781846581">
+    <w:abstractNumId w:val="35"/>
+  </w:num>
+  <w:num w:numId="32" w16cid:durableId="2012440048">
+    <w:abstractNumId w:val="1"/>
+  </w:num>
+  <w:num w:numId="33" w16cid:durableId="855998177">
+    <w:abstractNumId w:val="23"/>
+  </w:num>
+  <w:num w:numId="34" w16cid:durableId="1527519622">
     <w:abstractNumId w:val="3"/>
   </w:num>
-  <w:num w:numId="3" w16cid:durableId="1355574037">
-    <w:abstractNumId w:val="2"/>
-  </w:num>
-  <w:num w:numId="4" w16cid:durableId="1660042332">
-    <w:abstractNumId w:val="10"/>
-  </w:num>
-  <w:num w:numId="5" w16cid:durableId="672685017">
-    <w:abstractNumId w:val="30"/>
-  </w:num>
-  <w:num w:numId="6" w16cid:durableId="902064243">
-    <w:abstractNumId w:val="17"/>
-  </w:num>
-  <w:num w:numId="7" w16cid:durableId="865364548">
-    <w:abstractNumId w:val="28"/>
-  </w:num>
-  <w:num w:numId="8" w16cid:durableId="587663999">
-    <w:abstractNumId w:val="16"/>
-  </w:num>
-  <w:num w:numId="9" w16cid:durableId="815074959">
-    <w:abstractNumId w:val="8"/>
-  </w:num>
-  <w:num w:numId="10" w16cid:durableId="370620004">
-    <w:abstractNumId w:val="20"/>
-  </w:num>
-  <w:num w:numId="11" w16cid:durableId="1168904215">
-    <w:abstractNumId w:val="25"/>
-  </w:num>
-  <w:num w:numId="12" w16cid:durableId="2103528721">
-    <w:abstractNumId w:val="13"/>
-  </w:num>
-  <w:num w:numId="13" w16cid:durableId="2145586262">
-    <w:abstractNumId w:val="27"/>
-  </w:num>
-  <w:num w:numId="14" w16cid:durableId="811798633">
-    <w:abstractNumId w:val="1"/>
-  </w:num>
-  <w:num w:numId="15" w16cid:durableId="119347912">
-    <w:abstractNumId w:val="18"/>
-  </w:num>
-  <w:num w:numId="16" w16cid:durableId="1462456235">
+  <w:num w:numId="35" w16cid:durableId="1580407349">
     <w:abstractNumId w:val="14"/>
   </w:num>
-  <w:num w:numId="17" w16cid:durableId="1561865084">
-    <w:abstractNumId w:val="21"/>
-  </w:num>
-  <w:num w:numId="18" w16cid:durableId="758523429">
-    <w:abstractNumId w:val="15"/>
-  </w:num>
-  <w:num w:numId="19" w16cid:durableId="799224580">
+  <w:num w:numId="36" w16cid:durableId="1445922275">
     <w:abstractNumId w:val="32"/>
   </w:num>
-  <w:num w:numId="20" w16cid:durableId="1199928367">
-    <w:abstractNumId w:val="9"/>
-  </w:num>
-  <w:num w:numId="21" w16cid:durableId="1019236496">
-    <w:abstractNumId w:val="11"/>
-  </w:num>
-  <w:num w:numId="22" w16cid:durableId="463082279">
-    <w:abstractNumId w:val="26"/>
-  </w:num>
-  <w:num w:numId="23" w16cid:durableId="1551111799">
-    <w:abstractNumId w:val="31"/>
-  </w:num>
-  <w:num w:numId="24" w16cid:durableId="1076584997">
-    <w:abstractNumId w:val="23"/>
-  </w:num>
-  <w:num w:numId="25" w16cid:durableId="1669671520">
-    <w:abstractNumId w:val="22"/>
-  </w:num>
-  <w:num w:numId="26" w16cid:durableId="1286354913">
-    <w:abstractNumId w:val="6"/>
-  </w:num>
-  <w:num w:numId="27" w16cid:durableId="1761095531">
+  <w:num w:numId="37" w16cid:durableId="1951547470">
     <w:abstractNumId w:val="12"/>
   </w:num>
-  <w:num w:numId="28" w16cid:durableId="1855922912">
-    <w:abstractNumId w:val="5"/>
+  <w:num w:numId="38" w16cid:durableId="901907532">
+    <w:abstractNumId w:val="34"/>
   </w:num>
-  <w:num w:numId="29" w16cid:durableId="1913076181">
-    <w:abstractNumId w:val="24"/>
-  </w:num>
-  <w:num w:numId="30" w16cid:durableId="104348415">
-    <w:abstractNumId w:val="4"/>
-  </w:num>
-  <w:num w:numId="31" w16cid:durableId="781846581">
-    <w:abstractNumId w:val="29"/>
-  </w:num>
-  <w:num w:numId="32" w16cid:durableId="2012440048">
+  <w:num w:numId="39" w16cid:durableId="1820993337">
     <w:abstractNumId w:val="0"/>
-  </w:num>
-  <w:num w:numId="33" w16cid:durableId="855998177">
-    <w:abstractNumId w:val="19"/>
   </w:num>
 </w:numbering>
 </file>

</xml_diff>

<commit_message>
Final Report and ipnb 03
</commit_message>
<xml_diff>
--- a/10104067_DIQ_Report_00.docx
+++ b/10104067_DIQ_Report_00.docx
@@ -3321,14 +3321,12 @@
         </w:rPr>
         <w:t xml:space="preserve">, again for </w:t>
       </w:r>
-      <w:proofErr w:type="spellStart"/>
-      <w:r>
-        <w:rPr>
-          <w:lang w:val="en-US"/>
-        </w:rPr>
-        <w:t>simila</w:t>
-      </w:r>
-      <w:proofErr w:type="spellEnd"/>
+      <w:r>
+        <w:rPr>
+          <w:lang w:val="en-US"/>
+        </w:rPr>
+        <w:t>similar</w:t>
+      </w:r>
       <w:r>
         <w:rPr>
           <w:lang w:val="en-US"/>
@@ -4723,10 +4721,790 @@
           <w:lang w:val="en-US"/>
         </w:rPr>
       </w:pPr>
+      <w:r>
+        <w:rPr>
+          <w:lang w:val="en-US"/>
+        </w:rPr>
+        <w:tab/>
+      </w:r>
+    </w:p>
+    <w:p>
+      <w:pPr>
+        <w:jc w:val="both"/>
+        <w:rPr>
+          <w:lang w:val="en-US"/>
+        </w:rPr>
+      </w:pPr>
+      <w:r>
+        <w:rPr>
+          <w:lang w:val="en-US"/>
+        </w:rPr>
+        <w:tab/>
+        <w:t>Motivation for the use of each method</w:t>
+      </w:r>
+    </w:p>
+    <w:p>
+      <w:pPr>
+        <w:ind w:left="708"/>
+        <w:jc w:val="both"/>
+        <w:rPr>
+          <w:i/>
+          <w:iCs/>
+          <w:lang w:val="en-US"/>
+        </w:rPr>
+      </w:pPr>
+      <w:r>
+        <w:rPr>
+          <w:lang w:val="en-US"/>
+        </w:rPr>
+        <w:t xml:space="preserve">The method </w:t>
+      </w:r>
+      <w:proofErr w:type="spellStart"/>
+      <w:r>
+        <w:rPr>
+          <w:i/>
+          <w:iCs/>
+          <w:lang w:val="en-US"/>
+        </w:rPr>
+        <w:t>jarowinkler</w:t>
+      </w:r>
+      <w:proofErr w:type="spellEnd"/>
+      <w:r>
+        <w:rPr>
+          <w:i/>
+          <w:iCs/>
+          <w:lang w:val="en-US"/>
+        </w:rPr>
+        <w:t xml:space="preserve"> </w:t>
+      </w:r>
+      <w:r>
+        <w:rPr>
+          <w:lang w:val="en-US"/>
+        </w:rPr>
+        <w:t xml:space="preserve">is the choice to compare </w:t>
+      </w:r>
+      <w:r>
+        <w:rPr>
+          <w:lang w:val="en-US"/>
+        </w:rPr>
+        <w:t xml:space="preserve">the </w:t>
+      </w:r>
+      <w:r>
+        <w:rPr>
+          <w:lang w:val="en-US"/>
+        </w:rPr>
+        <w:t xml:space="preserve">similarity of </w:t>
+      </w:r>
+      <w:r>
+        <w:rPr>
+          <w:rFonts w:ascii="Consolas" w:hAnsi="Consolas" w:cs="Consolas"/>
+          <w:lang w:val="en-US"/>
+        </w:rPr>
+        <w:t>Director</w:t>
+      </w:r>
+      <w:r>
+        <w:rPr>
+          <w:lang w:val="en-US"/>
+        </w:rPr>
+        <w:t xml:space="preserve"> because perform well for </w:t>
+      </w:r>
+      <w:proofErr w:type="gramStart"/>
+      <w:r>
+        <w:rPr>
+          <w:lang w:val="en-US"/>
+        </w:rPr>
+        <w:t>name</w:t>
+      </w:r>
+      <w:proofErr w:type="gramEnd"/>
+      <w:r>
+        <w:rPr>
+          <w:i/>
+          <w:iCs/>
+          <w:lang w:val="en-US"/>
+        </w:rPr>
+        <w:t xml:space="preserve"> </w:t>
+      </w:r>
+    </w:p>
+    <w:p>
+      <w:pPr>
+        <w:ind w:left="705"/>
+        <w:jc w:val="both"/>
+        <w:rPr>
+          <w:lang w:val="en-US"/>
+        </w:rPr>
+      </w:pPr>
+      <w:proofErr w:type="spellStart"/>
+      <w:r>
+        <w:rPr>
+          <w:i/>
+          <w:iCs/>
+          <w:lang w:val="en-US"/>
+        </w:rPr>
+        <w:t>L</w:t>
+      </w:r>
+      <w:r>
+        <w:rPr>
+          <w:i/>
+          <w:iCs/>
+          <w:lang w:val="en-US"/>
+        </w:rPr>
+        <w:t>evenshtein</w:t>
+      </w:r>
+      <w:proofErr w:type="spellEnd"/>
+      <w:r>
+        <w:rPr>
+          <w:i/>
+          <w:iCs/>
+          <w:lang w:val="en-US"/>
+        </w:rPr>
+        <w:t xml:space="preserve"> </w:t>
+      </w:r>
+      <w:r>
+        <w:rPr>
+          <w:lang w:val="en-US"/>
+        </w:rPr>
+        <w:t xml:space="preserve">is used for </w:t>
+      </w:r>
+      <w:r>
+        <w:rPr>
+          <w:rFonts w:ascii="Consolas" w:hAnsi="Consolas" w:cs="Consolas"/>
+          <w:lang w:val="en-US"/>
+        </w:rPr>
+        <w:t>Stars</w:t>
+      </w:r>
+      <w:r>
+        <w:rPr>
+          <w:rFonts w:ascii="Consolas" w:hAnsi="Consolas" w:cs="Consolas"/>
+          <w:lang w:val="en-US"/>
+        </w:rPr>
+        <w:t xml:space="preserve">: </w:t>
+      </w:r>
+      <w:r>
+        <w:rPr>
+          <w:lang w:val="en-US"/>
+        </w:rPr>
+        <w:t xml:space="preserve">here too we have names, but I have given more importance to </w:t>
+      </w:r>
+      <w:r>
+        <w:rPr>
+          <w:lang w:val="en-US"/>
+        </w:rPr>
+        <w:t>the comparison</w:t>
+      </w:r>
+      <w:r>
+        <w:rPr>
+          <w:lang w:val="en-US"/>
+        </w:rPr>
+        <w:t xml:space="preserve"> of stars as a list and so this method could give in general a better result.</w:t>
+      </w:r>
+    </w:p>
+    <w:p>
+      <w:pPr>
+        <w:ind w:left="705"/>
+        <w:jc w:val="both"/>
+        <w:rPr>
+          <w:lang w:val="en-US"/>
+        </w:rPr>
+      </w:pPr>
+      <w:r>
+        <w:rPr>
+          <w:i/>
+          <w:iCs/>
+          <w:lang w:val="en-US"/>
+        </w:rPr>
+        <w:t>Cosine</w:t>
+      </w:r>
+      <w:r>
+        <w:rPr>
+          <w:lang w:val="en-US"/>
+        </w:rPr>
+        <w:t xml:space="preserve"> </w:t>
+      </w:r>
+      <w:r>
+        <w:rPr>
+          <w:lang w:val="en-US"/>
+        </w:rPr>
+        <w:t xml:space="preserve">is used to perform the comparison of </w:t>
+      </w:r>
+      <w:r>
+        <w:rPr>
+          <w:lang w:val="en-US"/>
+        </w:rPr>
+        <w:t>Plot</w:t>
+      </w:r>
+      <w:r>
+        <w:rPr>
+          <w:lang w:val="en-US"/>
+        </w:rPr>
+        <w:t xml:space="preserve"> because it is in general better when </w:t>
+      </w:r>
+      <w:r>
+        <w:rPr>
+          <w:lang w:val="en-US"/>
+        </w:rPr>
+        <w:t>dealing with longer text strings</w:t>
+      </w:r>
+      <w:r>
+        <w:rPr>
+          <w:lang w:val="en-US"/>
+        </w:rPr>
+        <w:t>.</w:t>
+      </w:r>
+    </w:p>
+    <w:p>
+      <w:pPr>
+        <w:ind w:left="705"/>
+        <w:jc w:val="both"/>
+        <w:rPr>
+          <w:lang w:val="en-US"/>
+        </w:rPr>
+      </w:pPr>
+    </w:p>
+    <w:p>
+      <w:pPr>
+        <w:pStyle w:val="Titolo1"/>
+        <w:numPr>
+          <w:ilvl w:val="0"/>
+          <w:numId w:val="30"/>
+        </w:numPr>
+        <w:ind w:right="-31"/>
+        <w:rPr>
+          <w:lang w:val="en-US"/>
+        </w:rPr>
+      </w:pPr>
+      <w:r>
+        <w:rPr>
+          <w:lang w:val="en-US"/>
+        </w:rPr>
+        <w:t>Conclusion</w:t>
+      </w:r>
+    </w:p>
+    <w:p>
+      <w:pPr>
+        <w:ind w:left="708"/>
+        <w:rPr>
+          <w:lang w:val="en-US"/>
+        </w:rPr>
+      </w:pPr>
+    </w:p>
+    <w:p>
+      <w:pPr>
+        <w:ind w:left="708"/>
+        <w:rPr>
+          <w:lang w:val="en-US"/>
+        </w:rPr>
+      </w:pPr>
+      <w:r>
+        <w:rPr>
+          <w:lang w:val="en-US"/>
+        </w:rPr>
+        <w:t xml:space="preserve">The final cleaned dataset has 6934 records and 11 </w:t>
+      </w:r>
+      <w:proofErr w:type="gramStart"/>
+      <w:r>
+        <w:rPr>
+          <w:lang w:val="en-US"/>
+        </w:rPr>
+        <w:t>attributes</w:t>
+      </w:r>
+      <w:proofErr w:type="gramEnd"/>
+    </w:p>
+    <w:tbl>
+      <w:tblPr>
+        <w:tblStyle w:val="Grigliatabella"/>
+        <w:tblW w:w="0" w:type="auto"/>
+        <w:tblInd w:w="708" w:type="dxa"/>
+        <w:tblLook w:val="04A0" w:firstRow="1" w:lastRow="0" w:firstColumn="1" w:lastColumn="0" w:noHBand="0" w:noVBand="1"/>
+      </w:tblPr>
+      <w:tblGrid>
+        <w:gridCol w:w="9184"/>
+      </w:tblGrid>
+      <w:tr>
+        <w:tc>
+          <w:tcPr>
+            <w:tcW w:w="9882" w:type="dxa"/>
+            <w:tcBorders>
+              <w:top w:val="nil"/>
+              <w:left w:val="nil"/>
+              <w:bottom w:val="nil"/>
+              <w:right w:val="nil"/>
+            </w:tcBorders>
+          </w:tcPr>
+          <w:p>
+            <w:pPr>
+              <w:spacing w:after="0" w:line="240" w:lineRule="auto"/>
+              <w:rPr>
+                <w:rFonts w:ascii="Consolas" w:eastAsia="Times New Roman" w:hAnsi="Consolas" w:cs="Consolas"/>
+                <w:color w:val="0D0D0D" w:themeColor="text1" w:themeTint="F2"/>
+                <w:sz w:val="21"/>
+                <w:szCs w:val="21"/>
+                <w:lang w:val="en-US" w:eastAsia="it-IT"/>
+              </w:rPr>
+            </w:pPr>
+            <w:r>
+              <w:rPr>
+                <w:rFonts w:ascii="Consolas" w:eastAsia="Times New Roman" w:hAnsi="Consolas" w:cs="Consolas"/>
+                <w:color w:val="0D0D0D" w:themeColor="text1" w:themeTint="F2"/>
+                <w:sz w:val="21"/>
+                <w:szCs w:val="21"/>
+                <w:lang w:val="en-US" w:eastAsia="it-IT"/>
+              </w:rPr>
+              <w:t xml:space="preserve">#   Column     Non-Null </w:t>
+            </w:r>
+            <w:proofErr w:type="gramStart"/>
+            <w:r>
+              <w:rPr>
+                <w:rFonts w:ascii="Consolas" w:eastAsia="Times New Roman" w:hAnsi="Consolas" w:cs="Consolas"/>
+                <w:color w:val="0D0D0D" w:themeColor="text1" w:themeTint="F2"/>
+                <w:sz w:val="21"/>
+                <w:szCs w:val="21"/>
+                <w:lang w:val="en-US" w:eastAsia="it-IT"/>
+              </w:rPr>
+              <w:t xml:space="preserve">Count  </w:t>
+            </w:r>
+            <w:proofErr w:type="spellStart"/>
+            <w:r>
+              <w:rPr>
+                <w:rFonts w:ascii="Consolas" w:eastAsia="Times New Roman" w:hAnsi="Consolas" w:cs="Consolas"/>
+                <w:color w:val="0D0D0D" w:themeColor="text1" w:themeTint="F2"/>
+                <w:sz w:val="21"/>
+                <w:szCs w:val="21"/>
+                <w:lang w:val="en-US" w:eastAsia="it-IT"/>
+              </w:rPr>
+              <w:t>Dtype</w:t>
+            </w:r>
+            <w:proofErr w:type="spellEnd"/>
+            <w:proofErr w:type="gramEnd"/>
+            <w:r>
+              <w:rPr>
+                <w:rFonts w:ascii="Consolas" w:eastAsia="Times New Roman" w:hAnsi="Consolas" w:cs="Consolas"/>
+                <w:color w:val="0D0D0D" w:themeColor="text1" w:themeTint="F2"/>
+                <w:sz w:val="21"/>
+                <w:szCs w:val="21"/>
+                <w:lang w:val="en-US" w:eastAsia="it-IT"/>
+              </w:rPr>
+              <w:t xml:space="preserve">  </w:t>
+            </w:r>
+          </w:p>
+          <w:p>
+            <w:pPr>
+              <w:spacing w:after="0" w:line="240" w:lineRule="auto"/>
+              <w:rPr>
+                <w:rFonts w:ascii="Consolas" w:eastAsia="Times New Roman" w:hAnsi="Consolas" w:cs="Consolas"/>
+                <w:color w:val="0D0D0D" w:themeColor="text1" w:themeTint="F2"/>
+                <w:sz w:val="21"/>
+                <w:szCs w:val="21"/>
+                <w:lang w:val="en-US" w:eastAsia="it-IT"/>
+              </w:rPr>
+            </w:pPr>
+            <w:r>
+              <w:rPr>
+                <w:rFonts w:ascii="Consolas" w:eastAsia="Times New Roman" w:hAnsi="Consolas" w:cs="Consolas"/>
+                <w:color w:val="0D0D0D" w:themeColor="text1" w:themeTint="F2"/>
+                <w:sz w:val="21"/>
+                <w:szCs w:val="21"/>
+                <w:lang w:val="en-US" w:eastAsia="it-IT"/>
+              </w:rPr>
+              <w:t xml:space="preserve">---  ------     --------------  -----  </w:t>
+            </w:r>
+          </w:p>
+          <w:p>
+            <w:pPr>
+              <w:spacing w:after="0" w:line="240" w:lineRule="auto"/>
+              <w:rPr>
+                <w:rFonts w:ascii="Consolas" w:eastAsia="Times New Roman" w:hAnsi="Consolas" w:cs="Consolas"/>
+                <w:color w:val="0D0D0D" w:themeColor="text1" w:themeTint="F2"/>
+                <w:sz w:val="21"/>
+                <w:szCs w:val="21"/>
+                <w:lang w:val="en-US" w:eastAsia="it-IT"/>
+              </w:rPr>
+            </w:pPr>
+            <w:r>
+              <w:rPr>
+                <w:rFonts w:ascii="Consolas" w:eastAsia="Times New Roman" w:hAnsi="Consolas" w:cs="Consolas"/>
+                <w:color w:val="0D0D0D" w:themeColor="text1" w:themeTint="F2"/>
+                <w:sz w:val="21"/>
+                <w:szCs w:val="21"/>
+                <w:lang w:val="en-US" w:eastAsia="it-IT"/>
+              </w:rPr>
+              <w:t xml:space="preserve"> 0   Title      6934 non-null   object </w:t>
+            </w:r>
+          </w:p>
+          <w:p>
+            <w:pPr>
+              <w:spacing w:after="0" w:line="240" w:lineRule="auto"/>
+              <w:rPr>
+                <w:rFonts w:ascii="Consolas" w:eastAsia="Times New Roman" w:hAnsi="Consolas" w:cs="Consolas"/>
+                <w:color w:val="0D0D0D" w:themeColor="text1" w:themeTint="F2"/>
+                <w:sz w:val="21"/>
+                <w:szCs w:val="21"/>
+                <w:lang w:val="en-US" w:eastAsia="it-IT"/>
+              </w:rPr>
+            </w:pPr>
+            <w:r>
+              <w:rPr>
+                <w:rFonts w:ascii="Consolas" w:eastAsia="Times New Roman" w:hAnsi="Consolas" w:cs="Consolas"/>
+                <w:color w:val="0D0D0D" w:themeColor="text1" w:themeTint="F2"/>
+                <w:sz w:val="21"/>
+                <w:szCs w:val="21"/>
+                <w:lang w:val="en-US" w:eastAsia="it-IT"/>
+              </w:rPr>
+              <w:t xml:space="preserve"> 1   Year       6934 non-null   int64  </w:t>
+            </w:r>
+          </w:p>
+          <w:p>
+            <w:pPr>
+              <w:spacing w:after="0" w:line="240" w:lineRule="auto"/>
+              <w:rPr>
+                <w:rFonts w:ascii="Consolas" w:eastAsia="Times New Roman" w:hAnsi="Consolas" w:cs="Consolas"/>
+                <w:color w:val="0D0D0D" w:themeColor="text1" w:themeTint="F2"/>
+                <w:sz w:val="21"/>
+                <w:szCs w:val="21"/>
+                <w:lang w:val="en-US" w:eastAsia="it-IT"/>
+              </w:rPr>
+            </w:pPr>
+            <w:r>
+              <w:rPr>
+                <w:rFonts w:ascii="Consolas" w:eastAsia="Times New Roman" w:hAnsi="Consolas" w:cs="Consolas"/>
+                <w:color w:val="0D0D0D" w:themeColor="text1" w:themeTint="F2"/>
+                <w:sz w:val="21"/>
+                <w:szCs w:val="21"/>
+                <w:lang w:val="en-US" w:eastAsia="it-IT"/>
+              </w:rPr>
+              <w:t xml:space="preserve"> 2   Genre      6934 non-null   object </w:t>
+            </w:r>
+          </w:p>
+          <w:p>
+            <w:pPr>
+              <w:spacing w:after="0" w:line="240" w:lineRule="auto"/>
+              <w:rPr>
+                <w:rFonts w:ascii="Consolas" w:eastAsia="Times New Roman" w:hAnsi="Consolas" w:cs="Consolas"/>
+                <w:color w:val="0D0D0D" w:themeColor="text1" w:themeTint="F2"/>
+                <w:sz w:val="21"/>
+                <w:szCs w:val="21"/>
+                <w:lang w:val="en-US" w:eastAsia="it-IT"/>
+              </w:rPr>
+            </w:pPr>
+            <w:r>
+              <w:rPr>
+                <w:rFonts w:ascii="Consolas" w:eastAsia="Times New Roman" w:hAnsi="Consolas" w:cs="Consolas"/>
+                <w:color w:val="0D0D0D" w:themeColor="text1" w:themeTint="F2"/>
+                <w:sz w:val="21"/>
+                <w:szCs w:val="21"/>
+                <w:lang w:val="en-US" w:eastAsia="it-IT"/>
+              </w:rPr>
+              <w:t xml:space="preserve"> 3   Director   6934 non-null   object </w:t>
+            </w:r>
+          </w:p>
+          <w:p>
+            <w:pPr>
+              <w:spacing w:after="0" w:line="240" w:lineRule="auto"/>
+              <w:rPr>
+                <w:rFonts w:ascii="Consolas" w:eastAsia="Times New Roman" w:hAnsi="Consolas" w:cs="Consolas"/>
+                <w:color w:val="0D0D0D" w:themeColor="text1" w:themeTint="F2"/>
+                <w:sz w:val="21"/>
+                <w:szCs w:val="21"/>
+                <w:lang w:val="en-US" w:eastAsia="it-IT"/>
+              </w:rPr>
+            </w:pPr>
+            <w:r>
+              <w:rPr>
+                <w:rFonts w:ascii="Consolas" w:eastAsia="Times New Roman" w:hAnsi="Consolas" w:cs="Consolas"/>
+                <w:color w:val="0D0D0D" w:themeColor="text1" w:themeTint="F2"/>
+                <w:sz w:val="21"/>
+                <w:szCs w:val="21"/>
+                <w:lang w:val="en-US" w:eastAsia="it-IT"/>
+              </w:rPr>
+              <w:t xml:space="preserve"> 4   Stars      6934 non-null   object </w:t>
+            </w:r>
+          </w:p>
+          <w:p>
+            <w:pPr>
+              <w:spacing w:after="0" w:line="240" w:lineRule="auto"/>
+              <w:rPr>
+                <w:rFonts w:ascii="Consolas" w:eastAsia="Times New Roman" w:hAnsi="Consolas" w:cs="Consolas"/>
+                <w:color w:val="0D0D0D" w:themeColor="text1" w:themeTint="F2"/>
+                <w:sz w:val="21"/>
+                <w:szCs w:val="21"/>
+                <w:lang w:val="en-US" w:eastAsia="it-IT"/>
+              </w:rPr>
+            </w:pPr>
+            <w:r>
+              <w:rPr>
+                <w:rFonts w:ascii="Consolas" w:eastAsia="Times New Roman" w:hAnsi="Consolas" w:cs="Consolas"/>
+                <w:color w:val="0D0D0D" w:themeColor="text1" w:themeTint="F2"/>
+                <w:sz w:val="21"/>
+                <w:szCs w:val="21"/>
+                <w:lang w:val="en-US" w:eastAsia="it-IT"/>
+              </w:rPr>
+              <w:t xml:space="preserve"> 5   Plot       6934 non-null   object </w:t>
+            </w:r>
+          </w:p>
+          <w:p>
+            <w:pPr>
+              <w:spacing w:after="0" w:line="240" w:lineRule="auto"/>
+              <w:rPr>
+                <w:rFonts w:ascii="Consolas" w:eastAsia="Times New Roman" w:hAnsi="Consolas" w:cs="Consolas"/>
+                <w:color w:val="0D0D0D" w:themeColor="text1" w:themeTint="F2"/>
+                <w:sz w:val="21"/>
+                <w:szCs w:val="21"/>
+                <w:lang w:val="en-US" w:eastAsia="it-IT"/>
+              </w:rPr>
+            </w:pPr>
+            <w:r>
+              <w:rPr>
+                <w:rFonts w:ascii="Consolas" w:eastAsia="Times New Roman" w:hAnsi="Consolas" w:cs="Consolas"/>
+                <w:color w:val="0D0D0D" w:themeColor="text1" w:themeTint="F2"/>
+                <w:sz w:val="21"/>
+                <w:szCs w:val="21"/>
+                <w:lang w:val="en-US" w:eastAsia="it-IT"/>
+              </w:rPr>
+              <w:t xml:space="preserve"> 6   </w:t>
+            </w:r>
+            <w:proofErr w:type="spellStart"/>
+            <w:r>
+              <w:rPr>
+                <w:rFonts w:ascii="Consolas" w:eastAsia="Times New Roman" w:hAnsi="Consolas" w:cs="Consolas"/>
+                <w:color w:val="0D0D0D" w:themeColor="text1" w:themeTint="F2"/>
+                <w:sz w:val="21"/>
+                <w:szCs w:val="21"/>
+                <w:lang w:val="en-US" w:eastAsia="it-IT"/>
+              </w:rPr>
+              <w:t>RunTime</w:t>
+            </w:r>
+            <w:proofErr w:type="spellEnd"/>
+            <w:r>
+              <w:rPr>
+                <w:rFonts w:ascii="Consolas" w:eastAsia="Times New Roman" w:hAnsi="Consolas" w:cs="Consolas"/>
+                <w:color w:val="0D0D0D" w:themeColor="text1" w:themeTint="F2"/>
+                <w:sz w:val="21"/>
+                <w:szCs w:val="21"/>
+                <w:lang w:val="en-US" w:eastAsia="it-IT"/>
+              </w:rPr>
+              <w:t xml:space="preserve">    5358 non-null   float64</w:t>
+            </w:r>
+          </w:p>
+          <w:p>
+            <w:pPr>
+              <w:spacing w:after="0" w:line="240" w:lineRule="auto"/>
+              <w:rPr>
+                <w:rFonts w:ascii="Consolas" w:eastAsia="Times New Roman" w:hAnsi="Consolas" w:cs="Consolas"/>
+                <w:color w:val="0D0D0D" w:themeColor="text1" w:themeTint="F2"/>
+                <w:sz w:val="21"/>
+                <w:szCs w:val="21"/>
+                <w:lang w:val="en-US" w:eastAsia="it-IT"/>
+              </w:rPr>
+            </w:pPr>
+            <w:r>
+              <w:rPr>
+                <w:rFonts w:ascii="Consolas" w:eastAsia="Times New Roman" w:hAnsi="Consolas" w:cs="Consolas"/>
+                <w:color w:val="0D0D0D" w:themeColor="text1" w:themeTint="F2"/>
+                <w:sz w:val="21"/>
+                <w:szCs w:val="21"/>
+                <w:lang w:val="en-US" w:eastAsia="it-IT"/>
+              </w:rPr>
+              <w:t xml:space="preserve"> 7   Rating     5883 non-null   float64</w:t>
+            </w:r>
+          </w:p>
+          <w:p>
+            <w:pPr>
+              <w:spacing w:after="0" w:line="240" w:lineRule="auto"/>
+              <w:rPr>
+                <w:rFonts w:ascii="Consolas" w:eastAsia="Times New Roman" w:hAnsi="Consolas" w:cs="Consolas"/>
+                <w:color w:val="0D0D0D" w:themeColor="text1" w:themeTint="F2"/>
+                <w:sz w:val="21"/>
+                <w:szCs w:val="21"/>
+                <w:lang w:val="en-US" w:eastAsia="it-IT"/>
+              </w:rPr>
+            </w:pPr>
+            <w:r>
+              <w:rPr>
+                <w:rFonts w:ascii="Consolas" w:eastAsia="Times New Roman" w:hAnsi="Consolas" w:cs="Consolas"/>
+                <w:color w:val="0D0D0D" w:themeColor="text1" w:themeTint="F2"/>
+                <w:sz w:val="21"/>
+                <w:szCs w:val="21"/>
+                <w:lang w:val="en-US" w:eastAsia="it-IT"/>
+              </w:rPr>
+              <w:t xml:space="preserve"> 8   Votes      6934 non-null   int64  </w:t>
+            </w:r>
+          </w:p>
+          <w:p>
+            <w:pPr>
+              <w:spacing w:after="0" w:line="240" w:lineRule="auto"/>
+              <w:rPr>
+                <w:rFonts w:ascii="Consolas" w:eastAsia="Times New Roman" w:hAnsi="Consolas" w:cs="Consolas"/>
+                <w:color w:val="0D0D0D" w:themeColor="text1" w:themeTint="F2"/>
+                <w:sz w:val="21"/>
+                <w:szCs w:val="21"/>
+                <w:lang w:val="en-US" w:eastAsia="it-IT"/>
+              </w:rPr>
+            </w:pPr>
+            <w:r>
+              <w:rPr>
+                <w:rFonts w:ascii="Consolas" w:eastAsia="Times New Roman" w:hAnsi="Consolas" w:cs="Consolas"/>
+                <w:color w:val="0D0D0D" w:themeColor="text1" w:themeTint="F2"/>
+                <w:sz w:val="21"/>
+                <w:szCs w:val="21"/>
+                <w:lang w:val="en-US" w:eastAsia="it-IT"/>
+              </w:rPr>
+              <w:t xml:space="preserve"> 9   Last </w:t>
+            </w:r>
+            <w:proofErr w:type="gramStart"/>
+            <w:r>
+              <w:rPr>
+                <w:rFonts w:ascii="Consolas" w:eastAsia="Times New Roman" w:hAnsi="Consolas" w:cs="Consolas"/>
+                <w:color w:val="0D0D0D" w:themeColor="text1" w:themeTint="F2"/>
+                <w:sz w:val="21"/>
+                <w:szCs w:val="21"/>
+                <w:lang w:val="en-US" w:eastAsia="it-IT"/>
+              </w:rPr>
+              <w:t>Year  6934</w:t>
+            </w:r>
+            <w:proofErr w:type="gramEnd"/>
+            <w:r>
+              <w:rPr>
+                <w:rFonts w:ascii="Consolas" w:eastAsia="Times New Roman" w:hAnsi="Consolas" w:cs="Consolas"/>
+                <w:color w:val="0D0D0D" w:themeColor="text1" w:themeTint="F2"/>
+                <w:sz w:val="21"/>
+                <w:szCs w:val="21"/>
+                <w:lang w:val="en-US" w:eastAsia="it-IT"/>
+              </w:rPr>
+              <w:t xml:space="preserve"> non-null   int64  </w:t>
+            </w:r>
+          </w:p>
+          <w:p>
+            <w:pPr>
+              <w:rPr>
+                <w:lang w:val="en-US"/>
+              </w:rPr>
+            </w:pPr>
+            <w:r>
+              <w:rPr>
+                <w:rFonts w:ascii="Consolas" w:eastAsia="Times New Roman" w:hAnsi="Consolas" w:cs="Consolas"/>
+                <w:color w:val="0D0D0D" w:themeColor="text1" w:themeTint="F2"/>
+                <w:sz w:val="21"/>
+                <w:szCs w:val="21"/>
+                <w:lang w:val="en-US" w:eastAsia="it-IT"/>
+              </w:rPr>
+              <w:t xml:space="preserve"> </w:t>
+            </w:r>
+            <w:proofErr w:type="gramStart"/>
+            <w:r>
+              <w:rPr>
+                <w:rFonts w:ascii="Consolas" w:eastAsia="Times New Roman" w:hAnsi="Consolas" w:cs="Consolas"/>
+                <w:color w:val="0D0D0D" w:themeColor="text1" w:themeTint="F2"/>
+                <w:sz w:val="21"/>
+                <w:szCs w:val="21"/>
+                <w:lang w:eastAsia="it-IT"/>
+              </w:rPr>
+              <w:t>10  Gross</w:t>
+            </w:r>
+            <w:proofErr w:type="gramEnd"/>
+            <w:r>
+              <w:rPr>
+                <w:rFonts w:ascii="Consolas" w:eastAsia="Times New Roman" w:hAnsi="Consolas" w:cs="Consolas"/>
+                <w:color w:val="0D0D0D" w:themeColor="text1" w:themeTint="F2"/>
+                <w:sz w:val="21"/>
+                <w:szCs w:val="21"/>
+                <w:lang w:eastAsia="it-IT"/>
+              </w:rPr>
+              <w:t xml:space="preserve">      460 non-</w:t>
+            </w:r>
+            <w:proofErr w:type="spellStart"/>
+            <w:r>
+              <w:rPr>
+                <w:rFonts w:ascii="Consolas" w:eastAsia="Times New Roman" w:hAnsi="Consolas" w:cs="Consolas"/>
+                <w:color w:val="0D0D0D" w:themeColor="text1" w:themeTint="F2"/>
+                <w:sz w:val="21"/>
+                <w:szCs w:val="21"/>
+                <w:lang w:eastAsia="it-IT"/>
+              </w:rPr>
+              <w:t>null</w:t>
+            </w:r>
+            <w:proofErr w:type="spellEnd"/>
+            <w:r>
+              <w:rPr>
+                <w:rFonts w:ascii="Consolas" w:eastAsia="Times New Roman" w:hAnsi="Consolas" w:cs="Consolas"/>
+                <w:color w:val="0D0D0D" w:themeColor="text1" w:themeTint="F2"/>
+                <w:sz w:val="21"/>
+                <w:szCs w:val="21"/>
+                <w:lang w:eastAsia="it-IT"/>
+              </w:rPr>
+              <w:t xml:space="preserve">    float64</w:t>
+            </w:r>
+          </w:p>
+        </w:tc>
+      </w:tr>
+    </w:tbl>
+    <w:p>
+      <w:pPr>
+        <w:ind w:left="708"/>
+        <w:rPr>
+          <w:lang w:val="en-US"/>
+        </w:rPr>
+      </w:pPr>
+    </w:p>
+    <w:p>
+      <w:pPr>
+        <w:ind w:left="705"/>
+        <w:jc w:val="both"/>
+        <w:rPr>
+          <w:lang w:val="en-US"/>
+        </w:rPr>
+      </w:pPr>
+      <w:r>
+        <w:rPr>
+          <w:lang w:val="en-US"/>
+        </w:rPr>
+        <w:t xml:space="preserve">The </w:t>
+      </w:r>
+      <w:r>
+        <w:rPr>
+          <w:rFonts w:ascii="Consolas" w:hAnsi="Consolas" w:cs="Consolas"/>
+          <w:lang w:val="en-US"/>
+        </w:rPr>
+        <w:t xml:space="preserve">Title </w:t>
+      </w:r>
+      <w:r>
+        <w:rPr>
+          <w:rFonts w:cs="Consolas"/>
+          <w:lang w:val="en-US"/>
+        </w:rPr>
+        <w:t xml:space="preserve">attribute </w:t>
+      </w:r>
+      <w:r>
+        <w:rPr>
+          <w:rFonts w:cs="Consolas"/>
+          <w:lang w:val="en-US"/>
+        </w:rPr>
+        <w:t>has duplicate</w:t>
+      </w:r>
+      <w:r>
+        <w:rPr>
+          <w:rFonts w:cs="Consolas"/>
+          <w:lang w:val="en-US"/>
+        </w:rPr>
+        <w:t xml:space="preserve"> because the list contains </w:t>
+      </w:r>
+      <w:r>
+        <w:rPr>
+          <w:rFonts w:cs="Consolas"/>
+          <w:lang w:val="en-US"/>
+        </w:rPr>
+        <w:t xml:space="preserve">also different movies with exact </w:t>
+      </w:r>
+      <w:r>
+        <w:rPr>
+          <w:rFonts w:cs="Consolas"/>
+          <w:lang w:val="en-US"/>
+        </w:rPr>
+        <w:t>title and TV Show or Series with episodes for different year or different season, exposing the same title.</w:t>
+      </w:r>
     </w:p>
     <w:sectPr>
       <w:headerReference w:type="default" r:id="rId8"/>
       <w:footerReference w:type="default" r:id="rId9"/>
+      <w:footerReference w:type="first" r:id="rId10"/>
       <w:pgSz w:w="11906" w:h="16838"/>
       <w:pgMar w:top="709" w:right="1274" w:bottom="709" w:left="740" w:header="284" w:footer="268" w:gutter="0"/>
       <w:cols w:space="708"/>
@@ -4898,7 +5676,79 @@
         <w:color w:val="808080" w:themeColor="background1" w:themeShade="80"/>
         <w:sz w:val="14"/>
       </w:rPr>
-      <w:t>9</w:t>
+      <w:t>5</w:t>
+    </w:r>
+  </w:p>
+</w:ftr>
+</file>
+
+<file path=word/footer2.xml><?xml version="1.0" encoding="utf-8"?>
+<w:ftr xmlns:wpc="http://schemas.microsoft.com/office/word/2010/wordprocessingCanvas" xmlns:cx="http://schemas.microsoft.com/office/drawing/2014/chartex" xmlns:cx1="http://schemas.microsoft.com/office/drawing/2015/9/8/chartex" xmlns:cx2="http://schemas.microsoft.com/office/drawing/2015/10/21/chartex" xmlns:cx3="http://schemas.microsoft.com/office/drawing/2016/5/9/chartex" xmlns:cx4="http://schemas.microsoft.com/office/drawing/2016/5/10/chartex" xmlns:cx5="http://schemas.microsoft.com/office/drawing/2016/5/11/chartex" xmlns:cx6="http://schemas.microsoft.com/office/drawing/2016/5/12/chartex" xmlns:cx7="http://schemas.microsoft.com/office/drawing/2016/5/13/chartex" xmlns:cx8="http://schemas.microsoft.com/office/drawing/2016/5/14/chartex" xmlns:mc="http://schemas.openxmlformats.org/markup-compatibility/2006" xmlns:aink="http://schemas.microsoft.com/office/drawing/2016/ink" xmlns:am3d="http://schemas.microsoft.com/office/drawing/2017/model3d" xmlns:o="urn:schemas-microsoft-com:office:office" xmlns:oel="http://schemas.microsoft.com/office/2019/extlst" xmlns:r="http://schemas.openxmlformats.org/officeDocument/2006/relationships" xmlns:m="http://schemas.openxmlformats.org/officeDocument/2006/math" xmlns:v="urn:schemas-microsoft-com:vml" xmlns:wp14="http://schemas.microsoft.com/office/word/2010/wordprocessingDrawing" xmlns:wp="http://schemas.openxmlformats.org/drawingml/2006/wordprocessingDrawing" xmlns:w10="urn:schemas-microsoft-com:office:word" xmlns:w="http://schemas.openxmlformats.org/wordprocessingml/2006/main" xmlns:w14="http://schemas.microsoft.com/office/word/2010/wordml" xmlns:w15="http://schemas.microsoft.com/office/word/2012/wordml" xmlns:w16cex="http://schemas.microsoft.com/office/word/2018/wordml/cex" xmlns:w16cid="http://schemas.microsoft.com/office/word/2016/wordml/cid" xmlns:w16="http://schemas.microsoft.com/office/word/2018/wordml" xmlns:w16sdtdh="http://schemas.microsoft.com/office/word/2020/wordml/sdtdatahash" xmlns:w16se="http://schemas.microsoft.com/office/word/2015/wordml/symex" xmlns:wpg="http://schemas.microsoft.com/office/word/2010/wordprocessingGroup" xmlns:wpi="http://schemas.microsoft.com/office/word/2010/wordprocessingInk" xmlns:wne="http://schemas.microsoft.com/office/word/2006/wordml" xmlns:wps="http://schemas.microsoft.com/office/word/2010/wordprocessingShape" mc:Ignorable="w14 w15 w16se w16cid w16 w16cex w16sdtdh wp14">
+  <w:p>
+    <w:pPr>
+      <w:pStyle w:val="Pidipagina"/>
+    </w:pPr>
+    <w:r>
+      <w:tab/>
+    </w:r>
+    <w:r>
+      <w:tab/>
+    </w:r>
+    <w:r>
+      <w:rPr>
+        <w:rFonts w:ascii="Garamond" w:hAnsi="Garamond"/>
+        <w:color w:val="808080" w:themeColor="background1" w:themeShade="80"/>
+        <w:sz w:val="14"/>
+      </w:rPr>
+      <w:fldChar w:fldCharType="begin"/>
+    </w:r>
+    <w:r>
+      <w:rPr>
+        <w:rFonts w:ascii="Garamond" w:hAnsi="Garamond"/>
+        <w:color w:val="808080" w:themeColor="background1" w:themeShade="80"/>
+        <w:sz w:val="14"/>
+      </w:rPr>
+      <w:instrText>PAGE   \* MERGEFORMAT</w:instrText>
+    </w:r>
+    <w:r>
+      <w:rPr>
+        <w:rFonts w:ascii="Garamond" w:hAnsi="Garamond"/>
+        <w:color w:val="808080" w:themeColor="background1" w:themeShade="80"/>
+        <w:sz w:val="14"/>
+      </w:rPr>
+      <w:fldChar w:fldCharType="separate"/>
+    </w:r>
+    <w:r>
+      <w:rPr>
+        <w:rFonts w:ascii="Garamond" w:hAnsi="Garamond"/>
+        <w:color w:val="808080" w:themeColor="background1" w:themeShade="80"/>
+        <w:sz w:val="14"/>
+      </w:rPr>
+      <w:t>2</w:t>
+    </w:r>
+    <w:r>
+      <w:rPr>
+        <w:rFonts w:ascii="Garamond" w:hAnsi="Garamond"/>
+        <w:color w:val="808080" w:themeColor="background1" w:themeShade="80"/>
+        <w:sz w:val="14"/>
+      </w:rPr>
+      <w:fldChar w:fldCharType="end"/>
+    </w:r>
+    <w:r>
+      <w:rPr>
+        <w:rFonts w:ascii="Garamond" w:hAnsi="Garamond"/>
+        <w:color w:val="808080" w:themeColor="background1" w:themeShade="80"/>
+        <w:sz w:val="14"/>
+      </w:rPr>
+      <w:t xml:space="preserve"> </w:t>
+    </w:r>
+    <w:r>
+      <w:rPr>
+        <w:rFonts w:ascii="Garamond" w:hAnsi="Garamond"/>
+        <w:color w:val="808080" w:themeColor="background1" w:themeShade="80"/>
+        <w:sz w:val="14"/>
+      </w:rPr>
+      <w:t>-5</w:t>
     </w:r>
   </w:p>
 </w:ftr>
@@ -4974,7 +5824,7 @@
         <v:path o:extrusionok="f" gradientshapeok="t" o:connecttype="rect"/>
         <o:lock v:ext="edit" aspectratio="t"/>
       </v:shapetype>
-      <v:shape id="_x0000_i1897" type="#_x0000_t75" style="width:243.85pt;height:14.25pt;visibility:visible" o:bullet="t">
+      <v:shape id="_x0000_i1953" type="#_x0000_t75" style="width:243.85pt;height:14.25pt;visibility:visible" o:bullet="t">
         <v:imagedata r:id="rId1" o:title=""/>
       </v:shape>
     </w:pict>
@@ -6265,6 +7115,127 @@
     </w:lvl>
   </w:abstractNum>
   <w:abstractNum w:abstractNumId="12" w15:restartNumberingAfterBreak="0">
+    <w:nsid w:val="38C47085"/>
+    <w:multiLevelType w:val="multilevel"/>
+    <w:tmpl w:val="6636A816"/>
+    <w:lvl w:ilvl="0">
+      <w:start w:val="1"/>
+      <w:numFmt w:val="decimal"/>
+      <w:lvlText w:val="%1."/>
+      <w:lvlJc w:val="left"/>
+      <w:pPr>
+        <w:ind w:left="1080" w:hanging="360"/>
+      </w:pPr>
+      <w:rPr>
+        <w:rFonts w:hint="default"/>
+      </w:rPr>
+    </w:lvl>
+    <w:lvl w:ilvl="1">
+      <w:start w:val="1"/>
+      <w:numFmt w:val="decimal"/>
+      <w:isLgl/>
+      <w:lvlText w:val="%1.%2"/>
+      <w:lvlJc w:val="left"/>
+      <w:pPr>
+        <w:ind w:left="1080" w:hanging="360"/>
+      </w:pPr>
+      <w:rPr>
+        <w:rFonts w:hint="default"/>
+      </w:rPr>
+    </w:lvl>
+    <w:lvl w:ilvl="2">
+      <w:start w:val="1"/>
+      <w:numFmt w:val="decimal"/>
+      <w:isLgl/>
+      <w:lvlText w:val="%1.%2.%3"/>
+      <w:lvlJc w:val="left"/>
+      <w:pPr>
+        <w:ind w:left="1440" w:hanging="720"/>
+      </w:pPr>
+      <w:rPr>
+        <w:rFonts w:hint="default"/>
+      </w:rPr>
+    </w:lvl>
+    <w:lvl w:ilvl="3">
+      <w:start w:val="1"/>
+      <w:numFmt w:val="decimal"/>
+      <w:isLgl/>
+      <w:lvlText w:val="%1.%2.%3.%4"/>
+      <w:lvlJc w:val="left"/>
+      <w:pPr>
+        <w:ind w:left="1440" w:hanging="720"/>
+      </w:pPr>
+      <w:rPr>
+        <w:rFonts w:hint="default"/>
+      </w:rPr>
+    </w:lvl>
+    <w:lvl w:ilvl="4">
+      <w:start w:val="1"/>
+      <w:numFmt w:val="decimal"/>
+      <w:isLgl/>
+      <w:lvlText w:val="%1.%2.%3.%4.%5"/>
+      <w:lvlJc w:val="left"/>
+      <w:pPr>
+        <w:ind w:left="1800" w:hanging="1080"/>
+      </w:pPr>
+      <w:rPr>
+        <w:rFonts w:hint="default"/>
+      </w:rPr>
+    </w:lvl>
+    <w:lvl w:ilvl="5">
+      <w:start w:val="1"/>
+      <w:numFmt w:val="decimal"/>
+      <w:isLgl/>
+      <w:lvlText w:val="%1.%2.%3.%4.%5.%6"/>
+      <w:lvlJc w:val="left"/>
+      <w:pPr>
+        <w:ind w:left="2160" w:hanging="1440"/>
+      </w:pPr>
+      <w:rPr>
+        <w:rFonts w:hint="default"/>
+      </w:rPr>
+    </w:lvl>
+    <w:lvl w:ilvl="6">
+      <w:start w:val="1"/>
+      <w:numFmt w:val="decimal"/>
+      <w:isLgl/>
+      <w:lvlText w:val="%1.%2.%3.%4.%5.%6.%7"/>
+      <w:lvlJc w:val="left"/>
+      <w:pPr>
+        <w:ind w:left="2160" w:hanging="1440"/>
+      </w:pPr>
+      <w:rPr>
+        <w:rFonts w:hint="default"/>
+      </w:rPr>
+    </w:lvl>
+    <w:lvl w:ilvl="7">
+      <w:start w:val="1"/>
+      <w:numFmt w:val="decimal"/>
+      <w:isLgl/>
+      <w:lvlText w:val="%1.%2.%3.%4.%5.%6.%7.%8"/>
+      <w:lvlJc w:val="left"/>
+      <w:pPr>
+        <w:ind w:left="2520" w:hanging="1800"/>
+      </w:pPr>
+      <w:rPr>
+        <w:rFonts w:hint="default"/>
+      </w:rPr>
+    </w:lvl>
+    <w:lvl w:ilvl="8">
+      <w:start w:val="1"/>
+      <w:numFmt w:val="decimal"/>
+      <w:isLgl/>
+      <w:lvlText w:val="%1.%2.%3.%4.%5.%6.%7.%8.%9"/>
+      <w:lvlJc w:val="left"/>
+      <w:pPr>
+        <w:ind w:left="2520" w:hanging="1800"/>
+      </w:pPr>
+      <w:rPr>
+        <w:rFonts w:hint="default"/>
+      </w:rPr>
+    </w:lvl>
+  </w:abstractNum>
+  <w:abstractNum w:abstractNumId="13" w15:restartNumberingAfterBreak="0">
     <w:nsid w:val="3FBD6629"/>
     <w:multiLevelType w:val="hybridMultilevel"/>
     <w:tmpl w:val="42122DF2"/>
@@ -6377,7 +7348,7 @@
       </w:rPr>
     </w:lvl>
   </w:abstractNum>
-  <w:abstractNum w:abstractNumId="13" w15:restartNumberingAfterBreak="0">
+  <w:abstractNum w:abstractNumId="14" w15:restartNumberingAfterBreak="0">
     <w:nsid w:val="485E720C"/>
     <w:multiLevelType w:val="hybridMultilevel"/>
     <w:tmpl w:val="1B96ACD8"/>
@@ -6490,7 +7461,7 @@
       </w:rPr>
     </w:lvl>
   </w:abstractNum>
-  <w:abstractNum w:abstractNumId="14" w15:restartNumberingAfterBreak="0">
+  <w:abstractNum w:abstractNumId="15" w15:restartNumberingAfterBreak="0">
     <w:nsid w:val="48FD660E"/>
     <w:multiLevelType w:val="hybridMultilevel"/>
     <w:tmpl w:val="208CFF64"/>
@@ -6603,7 +7574,7 @@
       </w:rPr>
     </w:lvl>
   </w:abstractNum>
-  <w:abstractNum w:abstractNumId="15" w15:restartNumberingAfterBreak="0">
+  <w:abstractNum w:abstractNumId="16" w15:restartNumberingAfterBreak="0">
     <w:nsid w:val="49033E97"/>
     <w:multiLevelType w:val="hybridMultilevel"/>
     <w:tmpl w:val="F9561D62"/>
@@ -6692,7 +7663,7 @@
       </w:pPr>
     </w:lvl>
   </w:abstractNum>
-  <w:abstractNum w:abstractNumId="16" w15:restartNumberingAfterBreak="0">
+  <w:abstractNum w:abstractNumId="17" w15:restartNumberingAfterBreak="0">
     <w:nsid w:val="4DA50AB2"/>
     <w:multiLevelType w:val="hybridMultilevel"/>
     <w:tmpl w:val="0E44C574"/>
@@ -6805,7 +7776,7 @@
       </w:rPr>
     </w:lvl>
   </w:abstractNum>
-  <w:abstractNum w:abstractNumId="17" w15:restartNumberingAfterBreak="0">
+  <w:abstractNum w:abstractNumId="18" w15:restartNumberingAfterBreak="0">
     <w:nsid w:val="4E304AF6"/>
     <w:multiLevelType w:val="hybridMultilevel"/>
     <w:tmpl w:val="98EC12A0"/>
@@ -6894,7 +7865,7 @@
       </w:pPr>
     </w:lvl>
   </w:abstractNum>
-  <w:abstractNum w:abstractNumId="18" w15:restartNumberingAfterBreak="0">
+  <w:abstractNum w:abstractNumId="19" w15:restartNumberingAfterBreak="0">
     <w:nsid w:val="55AF509D"/>
     <w:multiLevelType w:val="hybridMultilevel"/>
     <w:tmpl w:val="5462C57C"/>
@@ -7007,7 +7978,7 @@
       </w:rPr>
     </w:lvl>
   </w:abstractNum>
-  <w:abstractNum w:abstractNumId="19" w15:restartNumberingAfterBreak="0">
+  <w:abstractNum w:abstractNumId="20" w15:restartNumberingAfterBreak="0">
     <w:nsid w:val="560A7BFF"/>
     <w:multiLevelType w:val="hybridMultilevel"/>
     <w:tmpl w:val="4E849EDE"/>
@@ -7096,7 +8067,7 @@
       </w:pPr>
     </w:lvl>
   </w:abstractNum>
-  <w:abstractNum w:abstractNumId="20" w15:restartNumberingAfterBreak="0">
+  <w:abstractNum w:abstractNumId="21" w15:restartNumberingAfterBreak="0">
     <w:nsid w:val="56A948D7"/>
     <w:multiLevelType w:val="hybridMultilevel"/>
     <w:tmpl w:val="662E7290"/>
@@ -7185,7 +8156,7 @@
       </w:pPr>
     </w:lvl>
   </w:abstractNum>
-  <w:abstractNum w:abstractNumId="21" w15:restartNumberingAfterBreak="0">
+  <w:abstractNum w:abstractNumId="22" w15:restartNumberingAfterBreak="0">
     <w:nsid w:val="5BBF00CB"/>
     <w:multiLevelType w:val="hybridMultilevel"/>
     <w:tmpl w:val="CB10B110"/>
@@ -7297,7 +8268,7 @@
       </w:rPr>
     </w:lvl>
   </w:abstractNum>
-  <w:abstractNum w:abstractNumId="22" w15:restartNumberingAfterBreak="0">
+  <w:abstractNum w:abstractNumId="23" w15:restartNumberingAfterBreak="0">
     <w:nsid w:val="5C723BC7"/>
     <w:multiLevelType w:val="hybridMultilevel"/>
     <w:tmpl w:val="654A3620"/>
@@ -7410,7 +8381,7 @@
       </w:rPr>
     </w:lvl>
   </w:abstractNum>
-  <w:abstractNum w:abstractNumId="23" w15:restartNumberingAfterBreak="0">
+  <w:abstractNum w:abstractNumId="24" w15:restartNumberingAfterBreak="0">
     <w:nsid w:val="5C7B1B23"/>
     <w:multiLevelType w:val="hybridMultilevel"/>
     <w:tmpl w:val="00A4D33A"/>
@@ -7523,7 +8494,7 @@
       </w:rPr>
     </w:lvl>
   </w:abstractNum>
-  <w:abstractNum w:abstractNumId="24" w15:restartNumberingAfterBreak="0">
+  <w:abstractNum w:abstractNumId="25" w15:restartNumberingAfterBreak="0">
     <w:nsid w:val="5C9E6498"/>
     <w:multiLevelType w:val="hybridMultilevel"/>
     <w:tmpl w:val="134238E2"/>
@@ -7611,7 +8582,7 @@
       </w:pPr>
     </w:lvl>
   </w:abstractNum>
-  <w:abstractNum w:abstractNumId="25" w15:restartNumberingAfterBreak="0">
+  <w:abstractNum w:abstractNumId="26" w15:restartNumberingAfterBreak="0">
     <w:nsid w:val="61CD3F41"/>
     <w:multiLevelType w:val="hybridMultilevel"/>
     <w:tmpl w:val="D2FC8464"/>
@@ -7724,7 +8695,7 @@
       </w:rPr>
     </w:lvl>
   </w:abstractNum>
-  <w:abstractNum w:abstractNumId="26" w15:restartNumberingAfterBreak="0">
+  <w:abstractNum w:abstractNumId="27" w15:restartNumberingAfterBreak="0">
     <w:nsid w:val="61F673FD"/>
     <w:multiLevelType w:val="hybridMultilevel"/>
     <w:tmpl w:val="187EEAEC"/>
@@ -7837,7 +8808,7 @@
       </w:rPr>
     </w:lvl>
   </w:abstractNum>
-  <w:abstractNum w:abstractNumId="27" w15:restartNumberingAfterBreak="0">
+  <w:abstractNum w:abstractNumId="28" w15:restartNumberingAfterBreak="0">
     <w:nsid w:val="65BD49DB"/>
     <w:multiLevelType w:val="hybridMultilevel"/>
     <w:tmpl w:val="3BA49130"/>
@@ -7926,7 +8897,7 @@
       </w:pPr>
     </w:lvl>
   </w:abstractNum>
-  <w:abstractNum w:abstractNumId="28" w15:restartNumberingAfterBreak="0">
+  <w:abstractNum w:abstractNumId="29" w15:restartNumberingAfterBreak="0">
     <w:nsid w:val="6EBC61E0"/>
     <w:multiLevelType w:val="multilevel"/>
     <w:tmpl w:val="0410001F"/>
@@ -8012,7 +8983,7 @@
       </w:pPr>
     </w:lvl>
   </w:abstractNum>
-  <w:abstractNum w:abstractNumId="29" w15:restartNumberingAfterBreak="0">
+  <w:abstractNum w:abstractNumId="30" w15:restartNumberingAfterBreak="0">
     <w:nsid w:val="6FC76315"/>
     <w:multiLevelType w:val="hybridMultilevel"/>
     <w:tmpl w:val="D488266C"/>
@@ -8125,7 +9096,7 @@
       </w:rPr>
     </w:lvl>
   </w:abstractNum>
-  <w:abstractNum w:abstractNumId="30" w15:restartNumberingAfterBreak="0">
+  <w:abstractNum w:abstractNumId="31" w15:restartNumberingAfterBreak="0">
     <w:nsid w:val="70B51566"/>
     <w:multiLevelType w:val="hybridMultilevel"/>
     <w:tmpl w:val="1EA854A8"/>
@@ -8238,7 +9209,7 @@
       </w:rPr>
     </w:lvl>
   </w:abstractNum>
-  <w:abstractNum w:abstractNumId="31" w15:restartNumberingAfterBreak="0">
+  <w:abstractNum w:abstractNumId="32" w15:restartNumberingAfterBreak="0">
     <w:nsid w:val="72D074B9"/>
     <w:multiLevelType w:val="hybridMultilevel"/>
     <w:tmpl w:val="61BCFE4C"/>
@@ -8351,7 +9322,7 @@
       </w:rPr>
     </w:lvl>
   </w:abstractNum>
-  <w:abstractNum w:abstractNumId="32" w15:restartNumberingAfterBreak="0">
+  <w:abstractNum w:abstractNumId="33" w15:restartNumberingAfterBreak="0">
     <w:nsid w:val="763C36D2"/>
     <w:multiLevelType w:val="hybridMultilevel"/>
     <w:tmpl w:val="B92C496C"/>
@@ -8464,7 +9435,7 @@
       </w:rPr>
     </w:lvl>
   </w:abstractNum>
-  <w:abstractNum w:abstractNumId="33" w15:restartNumberingAfterBreak="0">
+  <w:abstractNum w:abstractNumId="34" w15:restartNumberingAfterBreak="0">
     <w:nsid w:val="78EB2716"/>
     <w:multiLevelType w:val="hybridMultilevel"/>
     <w:tmpl w:val="41A495EA"/>
@@ -8553,7 +9524,7 @@
       </w:pPr>
     </w:lvl>
   </w:abstractNum>
-  <w:abstractNum w:abstractNumId="34" w15:restartNumberingAfterBreak="0">
+  <w:abstractNum w:abstractNumId="35" w15:restartNumberingAfterBreak="0">
     <w:nsid w:val="7B2D423B"/>
     <w:multiLevelType w:val="hybridMultilevel"/>
     <w:tmpl w:val="1DF8F266"/>
@@ -8666,7 +9637,7 @@
       </w:rPr>
     </w:lvl>
   </w:abstractNum>
-  <w:abstractNum w:abstractNumId="35" w15:restartNumberingAfterBreak="0">
+  <w:abstractNum w:abstractNumId="36" w15:restartNumberingAfterBreak="0">
     <w:nsid w:val="7BDE52D0"/>
     <w:multiLevelType w:val="multilevel"/>
     <w:tmpl w:val="0410001F"/>
@@ -8752,7 +9723,7 @@
       </w:pPr>
     </w:lvl>
   </w:abstractNum>
-  <w:abstractNum w:abstractNumId="36" w15:restartNumberingAfterBreak="0">
+  <w:abstractNum w:abstractNumId="37" w15:restartNumberingAfterBreak="0">
     <w:nsid w:val="7C4368D3"/>
     <w:multiLevelType w:val="hybridMultilevel"/>
     <w:tmpl w:val="51B04662"/>
@@ -8865,7 +9836,7 @@
       </w:rPr>
     </w:lvl>
   </w:abstractNum>
-  <w:abstractNum w:abstractNumId="37" w15:restartNumberingAfterBreak="0">
+  <w:abstractNum w:abstractNumId="38" w15:restartNumberingAfterBreak="0">
     <w:nsid w:val="7CE11EDC"/>
     <w:multiLevelType w:val="hybridMultilevel"/>
     <w:tmpl w:val="09CAC470"/>
@@ -8978,7 +9949,7 @@
       </w:rPr>
     </w:lvl>
   </w:abstractNum>
-  <w:abstractNum w:abstractNumId="38" w15:restartNumberingAfterBreak="0">
+  <w:abstractNum w:abstractNumId="39" w15:restartNumberingAfterBreak="0">
     <w:nsid w:val="7DD35919"/>
     <w:multiLevelType w:val="hybridMultilevel"/>
     <w:tmpl w:val="3156F9D2"/>
@@ -9079,112 +10050,115 @@
     <w:abstractNumId w:val="4"/>
   </w:num>
   <w:num w:numId="4" w16cid:durableId="1660042332">
-    <w:abstractNumId w:val="13"/>
+    <w:abstractNumId w:val="14"/>
   </w:num>
   <w:num w:numId="5" w16cid:durableId="672685017">
-    <w:abstractNumId w:val="36"/>
+    <w:abstractNumId w:val="37"/>
   </w:num>
   <w:num w:numId="6" w16cid:durableId="902064243">
-    <w:abstractNumId w:val="21"/>
+    <w:abstractNumId w:val="22"/>
   </w:num>
   <w:num w:numId="7" w16cid:durableId="865364548">
-    <w:abstractNumId w:val="33"/>
+    <w:abstractNumId w:val="34"/>
   </w:num>
   <w:num w:numId="8" w16cid:durableId="587663999">
-    <w:abstractNumId w:val="20"/>
+    <w:abstractNumId w:val="21"/>
   </w:num>
   <w:num w:numId="9" w16cid:durableId="815074959">
     <w:abstractNumId w:val="10"/>
   </w:num>
   <w:num w:numId="10" w16cid:durableId="370620004">
-    <w:abstractNumId w:val="24"/>
+    <w:abstractNumId w:val="25"/>
   </w:num>
   <w:num w:numId="11" w16cid:durableId="1168904215">
-    <w:abstractNumId w:val="29"/>
+    <w:abstractNumId w:val="30"/>
   </w:num>
   <w:num w:numId="12" w16cid:durableId="2103528721">
-    <w:abstractNumId w:val="17"/>
+    <w:abstractNumId w:val="18"/>
   </w:num>
   <w:num w:numId="13" w16cid:durableId="2145586262">
-    <w:abstractNumId w:val="31"/>
+    <w:abstractNumId w:val="32"/>
   </w:num>
   <w:num w:numId="14" w16cid:durableId="811798633">
     <w:abstractNumId w:val="2"/>
   </w:num>
   <w:num w:numId="15" w16cid:durableId="119347912">
-    <w:abstractNumId w:val="22"/>
+    <w:abstractNumId w:val="23"/>
   </w:num>
   <w:num w:numId="16" w16cid:durableId="1462456235">
-    <w:abstractNumId w:val="18"/>
+    <w:abstractNumId w:val="19"/>
   </w:num>
   <w:num w:numId="17" w16cid:durableId="1561865084">
-    <w:abstractNumId w:val="25"/>
+    <w:abstractNumId w:val="26"/>
   </w:num>
   <w:num w:numId="18" w16cid:durableId="758523429">
-    <w:abstractNumId w:val="19"/>
+    <w:abstractNumId w:val="20"/>
   </w:num>
   <w:num w:numId="19" w16cid:durableId="799224580">
-    <w:abstractNumId w:val="38"/>
+    <w:abstractNumId w:val="39"/>
   </w:num>
   <w:num w:numId="20" w16cid:durableId="1199928367">
     <w:abstractNumId w:val="11"/>
   </w:num>
   <w:num w:numId="21" w16cid:durableId="1019236496">
-    <w:abstractNumId w:val="15"/>
+    <w:abstractNumId w:val="16"/>
   </w:num>
   <w:num w:numId="22" w16cid:durableId="463082279">
-    <w:abstractNumId w:val="30"/>
+    <w:abstractNumId w:val="31"/>
   </w:num>
   <w:num w:numId="23" w16cid:durableId="1551111799">
-    <w:abstractNumId w:val="37"/>
+    <w:abstractNumId w:val="38"/>
   </w:num>
   <w:num w:numId="24" w16cid:durableId="1076584997">
-    <w:abstractNumId w:val="27"/>
+    <w:abstractNumId w:val="28"/>
   </w:num>
   <w:num w:numId="25" w16cid:durableId="1669671520">
-    <w:abstractNumId w:val="26"/>
+    <w:abstractNumId w:val="27"/>
   </w:num>
   <w:num w:numId="26" w16cid:durableId="1286354913">
     <w:abstractNumId w:val="8"/>
   </w:num>
   <w:num w:numId="27" w16cid:durableId="1761095531">
-    <w:abstractNumId w:val="16"/>
+    <w:abstractNumId w:val="17"/>
   </w:num>
   <w:num w:numId="28" w16cid:durableId="1855922912">
     <w:abstractNumId w:val="7"/>
   </w:num>
   <w:num w:numId="29" w16cid:durableId="1913076181">
-    <w:abstractNumId w:val="28"/>
+    <w:abstractNumId w:val="29"/>
   </w:num>
   <w:num w:numId="30" w16cid:durableId="104348415">
     <w:abstractNumId w:val="6"/>
   </w:num>
   <w:num w:numId="31" w16cid:durableId="781846581">
-    <w:abstractNumId w:val="35"/>
+    <w:abstractNumId w:val="36"/>
   </w:num>
   <w:num w:numId="32" w16cid:durableId="2012440048">
     <w:abstractNumId w:val="1"/>
   </w:num>
   <w:num w:numId="33" w16cid:durableId="855998177">
-    <w:abstractNumId w:val="23"/>
+    <w:abstractNumId w:val="24"/>
   </w:num>
   <w:num w:numId="34" w16cid:durableId="1527519622">
     <w:abstractNumId w:val="3"/>
   </w:num>
   <w:num w:numId="35" w16cid:durableId="1580407349">
-    <w:abstractNumId w:val="14"/>
+    <w:abstractNumId w:val="15"/>
   </w:num>
   <w:num w:numId="36" w16cid:durableId="1445922275">
-    <w:abstractNumId w:val="32"/>
+    <w:abstractNumId w:val="33"/>
   </w:num>
   <w:num w:numId="37" w16cid:durableId="1951547470">
-    <w:abstractNumId w:val="12"/>
+    <w:abstractNumId w:val="13"/>
   </w:num>
   <w:num w:numId="38" w16cid:durableId="901907532">
-    <w:abstractNumId w:val="34"/>
+    <w:abstractNumId w:val="35"/>
   </w:num>
   <w:num w:numId="39" w16cid:durableId="1820993337">
     <w:abstractNumId w:val="0"/>
+  </w:num>
+  <w:num w:numId="40" w16cid:durableId="1974948063">
+    <w:abstractNumId w:val="12"/>
   </w:num>
 </w:numbering>
 </file>

</xml_diff>